<commit_message>
Modifica d4 e d5
</commit_message>
<xml_diff>
--- a/MaterialeD5/D5_T33.docx
+++ b/MaterialeD5/D5_T33.docx
@@ -1,6 +1,6 @@
 
 <file path=word/document.xml><?xml version="1.0" encoding="utf-8"?>
-<w:document xmlns:wpc="http://schemas.microsoft.com/office/word/2010/wordprocessingCanvas" xmlns:cx="http://schemas.microsoft.com/office/drawing/2014/chartex" xmlns:cx1="http://schemas.microsoft.com/office/drawing/2015/9/8/chartex" xmlns:cx2="http://schemas.microsoft.com/office/drawing/2015/10/21/chartex" xmlns:cx3="http://schemas.microsoft.com/office/drawing/2016/5/9/chartex" xmlns:cx4="http://schemas.microsoft.com/office/drawing/2016/5/10/chartex" xmlns:cx5="http://schemas.microsoft.com/office/drawing/2016/5/11/chartex" xmlns:cx6="http://schemas.microsoft.com/office/drawing/2016/5/12/chartex" xmlns:cx7="http://schemas.microsoft.com/office/drawing/2016/5/13/chartex" xmlns:cx8="http://schemas.microsoft.com/office/drawing/2016/5/14/chartex" xmlns:mc="http://schemas.openxmlformats.org/markup-compatibility/2006" xmlns:aink="http://schemas.microsoft.com/office/drawing/2016/ink" xmlns:am3d="http://schemas.microsoft.com/office/drawing/2017/model3d" xmlns:o="urn:schemas-microsoft-com:office:office" xmlns:oel="http://schemas.microsoft.com/office/2019/extlst" xmlns:r="http://schemas.openxmlformats.org/officeDocument/2006/relationships" xmlns:m="http://schemas.openxmlformats.org/officeDocument/2006/math" xmlns:v="urn:schemas-microsoft-com:vml" xmlns:wp14="http://schemas.microsoft.com/office/word/2010/wordprocessingDrawing" xmlns:wp="http://schemas.openxmlformats.org/drawingml/2006/wordprocessingDrawing" xmlns:w10="urn:schemas-microsoft-com:office:word" xmlns:w="http://schemas.openxmlformats.org/wordprocessingml/2006/main" xmlns:w14="http://schemas.microsoft.com/office/word/2010/wordml" xmlns:w15="http://schemas.microsoft.com/office/word/2012/wordml" xmlns:w16cex="http://schemas.microsoft.com/office/word/2018/wordml/cex" xmlns:w16cid="http://schemas.microsoft.com/office/word/2016/wordml/cid" xmlns:w16="http://schemas.microsoft.com/office/word/2018/wordml" xmlns:w16sdtdh="http://schemas.microsoft.com/office/word/2020/wordml/sdtdatahash" xmlns:w16se="http://schemas.microsoft.com/office/word/2015/wordml/symex" xmlns:wpg="http://schemas.microsoft.com/office/word/2010/wordprocessingGroup" xmlns:wpi="http://schemas.microsoft.com/office/word/2010/wordprocessingInk" xmlns:wne="http://schemas.microsoft.com/office/word/2006/wordml" xmlns:wps="http://schemas.microsoft.com/office/word/2010/wordprocessingShape" mc:Ignorable="w14 w15 w16se w16cid w16 w16cex w16sdtdh wp14">
+<w:document xmlns:wpc="http://schemas.microsoft.com/office/word/2010/wordprocessingCanvas" xmlns:cx="http://schemas.microsoft.com/office/drawing/2014/chartex" xmlns:cx1="http://schemas.microsoft.com/office/drawing/2015/9/8/chartex" xmlns:cx2="http://schemas.microsoft.com/office/drawing/2015/10/21/chartex" xmlns:cx3="http://schemas.microsoft.com/office/drawing/2016/5/9/chartex" xmlns:cx4="http://schemas.microsoft.com/office/drawing/2016/5/10/chartex" xmlns:cx5="http://schemas.microsoft.com/office/drawing/2016/5/11/chartex" xmlns:cx6="http://schemas.microsoft.com/office/drawing/2016/5/12/chartex" xmlns:cx7="http://schemas.microsoft.com/office/drawing/2016/5/13/chartex" xmlns:cx8="http://schemas.microsoft.com/office/drawing/2016/5/14/chartex" xmlns:mc="http://schemas.openxmlformats.org/markup-compatibility/2006" xmlns:aink="http://schemas.microsoft.com/office/drawing/2016/ink" xmlns:am3d="http://schemas.microsoft.com/office/drawing/2017/model3d" xmlns:o="urn:schemas-microsoft-com:office:office" xmlns:r="http://schemas.openxmlformats.org/officeDocument/2006/relationships" xmlns:m="http://schemas.openxmlformats.org/officeDocument/2006/math" xmlns:v="urn:schemas-microsoft-com:vml" xmlns:wp14="http://schemas.microsoft.com/office/word/2010/wordprocessingDrawing" xmlns:wp="http://schemas.openxmlformats.org/drawingml/2006/wordprocessingDrawing" xmlns:w10="urn:schemas-microsoft-com:office:word" xmlns:w="http://schemas.openxmlformats.org/wordprocessingml/2006/main" xmlns:w14="http://schemas.microsoft.com/office/word/2010/wordml" xmlns:w15="http://schemas.microsoft.com/office/word/2012/wordml" xmlns:w16cex="http://schemas.microsoft.com/office/word/2018/wordml/cex" xmlns:w16cid="http://schemas.microsoft.com/office/word/2016/wordml/cid" xmlns:w16="http://schemas.microsoft.com/office/word/2018/wordml" xmlns:w16sdtdh="http://schemas.microsoft.com/office/word/2020/wordml/sdtdatahash" xmlns:w16se="http://schemas.microsoft.com/office/word/2015/wordml/symex" xmlns:wpg="http://schemas.microsoft.com/office/word/2010/wordprocessingGroup" xmlns:wpi="http://schemas.microsoft.com/office/word/2010/wordprocessingInk" xmlns:wne="http://schemas.microsoft.com/office/word/2006/wordml" xmlns:wps="http://schemas.microsoft.com/office/word/2010/wordprocessingShape" mc:Ignorable="w14 w15 w16se w16cid w16 w16cex w16sdtdh wp14">
   <w:body>
     <w:p>
       <w:pPr>
@@ -1221,17 +1221,17 @@
         <w:spacing w:line="276" w:lineRule="auto"/>
         <w:ind w:left="1004"/>
       </w:pPr>
-      <w:bookmarkStart w:id="0" w:name="ScopoDocumento"/>
-      <w:bookmarkStart w:id="1" w:name="_Toc116165080"/>
-      <w:bookmarkStart w:id="2" w:name="_Toc121131727"/>
+      <w:bookmarkStart w:id="0" w:name="_Toc121131727"/>
+      <w:bookmarkStart w:id="1" w:name="ScopoDocumento"/>
+      <w:bookmarkStart w:id="2" w:name="_Toc116165080"/>
       <w:r>
         <w:lastRenderedPageBreak/>
         <w:t>Organizzazione del lavoro</w:t>
       </w:r>
-      <w:bookmarkEnd w:id="2"/>
+      <w:bookmarkEnd w:id="0"/>
     </w:p>
-    <w:bookmarkEnd w:id="0"/>
     <w:bookmarkEnd w:id="1"/>
+    <w:bookmarkEnd w:id="2"/>
     <w:p>
       <w:pPr>
         <w:spacing w:after="240" w:line="276" w:lineRule="auto"/>
@@ -1299,6 +1299,555 @@
       </w:r>
       <w:bookmarkEnd w:id="4"/>
     </w:p>
+    <w:tbl>
+      <w:tblPr>
+        <w:tblStyle w:val="Grigliatabella"/>
+        <w:tblW w:w="9701" w:type="dxa"/>
+        <w:tblLook w:val="04A0" w:firstRow="1" w:lastRow="0" w:firstColumn="1" w:lastColumn="0" w:noHBand="0" w:noVBand="1"/>
+      </w:tblPr>
+      <w:tblGrid>
+        <w:gridCol w:w="2174"/>
+        <w:gridCol w:w="1029"/>
+        <w:gridCol w:w="1029"/>
+        <w:gridCol w:w="1029"/>
+        <w:gridCol w:w="1029"/>
+        <w:gridCol w:w="1029"/>
+        <w:gridCol w:w="1029"/>
+        <w:gridCol w:w="1353"/>
+      </w:tblGrid>
+      <w:tr>
+        <w:tc>
+          <w:tcPr>
+            <w:tcW w:w="2156" w:type="dxa"/>
+          </w:tcPr>
+          <w:p>
+            <w:pPr>
+              <w:jc w:val="center"/>
+              <w:rPr>
+                <w:lang w:eastAsia="en-US"/>
+              </w:rPr>
+            </w:pPr>
+            <w:r>
+              <w:rPr>
+                <w:lang w:eastAsia="en-US"/>
+              </w:rPr>
+              <w:t>ORE</w:t>
+            </w:r>
+          </w:p>
+        </w:tc>
+        <w:tc>
+          <w:tcPr>
+            <w:tcW w:w="1021" w:type="dxa"/>
+          </w:tcPr>
+          <w:p>
+            <w:pPr>
+              <w:jc w:val="center"/>
+              <w:rPr>
+                <w:lang w:eastAsia="en-US"/>
+              </w:rPr>
+            </w:pPr>
+            <w:r>
+              <w:rPr>
+                <w:lang w:eastAsia="en-US"/>
+              </w:rPr>
+              <w:t>D1</w:t>
+            </w:r>
+          </w:p>
+        </w:tc>
+        <w:tc>
+          <w:tcPr>
+            <w:tcW w:w="1021" w:type="dxa"/>
+          </w:tcPr>
+          <w:p>
+            <w:pPr>
+              <w:jc w:val="center"/>
+              <w:rPr>
+                <w:lang w:eastAsia="en-US"/>
+              </w:rPr>
+            </w:pPr>
+            <w:r>
+              <w:rPr>
+                <w:lang w:eastAsia="en-US"/>
+              </w:rPr>
+              <w:t>D2</w:t>
+            </w:r>
+          </w:p>
+        </w:tc>
+        <w:tc>
+          <w:tcPr>
+            <w:tcW w:w="1021" w:type="dxa"/>
+          </w:tcPr>
+          <w:p>
+            <w:pPr>
+              <w:jc w:val="center"/>
+              <w:rPr>
+                <w:lang w:eastAsia="en-US"/>
+              </w:rPr>
+            </w:pPr>
+            <w:r>
+              <w:rPr>
+                <w:lang w:eastAsia="en-US"/>
+              </w:rPr>
+              <w:t>D3</w:t>
+            </w:r>
+          </w:p>
+        </w:tc>
+        <w:tc>
+          <w:tcPr>
+            <w:tcW w:w="1021" w:type="dxa"/>
+          </w:tcPr>
+          <w:p>
+            <w:pPr>
+              <w:jc w:val="center"/>
+              <w:rPr>
+                <w:lang w:eastAsia="en-US"/>
+              </w:rPr>
+            </w:pPr>
+            <w:r>
+              <w:rPr>
+                <w:lang w:eastAsia="en-US"/>
+              </w:rPr>
+              <w:t>D4</w:t>
+            </w:r>
+          </w:p>
+        </w:tc>
+        <w:tc>
+          <w:tcPr>
+            <w:tcW w:w="1021" w:type="dxa"/>
+          </w:tcPr>
+          <w:p>
+            <w:pPr>
+              <w:jc w:val="center"/>
+              <w:rPr>
+                <w:lang w:eastAsia="en-US"/>
+              </w:rPr>
+            </w:pPr>
+            <w:r>
+              <w:rPr>
+                <w:lang w:eastAsia="en-US"/>
+              </w:rPr>
+              <w:t>D5</w:t>
+            </w:r>
+          </w:p>
+        </w:tc>
+        <w:tc>
+          <w:tcPr>
+            <w:tcW w:w="1021" w:type="dxa"/>
+          </w:tcPr>
+          <w:p>
+            <w:pPr>
+              <w:jc w:val="center"/>
+              <w:rPr>
+                <w:lang w:eastAsia="en-US"/>
+              </w:rPr>
+            </w:pPr>
+            <w:r>
+              <w:rPr>
+                <w:lang w:eastAsia="en-US"/>
+              </w:rPr>
+              <w:t>D6</w:t>
+            </w:r>
+          </w:p>
+        </w:tc>
+        <w:tc>
+          <w:tcPr>
+            <w:tcW w:w="1342" w:type="dxa"/>
+          </w:tcPr>
+          <w:p>
+            <w:pPr>
+              <w:jc w:val="center"/>
+              <w:rPr>
+                <w:lang w:eastAsia="en-US"/>
+              </w:rPr>
+            </w:pPr>
+            <w:r>
+              <w:rPr>
+                <w:lang w:eastAsia="en-US"/>
+              </w:rPr>
+              <w:t>TOTALE</w:t>
+            </w:r>
+          </w:p>
+        </w:tc>
+      </w:tr>
+      <w:tr>
+        <w:trPr>
+          <w:trHeight w:val="397"/>
+        </w:trPr>
+        <w:tc>
+          <w:tcPr>
+            <w:tcW w:w="2156" w:type="dxa"/>
+          </w:tcPr>
+          <w:p>
+            <w:pPr>
+              <w:jc w:val="center"/>
+              <w:rPr>
+                <w:lang w:eastAsia="en-US"/>
+              </w:rPr>
+            </w:pPr>
+            <w:proofErr w:type="spellStart"/>
+            <w:r>
+              <w:rPr>
+                <w:lang w:eastAsia="en-US"/>
+              </w:rPr>
+              <w:t>Fusiello</w:t>
+            </w:r>
+            <w:proofErr w:type="spellEnd"/>
+            <w:r>
+              <w:rPr>
+                <w:lang w:eastAsia="en-US"/>
+              </w:rPr>
+              <w:t xml:space="preserve"> Riccardo</w:t>
+            </w:r>
+          </w:p>
+        </w:tc>
+        <w:tc>
+          <w:tcPr>
+            <w:tcW w:w="1021" w:type="dxa"/>
+          </w:tcPr>
+          <w:p>
+            <w:pPr>
+              <w:jc w:val="center"/>
+              <w:rPr>
+                <w:lang w:eastAsia="en-US"/>
+              </w:rPr>
+            </w:pPr>
+          </w:p>
+        </w:tc>
+        <w:tc>
+          <w:tcPr>
+            <w:tcW w:w="1021" w:type="dxa"/>
+          </w:tcPr>
+          <w:p>
+            <w:pPr>
+              <w:jc w:val="center"/>
+              <w:rPr>
+                <w:lang w:eastAsia="en-US"/>
+              </w:rPr>
+            </w:pPr>
+          </w:p>
+        </w:tc>
+        <w:tc>
+          <w:tcPr>
+            <w:tcW w:w="1021" w:type="dxa"/>
+          </w:tcPr>
+          <w:p>
+            <w:pPr>
+              <w:jc w:val="center"/>
+              <w:rPr>
+                <w:lang w:eastAsia="en-US"/>
+              </w:rPr>
+            </w:pPr>
+          </w:p>
+        </w:tc>
+        <w:tc>
+          <w:tcPr>
+            <w:tcW w:w="1021" w:type="dxa"/>
+          </w:tcPr>
+          <w:p>
+            <w:pPr>
+              <w:jc w:val="center"/>
+              <w:rPr>
+                <w:lang w:eastAsia="en-US"/>
+              </w:rPr>
+            </w:pPr>
+          </w:p>
+        </w:tc>
+        <w:tc>
+          <w:tcPr>
+            <w:tcW w:w="1021" w:type="dxa"/>
+          </w:tcPr>
+          <w:p>
+            <w:pPr>
+              <w:jc w:val="center"/>
+              <w:rPr>
+                <w:lang w:eastAsia="en-US"/>
+              </w:rPr>
+            </w:pPr>
+          </w:p>
+        </w:tc>
+        <w:tc>
+          <w:tcPr>
+            <w:tcW w:w="1021" w:type="dxa"/>
+          </w:tcPr>
+          <w:p>
+            <w:pPr>
+              <w:jc w:val="center"/>
+              <w:rPr>
+                <w:lang w:eastAsia="en-US"/>
+              </w:rPr>
+            </w:pPr>
+          </w:p>
+        </w:tc>
+        <w:tc>
+          <w:tcPr>
+            <w:tcW w:w="1342" w:type="dxa"/>
+          </w:tcPr>
+          <w:p>
+            <w:pPr>
+              <w:jc w:val="center"/>
+              <w:rPr>
+                <w:lang w:eastAsia="en-US"/>
+              </w:rPr>
+            </w:pPr>
+          </w:p>
+        </w:tc>
+      </w:tr>
+      <w:tr>
+        <w:trPr>
+          <w:trHeight w:val="397"/>
+        </w:trPr>
+        <w:tc>
+          <w:tcPr>
+            <w:tcW w:w="2156" w:type="dxa"/>
+          </w:tcPr>
+          <w:p>
+            <w:pPr>
+              <w:jc w:val="center"/>
+              <w:rPr>
+                <w:lang w:eastAsia="en-US"/>
+              </w:rPr>
+            </w:pPr>
+            <w:proofErr w:type="spellStart"/>
+            <w:r>
+              <w:rPr>
+                <w:lang w:eastAsia="en-US"/>
+              </w:rPr>
+              <w:t>Gabardi</w:t>
+            </w:r>
+            <w:proofErr w:type="spellEnd"/>
+            <w:r>
+              <w:rPr>
+                <w:lang w:eastAsia="en-US"/>
+              </w:rPr>
+              <w:t xml:space="preserve"> Giorgia</w:t>
+            </w:r>
+          </w:p>
+        </w:tc>
+        <w:tc>
+          <w:tcPr>
+            <w:tcW w:w="1021" w:type="dxa"/>
+          </w:tcPr>
+          <w:p>
+            <w:pPr>
+              <w:rPr>
+                <w:lang w:eastAsia="en-US"/>
+              </w:rPr>
+            </w:pPr>
+          </w:p>
+        </w:tc>
+        <w:tc>
+          <w:tcPr>
+            <w:tcW w:w="1021" w:type="dxa"/>
+          </w:tcPr>
+          <w:p>
+            <w:pPr>
+              <w:rPr>
+                <w:lang w:eastAsia="en-US"/>
+              </w:rPr>
+            </w:pPr>
+          </w:p>
+        </w:tc>
+        <w:tc>
+          <w:tcPr>
+            <w:tcW w:w="1021" w:type="dxa"/>
+          </w:tcPr>
+          <w:p>
+            <w:pPr>
+              <w:rPr>
+                <w:lang w:eastAsia="en-US"/>
+              </w:rPr>
+            </w:pPr>
+          </w:p>
+        </w:tc>
+        <w:tc>
+          <w:tcPr>
+            <w:tcW w:w="1021" w:type="dxa"/>
+          </w:tcPr>
+          <w:p>
+            <w:pPr>
+              <w:rPr>
+                <w:lang w:eastAsia="en-US"/>
+              </w:rPr>
+            </w:pPr>
+          </w:p>
+        </w:tc>
+        <w:tc>
+          <w:tcPr>
+            <w:tcW w:w="1021" w:type="dxa"/>
+          </w:tcPr>
+          <w:p>
+            <w:pPr>
+              <w:rPr>
+                <w:lang w:eastAsia="en-US"/>
+              </w:rPr>
+            </w:pPr>
+          </w:p>
+        </w:tc>
+        <w:tc>
+          <w:tcPr>
+            <w:tcW w:w="1021" w:type="dxa"/>
+          </w:tcPr>
+          <w:p>
+            <w:pPr>
+              <w:rPr>
+                <w:lang w:eastAsia="en-US"/>
+              </w:rPr>
+            </w:pPr>
+          </w:p>
+        </w:tc>
+        <w:tc>
+          <w:tcPr>
+            <w:tcW w:w="1342" w:type="dxa"/>
+          </w:tcPr>
+          <w:p>
+            <w:pPr>
+              <w:rPr>
+                <w:lang w:eastAsia="en-US"/>
+              </w:rPr>
+            </w:pPr>
+          </w:p>
+        </w:tc>
+      </w:tr>
+      <w:tr>
+        <w:trPr>
+          <w:trHeight w:val="397"/>
+        </w:trPr>
+        <w:tc>
+          <w:tcPr>
+            <w:tcW w:w="2156" w:type="dxa"/>
+          </w:tcPr>
+          <w:p>
+            <w:pPr>
+              <w:jc w:val="center"/>
+              <w:rPr>
+                <w:lang w:eastAsia="en-US"/>
+              </w:rPr>
+            </w:pPr>
+            <w:proofErr w:type="spellStart"/>
+            <w:r>
+              <w:rPr>
+                <w:lang w:eastAsia="en-US"/>
+              </w:rPr>
+              <w:t>Lorengo</w:t>
+            </w:r>
+            <w:proofErr w:type="spellEnd"/>
+            <w:r>
+              <w:rPr>
+                <w:lang w:eastAsia="en-US"/>
+              </w:rPr>
+              <w:t xml:space="preserve"> Giorgia</w:t>
+            </w:r>
+          </w:p>
+        </w:tc>
+        <w:tc>
+          <w:tcPr>
+            <w:tcW w:w="1021" w:type="dxa"/>
+          </w:tcPr>
+          <w:p>
+            <w:pPr>
+              <w:rPr>
+                <w:lang w:eastAsia="en-US"/>
+              </w:rPr>
+            </w:pPr>
+          </w:p>
+        </w:tc>
+        <w:tc>
+          <w:tcPr>
+            <w:tcW w:w="1021" w:type="dxa"/>
+          </w:tcPr>
+          <w:p>
+            <w:pPr>
+              <w:rPr>
+                <w:lang w:eastAsia="en-US"/>
+              </w:rPr>
+            </w:pPr>
+          </w:p>
+        </w:tc>
+        <w:tc>
+          <w:tcPr>
+            <w:tcW w:w="1021" w:type="dxa"/>
+          </w:tcPr>
+          <w:p>
+            <w:pPr>
+              <w:rPr>
+                <w:lang w:eastAsia="en-US"/>
+              </w:rPr>
+            </w:pPr>
+          </w:p>
+        </w:tc>
+        <w:tc>
+          <w:tcPr>
+            <w:tcW w:w="1021" w:type="dxa"/>
+          </w:tcPr>
+          <w:p>
+            <w:pPr>
+              <w:rPr>
+                <w:lang w:eastAsia="en-US"/>
+              </w:rPr>
+            </w:pPr>
+          </w:p>
+        </w:tc>
+        <w:tc>
+          <w:tcPr>
+            <w:tcW w:w="1021" w:type="dxa"/>
+          </w:tcPr>
+          <w:p>
+            <w:pPr>
+              <w:rPr>
+                <w:lang w:eastAsia="en-US"/>
+              </w:rPr>
+            </w:pPr>
+          </w:p>
+        </w:tc>
+        <w:tc>
+          <w:tcPr>
+            <w:tcW w:w="1021" w:type="dxa"/>
+          </w:tcPr>
+          <w:p>
+            <w:pPr>
+              <w:rPr>
+                <w:lang w:eastAsia="en-US"/>
+              </w:rPr>
+            </w:pPr>
+          </w:p>
+        </w:tc>
+        <w:tc>
+          <w:tcPr>
+            <w:tcW w:w="1342" w:type="dxa"/>
+          </w:tcPr>
+          <w:p>
+            <w:pPr>
+              <w:rPr>
+                <w:lang w:eastAsia="en-US"/>
+              </w:rPr>
+            </w:pPr>
+          </w:p>
+        </w:tc>
+      </w:tr>
+    </w:tbl>
+    <w:p>
+      <w:pPr>
+        <w:rPr>
+          <w:lang w:eastAsia="en-US"/>
+        </w:rPr>
+      </w:pPr>
+    </w:p>
+    <w:p>
+      <w:pPr>
+        <w:pStyle w:val="Titolo1"/>
+        <w:numPr>
+          <w:ilvl w:val="0"/>
+          <w:numId w:val="1"/>
+        </w:numPr>
+        <w:spacing w:line="276" w:lineRule="auto"/>
+        <w:ind w:left="1004"/>
+      </w:pPr>
+      <w:bookmarkStart w:id="5" w:name="_Toc121131730"/>
+      <w:r>
+        <w:t>Criticità</w:t>
+      </w:r>
+      <w:bookmarkEnd w:id="5"/>
+    </w:p>
     <w:p>
       <w:pPr>
         <w:spacing w:after="240" w:line="276" w:lineRule="auto"/>
@@ -1306,7 +1855,6 @@
         <w:rPr>
           <w:rFonts w:ascii="Garamond" w:hAnsi="Garamond" w:cs="Calibri"/>
           <w:color w:val="000000" w:themeColor="text1"/>
-          <w:u w:val="single"/>
         </w:rPr>
       </w:pPr>
       <w:r>
@@ -1325,14 +1873,218 @@
           <w:numId w:val="1"/>
         </w:numPr>
         <w:spacing w:line="276" w:lineRule="auto"/>
-        <w:ind w:left="1004"/>
-      </w:pPr>
-      <w:bookmarkStart w:id="5" w:name="_Toc121131730"/>
+        <w:ind w:left="993"/>
+      </w:pPr>
+      <w:bookmarkStart w:id="6" w:name="_Toc121131731"/>
       <w:r>
-        <w:t>Criticità</w:t>
+        <w:t>Autovalutazione</w:t>
       </w:r>
-      <w:bookmarkEnd w:id="5"/>
+      <w:bookmarkEnd w:id="6"/>
     </w:p>
+    <w:tbl>
+      <w:tblPr>
+        <w:tblStyle w:val="Grigliatabella"/>
+        <w:tblW w:w="0" w:type="auto"/>
+        <w:tblLook w:val="04A0" w:firstRow="1" w:lastRow="0" w:firstColumn="1" w:lastColumn="0" w:noHBand="0" w:noVBand="1"/>
+      </w:tblPr>
+      <w:tblGrid>
+        <w:gridCol w:w="4814"/>
+        <w:gridCol w:w="4814"/>
+      </w:tblGrid>
+      <w:tr>
+        <w:trPr>
+          <w:cantSplit/>
+          <w:trHeight w:val="57"/>
+        </w:trPr>
+        <w:tc>
+          <w:tcPr>
+            <w:tcW w:w="4814" w:type="dxa"/>
+            <w:vAlign w:val="center"/>
+          </w:tcPr>
+          <w:p>
+            <w:pPr>
+              <w:spacing w:after="240" w:line="276" w:lineRule="auto"/>
+              <w:jc w:val="center"/>
+              <w:rPr>
+                <w:rFonts w:ascii="Garamond" w:hAnsi="Garamond" w:cs="Calibri"/>
+                <w:color w:val="000000" w:themeColor="text1"/>
+              </w:rPr>
+            </w:pPr>
+            <w:r>
+              <w:rPr>
+                <w:rFonts w:ascii="Garamond" w:hAnsi="Garamond" w:cs="Calibri"/>
+                <w:color w:val="000000" w:themeColor="text1"/>
+              </w:rPr>
+              <w:t>NOME</w:t>
+            </w:r>
+          </w:p>
+        </w:tc>
+        <w:tc>
+          <w:tcPr>
+            <w:tcW w:w="4814" w:type="dxa"/>
+            <w:vAlign w:val="center"/>
+          </w:tcPr>
+          <w:p>
+            <w:pPr>
+              <w:spacing w:after="240" w:line="276" w:lineRule="auto"/>
+              <w:jc w:val="center"/>
+              <w:rPr>
+                <w:rFonts w:ascii="Garamond" w:hAnsi="Garamond" w:cs="Calibri"/>
+                <w:color w:val="000000" w:themeColor="text1"/>
+              </w:rPr>
+            </w:pPr>
+            <w:r>
+              <w:rPr>
+                <w:rFonts w:ascii="Garamond" w:hAnsi="Garamond" w:cs="Calibri"/>
+                <w:color w:val="000000" w:themeColor="text1"/>
+              </w:rPr>
+              <w:t>VOTO</w:t>
+            </w:r>
+          </w:p>
+        </w:tc>
+      </w:tr>
+      <w:tr>
+        <w:tc>
+          <w:tcPr>
+            <w:tcW w:w="4814" w:type="dxa"/>
+          </w:tcPr>
+          <w:p>
+            <w:pPr>
+              <w:spacing w:after="240" w:line="276" w:lineRule="auto"/>
+              <w:rPr>
+                <w:rFonts w:ascii="Garamond" w:hAnsi="Garamond" w:cs="Calibri"/>
+                <w:color w:val="000000" w:themeColor="text1"/>
+              </w:rPr>
+            </w:pPr>
+            <w:proofErr w:type="spellStart"/>
+            <w:r>
+              <w:rPr>
+                <w:rFonts w:ascii="Garamond" w:hAnsi="Garamond" w:cs="Calibri"/>
+                <w:color w:val="000000" w:themeColor="text1"/>
+              </w:rPr>
+              <w:t>Fusiello</w:t>
+            </w:r>
+            <w:proofErr w:type="spellEnd"/>
+            <w:r>
+              <w:rPr>
+                <w:rFonts w:ascii="Garamond" w:hAnsi="Garamond" w:cs="Calibri"/>
+                <w:color w:val="000000" w:themeColor="text1"/>
+              </w:rPr>
+              <w:t xml:space="preserve"> Riccardo</w:t>
+            </w:r>
+          </w:p>
+        </w:tc>
+        <w:tc>
+          <w:tcPr>
+            <w:tcW w:w="4814" w:type="dxa"/>
+          </w:tcPr>
+          <w:p>
+            <w:pPr>
+              <w:spacing w:after="240" w:line="276" w:lineRule="auto"/>
+              <w:jc w:val="center"/>
+              <w:rPr>
+                <w:rFonts w:ascii="Garamond" w:hAnsi="Garamond" w:cs="Calibri"/>
+                <w:color w:val="000000" w:themeColor="text1"/>
+              </w:rPr>
+            </w:pPr>
+          </w:p>
+        </w:tc>
+      </w:tr>
+      <w:tr>
+        <w:tc>
+          <w:tcPr>
+            <w:tcW w:w="4814" w:type="dxa"/>
+          </w:tcPr>
+          <w:p>
+            <w:pPr>
+              <w:spacing w:after="240" w:line="276" w:lineRule="auto"/>
+              <w:rPr>
+                <w:rFonts w:ascii="Garamond" w:hAnsi="Garamond" w:cs="Calibri"/>
+                <w:color w:val="000000" w:themeColor="text1"/>
+              </w:rPr>
+            </w:pPr>
+            <w:proofErr w:type="spellStart"/>
+            <w:r>
+              <w:rPr>
+                <w:rFonts w:ascii="Garamond" w:hAnsi="Garamond" w:cs="Calibri"/>
+                <w:color w:val="000000" w:themeColor="text1"/>
+              </w:rPr>
+              <w:t>Gabardi</w:t>
+            </w:r>
+            <w:proofErr w:type="spellEnd"/>
+            <w:r>
+              <w:rPr>
+                <w:rFonts w:ascii="Garamond" w:hAnsi="Garamond" w:cs="Calibri"/>
+                <w:color w:val="000000" w:themeColor="text1"/>
+              </w:rPr>
+              <w:t xml:space="preserve"> Giorgia</w:t>
+            </w:r>
+          </w:p>
+        </w:tc>
+        <w:tc>
+          <w:tcPr>
+            <w:tcW w:w="4814" w:type="dxa"/>
+          </w:tcPr>
+          <w:p>
+            <w:pPr>
+              <w:spacing w:after="240" w:line="276" w:lineRule="auto"/>
+              <w:jc w:val="center"/>
+              <w:rPr>
+                <w:rFonts w:ascii="Garamond" w:hAnsi="Garamond" w:cs="Calibri"/>
+                <w:color w:val="000000" w:themeColor="text1"/>
+              </w:rPr>
+            </w:pPr>
+          </w:p>
+        </w:tc>
+      </w:tr>
+      <w:tr>
+        <w:tc>
+          <w:tcPr>
+            <w:tcW w:w="4814" w:type="dxa"/>
+          </w:tcPr>
+          <w:p>
+            <w:pPr>
+              <w:spacing w:after="240" w:line="276" w:lineRule="auto"/>
+              <w:rPr>
+                <w:rFonts w:ascii="Garamond" w:hAnsi="Garamond" w:cs="Calibri"/>
+                <w:color w:val="000000" w:themeColor="text1"/>
+              </w:rPr>
+            </w:pPr>
+            <w:proofErr w:type="spellStart"/>
+            <w:r>
+              <w:rPr>
+                <w:rFonts w:ascii="Garamond" w:hAnsi="Garamond" w:cs="Calibri"/>
+                <w:color w:val="000000" w:themeColor="text1"/>
+              </w:rPr>
+              <w:t>Lorengo</w:t>
+            </w:r>
+            <w:proofErr w:type="spellEnd"/>
+            <w:r>
+              <w:rPr>
+                <w:rFonts w:ascii="Garamond" w:hAnsi="Garamond" w:cs="Calibri"/>
+                <w:color w:val="000000" w:themeColor="text1"/>
+              </w:rPr>
+              <w:t xml:space="preserve"> Giorgia</w:t>
+            </w:r>
+          </w:p>
+        </w:tc>
+        <w:tc>
+          <w:tcPr>
+            <w:tcW w:w="4814" w:type="dxa"/>
+          </w:tcPr>
+          <w:p>
+            <w:pPr>
+              <w:spacing w:after="240" w:line="276" w:lineRule="auto"/>
+              <w:jc w:val="center"/>
+              <w:rPr>
+                <w:rFonts w:ascii="Garamond" w:hAnsi="Garamond" w:cs="Calibri"/>
+                <w:color w:val="000000" w:themeColor="text1"/>
+              </w:rPr>
+            </w:pPr>
+          </w:p>
+        </w:tc>
+      </w:tr>
+    </w:tbl>
     <w:p>
       <w:pPr>
         <w:spacing w:after="240" w:line="276" w:lineRule="auto"/>
@@ -1342,46 +2094,6 @@
           <w:color w:val="000000" w:themeColor="text1"/>
         </w:rPr>
       </w:pPr>
-      <w:r>
-        <w:rPr>
-          <w:rFonts w:ascii="Garamond" w:hAnsi="Garamond" w:cs="Calibri"/>
-          <w:color w:val="000000" w:themeColor="text1"/>
-        </w:rPr>
-        <w:t>[testo]</w:t>
-      </w:r>
-    </w:p>
-    <w:p>
-      <w:pPr>
-        <w:pStyle w:val="Titolo1"/>
-        <w:numPr>
-          <w:ilvl w:val="0"/>
-          <w:numId w:val="1"/>
-        </w:numPr>
-        <w:spacing w:line="276" w:lineRule="auto"/>
-        <w:ind w:left="993"/>
-      </w:pPr>
-      <w:bookmarkStart w:id="6" w:name="_Toc121131731"/>
-      <w:r>
-        <w:t>Autovalutazione</w:t>
-      </w:r>
-      <w:bookmarkEnd w:id="6"/>
-    </w:p>
-    <w:p>
-      <w:pPr>
-        <w:spacing w:after="240" w:line="276" w:lineRule="auto"/>
-        <w:jc w:val="both"/>
-        <w:rPr>
-          <w:rFonts w:ascii="Garamond" w:hAnsi="Garamond" w:cs="Calibri"/>
-          <w:color w:val="000000" w:themeColor="text1"/>
-        </w:rPr>
-      </w:pPr>
-      <w:r>
-        <w:rPr>
-          <w:rFonts w:ascii="Garamond" w:hAnsi="Garamond" w:cs="Calibri"/>
-          <w:color w:val="000000" w:themeColor="text1"/>
-        </w:rPr>
-        <w:t>[testo]</w:t>
-      </w:r>
     </w:p>
     <w:p>
       <w:pPr>
@@ -1428,7 +2140,7 @@
 </file>
 
 <file path=word/endnotes.xml><?xml version="1.0" encoding="utf-8"?>
-<w:endnotes xmlns:wpc="http://schemas.microsoft.com/office/word/2010/wordprocessingCanvas" xmlns:cx="http://schemas.microsoft.com/office/drawing/2014/chartex" xmlns:cx1="http://schemas.microsoft.com/office/drawing/2015/9/8/chartex" xmlns:cx2="http://schemas.microsoft.com/office/drawing/2015/10/21/chartex" xmlns:cx3="http://schemas.microsoft.com/office/drawing/2016/5/9/chartex" xmlns:cx4="http://schemas.microsoft.com/office/drawing/2016/5/10/chartex" xmlns:cx5="http://schemas.microsoft.com/office/drawing/2016/5/11/chartex" xmlns:cx6="http://schemas.microsoft.com/office/drawing/2016/5/12/chartex" xmlns:cx7="http://schemas.microsoft.com/office/drawing/2016/5/13/chartex" xmlns:cx8="http://schemas.microsoft.com/office/drawing/2016/5/14/chartex" xmlns:mc="http://schemas.openxmlformats.org/markup-compatibility/2006" xmlns:aink="http://schemas.microsoft.com/office/drawing/2016/ink" xmlns:am3d="http://schemas.microsoft.com/office/drawing/2017/model3d" xmlns:o="urn:schemas-microsoft-com:office:office" xmlns:oel="http://schemas.microsoft.com/office/2019/extlst" xmlns:r="http://schemas.openxmlformats.org/officeDocument/2006/relationships" xmlns:m="http://schemas.openxmlformats.org/officeDocument/2006/math" xmlns:v="urn:schemas-microsoft-com:vml" xmlns:wp14="http://schemas.microsoft.com/office/word/2010/wordprocessingDrawing" xmlns:wp="http://schemas.openxmlformats.org/drawingml/2006/wordprocessingDrawing" xmlns:w10="urn:schemas-microsoft-com:office:word" xmlns:w="http://schemas.openxmlformats.org/wordprocessingml/2006/main" xmlns:w14="http://schemas.microsoft.com/office/word/2010/wordml" xmlns:w15="http://schemas.microsoft.com/office/word/2012/wordml" xmlns:w16cex="http://schemas.microsoft.com/office/word/2018/wordml/cex" xmlns:w16cid="http://schemas.microsoft.com/office/word/2016/wordml/cid" xmlns:w16="http://schemas.microsoft.com/office/word/2018/wordml" xmlns:w16sdtdh="http://schemas.microsoft.com/office/word/2020/wordml/sdtdatahash" xmlns:w16se="http://schemas.microsoft.com/office/word/2015/wordml/symex" xmlns:wpg="http://schemas.microsoft.com/office/word/2010/wordprocessingGroup" xmlns:wpi="http://schemas.microsoft.com/office/word/2010/wordprocessingInk" xmlns:wne="http://schemas.microsoft.com/office/word/2006/wordml" xmlns:wps="http://schemas.microsoft.com/office/word/2010/wordprocessingShape" mc:Ignorable="w14 w15 w16se w16cid w16 w16cex w16sdtdh wp14">
+<w:endnotes xmlns:wpc="http://schemas.microsoft.com/office/word/2010/wordprocessingCanvas" xmlns:cx="http://schemas.microsoft.com/office/drawing/2014/chartex" xmlns:cx1="http://schemas.microsoft.com/office/drawing/2015/9/8/chartex" xmlns:cx2="http://schemas.microsoft.com/office/drawing/2015/10/21/chartex" xmlns:cx3="http://schemas.microsoft.com/office/drawing/2016/5/9/chartex" xmlns:cx4="http://schemas.microsoft.com/office/drawing/2016/5/10/chartex" xmlns:cx5="http://schemas.microsoft.com/office/drawing/2016/5/11/chartex" xmlns:cx6="http://schemas.microsoft.com/office/drawing/2016/5/12/chartex" xmlns:cx7="http://schemas.microsoft.com/office/drawing/2016/5/13/chartex" xmlns:cx8="http://schemas.microsoft.com/office/drawing/2016/5/14/chartex" xmlns:mc="http://schemas.openxmlformats.org/markup-compatibility/2006" xmlns:aink="http://schemas.microsoft.com/office/drawing/2016/ink" xmlns:am3d="http://schemas.microsoft.com/office/drawing/2017/model3d" xmlns:o="urn:schemas-microsoft-com:office:office" xmlns:r="http://schemas.openxmlformats.org/officeDocument/2006/relationships" xmlns:m="http://schemas.openxmlformats.org/officeDocument/2006/math" xmlns:v="urn:schemas-microsoft-com:vml" xmlns:wp14="http://schemas.microsoft.com/office/word/2010/wordprocessingDrawing" xmlns:wp="http://schemas.openxmlformats.org/drawingml/2006/wordprocessingDrawing" xmlns:w10="urn:schemas-microsoft-com:office:word" xmlns:w="http://schemas.openxmlformats.org/wordprocessingml/2006/main" xmlns:w14="http://schemas.microsoft.com/office/word/2010/wordml" xmlns:w15="http://schemas.microsoft.com/office/word/2012/wordml" xmlns:w16cex="http://schemas.microsoft.com/office/word/2018/wordml/cex" xmlns:w16cid="http://schemas.microsoft.com/office/word/2016/wordml/cid" xmlns:w16="http://schemas.microsoft.com/office/word/2018/wordml" xmlns:w16sdtdh="http://schemas.microsoft.com/office/word/2020/wordml/sdtdatahash" xmlns:w16se="http://schemas.microsoft.com/office/word/2015/wordml/symex" xmlns:wpg="http://schemas.microsoft.com/office/word/2010/wordprocessingGroup" xmlns:wpi="http://schemas.microsoft.com/office/word/2010/wordprocessingInk" xmlns:wne="http://schemas.microsoft.com/office/word/2006/wordml" xmlns:wps="http://schemas.microsoft.com/office/word/2010/wordprocessingShape" mc:Ignorable="w14 w15 w16se w16cid w16 w16cex w16sdtdh wp14">
   <w:endnote w:type="separator" w:id="-1">
     <w:p>
       <w:r>
@@ -1447,7 +2159,7 @@
 </file>
 
 <file path=word/footer1.xml><?xml version="1.0" encoding="utf-8"?>
-<w:ftr xmlns:wpc="http://schemas.microsoft.com/office/word/2010/wordprocessingCanvas" xmlns:cx="http://schemas.microsoft.com/office/drawing/2014/chartex" xmlns:cx1="http://schemas.microsoft.com/office/drawing/2015/9/8/chartex" xmlns:cx2="http://schemas.microsoft.com/office/drawing/2015/10/21/chartex" xmlns:cx3="http://schemas.microsoft.com/office/drawing/2016/5/9/chartex" xmlns:cx4="http://schemas.microsoft.com/office/drawing/2016/5/10/chartex" xmlns:cx5="http://schemas.microsoft.com/office/drawing/2016/5/11/chartex" xmlns:cx6="http://schemas.microsoft.com/office/drawing/2016/5/12/chartex" xmlns:cx7="http://schemas.microsoft.com/office/drawing/2016/5/13/chartex" xmlns:cx8="http://schemas.microsoft.com/office/drawing/2016/5/14/chartex" xmlns:mc="http://schemas.openxmlformats.org/markup-compatibility/2006" xmlns:aink="http://schemas.microsoft.com/office/drawing/2016/ink" xmlns:am3d="http://schemas.microsoft.com/office/drawing/2017/model3d" xmlns:o="urn:schemas-microsoft-com:office:office" xmlns:oel="http://schemas.microsoft.com/office/2019/extlst" xmlns:r="http://schemas.openxmlformats.org/officeDocument/2006/relationships" xmlns:m="http://schemas.openxmlformats.org/officeDocument/2006/math" xmlns:v="urn:schemas-microsoft-com:vml" xmlns:wp14="http://schemas.microsoft.com/office/word/2010/wordprocessingDrawing" xmlns:wp="http://schemas.openxmlformats.org/drawingml/2006/wordprocessingDrawing" xmlns:w10="urn:schemas-microsoft-com:office:word" xmlns:w="http://schemas.openxmlformats.org/wordprocessingml/2006/main" xmlns:w14="http://schemas.microsoft.com/office/word/2010/wordml" xmlns:w15="http://schemas.microsoft.com/office/word/2012/wordml" xmlns:w16cex="http://schemas.microsoft.com/office/word/2018/wordml/cex" xmlns:w16cid="http://schemas.microsoft.com/office/word/2016/wordml/cid" xmlns:w16="http://schemas.microsoft.com/office/word/2018/wordml" xmlns:w16sdtdh="http://schemas.microsoft.com/office/word/2020/wordml/sdtdatahash" xmlns:w16se="http://schemas.microsoft.com/office/word/2015/wordml/symex" xmlns:wpg="http://schemas.microsoft.com/office/word/2010/wordprocessingGroup" xmlns:wpi="http://schemas.microsoft.com/office/word/2010/wordprocessingInk" xmlns:wne="http://schemas.microsoft.com/office/word/2006/wordml" xmlns:wps="http://schemas.microsoft.com/office/word/2010/wordprocessingShape" mc:Ignorable="w14 w15 w16se w16cid w16 w16cex w16sdtdh wp14">
+<w:ftr xmlns:wpc="http://schemas.microsoft.com/office/word/2010/wordprocessingCanvas" xmlns:cx="http://schemas.microsoft.com/office/drawing/2014/chartex" xmlns:cx1="http://schemas.microsoft.com/office/drawing/2015/9/8/chartex" xmlns:cx2="http://schemas.microsoft.com/office/drawing/2015/10/21/chartex" xmlns:cx3="http://schemas.microsoft.com/office/drawing/2016/5/9/chartex" xmlns:cx4="http://schemas.microsoft.com/office/drawing/2016/5/10/chartex" xmlns:cx5="http://schemas.microsoft.com/office/drawing/2016/5/11/chartex" xmlns:cx6="http://schemas.microsoft.com/office/drawing/2016/5/12/chartex" xmlns:cx7="http://schemas.microsoft.com/office/drawing/2016/5/13/chartex" xmlns:cx8="http://schemas.microsoft.com/office/drawing/2016/5/14/chartex" xmlns:mc="http://schemas.openxmlformats.org/markup-compatibility/2006" xmlns:aink="http://schemas.microsoft.com/office/drawing/2016/ink" xmlns:am3d="http://schemas.microsoft.com/office/drawing/2017/model3d" xmlns:o="urn:schemas-microsoft-com:office:office" xmlns:r="http://schemas.openxmlformats.org/officeDocument/2006/relationships" xmlns:m="http://schemas.openxmlformats.org/officeDocument/2006/math" xmlns:v="urn:schemas-microsoft-com:vml" xmlns:wp14="http://schemas.microsoft.com/office/word/2010/wordprocessingDrawing" xmlns:wp="http://schemas.openxmlformats.org/drawingml/2006/wordprocessingDrawing" xmlns:w10="urn:schemas-microsoft-com:office:word" xmlns:w="http://schemas.openxmlformats.org/wordprocessingml/2006/main" xmlns:w14="http://schemas.microsoft.com/office/word/2010/wordml" xmlns:w15="http://schemas.microsoft.com/office/word/2012/wordml" xmlns:w16cex="http://schemas.microsoft.com/office/word/2018/wordml/cex" xmlns:w16cid="http://schemas.microsoft.com/office/word/2016/wordml/cid" xmlns:w16="http://schemas.microsoft.com/office/word/2018/wordml" xmlns:w16sdtdh="http://schemas.microsoft.com/office/word/2020/wordml/sdtdatahash" xmlns:w16se="http://schemas.microsoft.com/office/word/2015/wordml/symex" xmlns:wpg="http://schemas.microsoft.com/office/word/2010/wordprocessingGroup" xmlns:wpi="http://schemas.microsoft.com/office/word/2010/wordprocessingInk" xmlns:wne="http://schemas.microsoft.com/office/word/2006/wordml" xmlns:wps="http://schemas.microsoft.com/office/word/2010/wordprocessingShape" mc:Ignorable="w14 w15 w16se w16cid w16 w16cex w16sdtdh wp14">
   <w:tbl>
     <w:tblPr>
       <w:tblW w:w="5000" w:type="pct"/>
@@ -1497,6 +2209,7 @@
               <w:dataBinding w:prefixMappings="xmlns:ns0='http://purl.org/dc/elements/1.1/' xmlns:ns1='http://schemas.openxmlformats.org/package/2006/metadata/core-properties' " w:xpath="/ns1:coreProperties[1]/ns0:creator[1]" w:storeItemID="{6C3C8BC8-F283-45AE-878A-BAB7291924A1}"/>
               <w:text/>
             </w:sdtPr>
+            <w:sdtEndPr/>
             <w:sdtContent>
               <w:r>
                 <w:rPr>
@@ -1548,7 +2261,7 @@
 </file>
 
 <file path=word/footnotes.xml><?xml version="1.0" encoding="utf-8"?>
-<w:footnotes xmlns:wpc="http://schemas.microsoft.com/office/word/2010/wordprocessingCanvas" xmlns:cx="http://schemas.microsoft.com/office/drawing/2014/chartex" xmlns:cx1="http://schemas.microsoft.com/office/drawing/2015/9/8/chartex" xmlns:cx2="http://schemas.microsoft.com/office/drawing/2015/10/21/chartex" xmlns:cx3="http://schemas.microsoft.com/office/drawing/2016/5/9/chartex" xmlns:cx4="http://schemas.microsoft.com/office/drawing/2016/5/10/chartex" xmlns:cx5="http://schemas.microsoft.com/office/drawing/2016/5/11/chartex" xmlns:cx6="http://schemas.microsoft.com/office/drawing/2016/5/12/chartex" xmlns:cx7="http://schemas.microsoft.com/office/drawing/2016/5/13/chartex" xmlns:cx8="http://schemas.microsoft.com/office/drawing/2016/5/14/chartex" xmlns:mc="http://schemas.openxmlformats.org/markup-compatibility/2006" xmlns:aink="http://schemas.microsoft.com/office/drawing/2016/ink" xmlns:am3d="http://schemas.microsoft.com/office/drawing/2017/model3d" xmlns:o="urn:schemas-microsoft-com:office:office" xmlns:oel="http://schemas.microsoft.com/office/2019/extlst" xmlns:r="http://schemas.openxmlformats.org/officeDocument/2006/relationships" xmlns:m="http://schemas.openxmlformats.org/officeDocument/2006/math" xmlns:v="urn:schemas-microsoft-com:vml" xmlns:wp14="http://schemas.microsoft.com/office/word/2010/wordprocessingDrawing" xmlns:wp="http://schemas.openxmlformats.org/drawingml/2006/wordprocessingDrawing" xmlns:w10="urn:schemas-microsoft-com:office:word" xmlns:w="http://schemas.openxmlformats.org/wordprocessingml/2006/main" xmlns:w14="http://schemas.microsoft.com/office/word/2010/wordml" xmlns:w15="http://schemas.microsoft.com/office/word/2012/wordml" xmlns:w16cex="http://schemas.microsoft.com/office/word/2018/wordml/cex" xmlns:w16cid="http://schemas.microsoft.com/office/word/2016/wordml/cid" xmlns:w16="http://schemas.microsoft.com/office/word/2018/wordml" xmlns:w16sdtdh="http://schemas.microsoft.com/office/word/2020/wordml/sdtdatahash" xmlns:w16se="http://schemas.microsoft.com/office/word/2015/wordml/symex" xmlns:wpg="http://schemas.microsoft.com/office/word/2010/wordprocessingGroup" xmlns:wpi="http://schemas.microsoft.com/office/word/2010/wordprocessingInk" xmlns:wne="http://schemas.microsoft.com/office/word/2006/wordml" xmlns:wps="http://schemas.microsoft.com/office/word/2010/wordprocessingShape" mc:Ignorable="w14 w15 w16se w16cid w16 w16cex w16sdtdh wp14">
+<w:footnotes xmlns:wpc="http://schemas.microsoft.com/office/word/2010/wordprocessingCanvas" xmlns:cx="http://schemas.microsoft.com/office/drawing/2014/chartex" xmlns:cx1="http://schemas.microsoft.com/office/drawing/2015/9/8/chartex" xmlns:cx2="http://schemas.microsoft.com/office/drawing/2015/10/21/chartex" xmlns:cx3="http://schemas.microsoft.com/office/drawing/2016/5/9/chartex" xmlns:cx4="http://schemas.microsoft.com/office/drawing/2016/5/10/chartex" xmlns:cx5="http://schemas.microsoft.com/office/drawing/2016/5/11/chartex" xmlns:cx6="http://schemas.microsoft.com/office/drawing/2016/5/12/chartex" xmlns:cx7="http://schemas.microsoft.com/office/drawing/2016/5/13/chartex" xmlns:cx8="http://schemas.microsoft.com/office/drawing/2016/5/14/chartex" xmlns:mc="http://schemas.openxmlformats.org/markup-compatibility/2006" xmlns:aink="http://schemas.microsoft.com/office/drawing/2016/ink" xmlns:am3d="http://schemas.microsoft.com/office/drawing/2017/model3d" xmlns:o="urn:schemas-microsoft-com:office:office" xmlns:r="http://schemas.openxmlformats.org/officeDocument/2006/relationships" xmlns:m="http://schemas.openxmlformats.org/officeDocument/2006/math" xmlns:v="urn:schemas-microsoft-com:vml" xmlns:wp14="http://schemas.microsoft.com/office/word/2010/wordprocessingDrawing" xmlns:wp="http://schemas.openxmlformats.org/drawingml/2006/wordprocessingDrawing" xmlns:w10="urn:schemas-microsoft-com:office:word" xmlns:w="http://schemas.openxmlformats.org/wordprocessingml/2006/main" xmlns:w14="http://schemas.microsoft.com/office/word/2010/wordml" xmlns:w15="http://schemas.microsoft.com/office/word/2012/wordml" xmlns:w16cex="http://schemas.microsoft.com/office/word/2018/wordml/cex" xmlns:w16cid="http://schemas.microsoft.com/office/word/2016/wordml/cid" xmlns:w16="http://schemas.microsoft.com/office/word/2018/wordml" xmlns:w16sdtdh="http://schemas.microsoft.com/office/word/2020/wordml/sdtdatahash" xmlns:w16se="http://schemas.microsoft.com/office/word/2015/wordml/symex" xmlns:wpg="http://schemas.microsoft.com/office/word/2010/wordprocessingGroup" xmlns:wpi="http://schemas.microsoft.com/office/word/2010/wordprocessingInk" xmlns:wne="http://schemas.microsoft.com/office/word/2006/wordml" xmlns:wps="http://schemas.microsoft.com/office/word/2010/wordprocessingShape" mc:Ignorable="w14 w15 w16se w16cid w16 w16cex w16sdtdh wp14">
   <w:footnote w:type="separator" w:id="-1">
     <w:p>
       <w:r>
@@ -1567,7 +2280,7 @@
 </file>
 
 <file path=word/numbering.xml><?xml version="1.0" encoding="utf-8"?>
-<w:numbering xmlns:wpc="http://schemas.microsoft.com/office/word/2010/wordprocessingCanvas" xmlns:cx="http://schemas.microsoft.com/office/drawing/2014/chartex" xmlns:cx1="http://schemas.microsoft.com/office/drawing/2015/9/8/chartex" xmlns:cx2="http://schemas.microsoft.com/office/drawing/2015/10/21/chartex" xmlns:cx3="http://schemas.microsoft.com/office/drawing/2016/5/9/chartex" xmlns:cx4="http://schemas.microsoft.com/office/drawing/2016/5/10/chartex" xmlns:cx5="http://schemas.microsoft.com/office/drawing/2016/5/11/chartex" xmlns:cx6="http://schemas.microsoft.com/office/drawing/2016/5/12/chartex" xmlns:cx7="http://schemas.microsoft.com/office/drawing/2016/5/13/chartex" xmlns:cx8="http://schemas.microsoft.com/office/drawing/2016/5/14/chartex" xmlns:mc="http://schemas.openxmlformats.org/markup-compatibility/2006" xmlns:aink="http://schemas.microsoft.com/office/drawing/2016/ink" xmlns:am3d="http://schemas.microsoft.com/office/drawing/2017/model3d" xmlns:o="urn:schemas-microsoft-com:office:office" xmlns:oel="http://schemas.microsoft.com/office/2019/extlst" xmlns:r="http://schemas.openxmlformats.org/officeDocument/2006/relationships" xmlns:m="http://schemas.openxmlformats.org/officeDocument/2006/math" xmlns:v="urn:schemas-microsoft-com:vml" xmlns:wp14="http://schemas.microsoft.com/office/word/2010/wordprocessingDrawing" xmlns:wp="http://schemas.openxmlformats.org/drawingml/2006/wordprocessingDrawing" xmlns:w10="urn:schemas-microsoft-com:office:word" xmlns:w="http://schemas.openxmlformats.org/wordprocessingml/2006/main" xmlns:w14="http://schemas.microsoft.com/office/word/2010/wordml" xmlns:w15="http://schemas.microsoft.com/office/word/2012/wordml" xmlns:w16cex="http://schemas.microsoft.com/office/word/2018/wordml/cex" xmlns:w16cid="http://schemas.microsoft.com/office/word/2016/wordml/cid" xmlns:w16="http://schemas.microsoft.com/office/word/2018/wordml" xmlns:w16sdtdh="http://schemas.microsoft.com/office/word/2020/wordml/sdtdatahash" xmlns:w16se="http://schemas.microsoft.com/office/word/2015/wordml/symex" xmlns:wpg="http://schemas.microsoft.com/office/word/2010/wordprocessingGroup" xmlns:wpi="http://schemas.microsoft.com/office/word/2010/wordprocessingInk" xmlns:wne="http://schemas.microsoft.com/office/word/2006/wordml" xmlns:wps="http://schemas.microsoft.com/office/word/2010/wordprocessingShape" mc:Ignorable="w14 w15 w16se w16cid w16 w16cex w16sdtdh wp14">
+<w:numbering xmlns:wpc="http://schemas.microsoft.com/office/word/2010/wordprocessingCanvas" xmlns:cx="http://schemas.microsoft.com/office/drawing/2014/chartex" xmlns:cx1="http://schemas.microsoft.com/office/drawing/2015/9/8/chartex" xmlns:cx2="http://schemas.microsoft.com/office/drawing/2015/10/21/chartex" xmlns:cx3="http://schemas.microsoft.com/office/drawing/2016/5/9/chartex" xmlns:cx4="http://schemas.microsoft.com/office/drawing/2016/5/10/chartex" xmlns:cx5="http://schemas.microsoft.com/office/drawing/2016/5/11/chartex" xmlns:cx6="http://schemas.microsoft.com/office/drawing/2016/5/12/chartex" xmlns:cx7="http://schemas.microsoft.com/office/drawing/2016/5/13/chartex" xmlns:cx8="http://schemas.microsoft.com/office/drawing/2016/5/14/chartex" xmlns:mc="http://schemas.openxmlformats.org/markup-compatibility/2006" xmlns:aink="http://schemas.microsoft.com/office/drawing/2016/ink" xmlns:am3d="http://schemas.microsoft.com/office/drawing/2017/model3d" xmlns:o="urn:schemas-microsoft-com:office:office" xmlns:r="http://schemas.openxmlformats.org/officeDocument/2006/relationships" xmlns:m="http://schemas.openxmlformats.org/officeDocument/2006/math" xmlns:v="urn:schemas-microsoft-com:vml" xmlns:wp14="http://schemas.microsoft.com/office/word/2010/wordprocessingDrawing" xmlns:wp="http://schemas.openxmlformats.org/drawingml/2006/wordprocessingDrawing" xmlns:w10="urn:schemas-microsoft-com:office:word" xmlns:w="http://schemas.openxmlformats.org/wordprocessingml/2006/main" xmlns:w14="http://schemas.microsoft.com/office/word/2010/wordml" xmlns:w15="http://schemas.microsoft.com/office/word/2012/wordml" xmlns:w16cex="http://schemas.microsoft.com/office/word/2018/wordml/cex" xmlns:w16cid="http://schemas.microsoft.com/office/word/2016/wordml/cid" xmlns:w16="http://schemas.microsoft.com/office/word/2018/wordml" xmlns:w16sdtdh="http://schemas.microsoft.com/office/word/2020/wordml/sdtdatahash" xmlns:w16se="http://schemas.microsoft.com/office/word/2015/wordml/symex" xmlns:wpg="http://schemas.microsoft.com/office/word/2010/wordprocessingGroup" xmlns:wpi="http://schemas.microsoft.com/office/word/2010/wordprocessingInk" xmlns:wne="http://schemas.microsoft.com/office/word/2006/wordml" xmlns:wps="http://schemas.microsoft.com/office/word/2010/wordprocessingShape" mc:Ignorable="w14 w15 w16se w16cid w16 w16cex w16sdtdh wp14">
   <w:abstractNum w:abstractNumId="0" w15:restartNumberingAfterBreak="0">
     <w:nsid w:val="00000001"/>
     <w:multiLevelType w:val="hybridMultilevel"/>
@@ -5737,124 +6450,124 @@
       </w:rPr>
     </w:lvl>
   </w:abstractNum>
-  <w:num w:numId="1" w16cid:durableId="696930682">
+  <w:num w:numId="1">
     <w:abstractNumId w:val="2"/>
   </w:num>
-  <w:num w:numId="2" w16cid:durableId="1598900879">
+  <w:num w:numId="2">
     <w:abstractNumId w:val="12"/>
   </w:num>
-  <w:num w:numId="3" w16cid:durableId="2146241898">
+  <w:num w:numId="3">
     <w:abstractNumId w:val="28"/>
   </w:num>
-  <w:num w:numId="4" w16cid:durableId="1233275513">
+  <w:num w:numId="4">
     <w:abstractNumId w:val="26"/>
   </w:num>
-  <w:num w:numId="5" w16cid:durableId="433718320">
+  <w:num w:numId="5">
     <w:abstractNumId w:val="25"/>
   </w:num>
-  <w:num w:numId="6" w16cid:durableId="478035399">
+  <w:num w:numId="6">
     <w:abstractNumId w:val="35"/>
   </w:num>
-  <w:num w:numId="7" w16cid:durableId="848180040">
+  <w:num w:numId="7">
     <w:abstractNumId w:val="34"/>
   </w:num>
-  <w:num w:numId="8" w16cid:durableId="1126583426">
+  <w:num w:numId="8">
     <w:abstractNumId w:val="39"/>
   </w:num>
-  <w:num w:numId="9" w16cid:durableId="1291279660">
+  <w:num w:numId="9">
     <w:abstractNumId w:val="32"/>
   </w:num>
-  <w:num w:numId="10" w16cid:durableId="718632968">
+  <w:num w:numId="10">
     <w:abstractNumId w:val="33"/>
   </w:num>
-  <w:num w:numId="11" w16cid:durableId="2712344">
+  <w:num w:numId="11">
     <w:abstractNumId w:val="38"/>
   </w:num>
-  <w:num w:numId="12" w16cid:durableId="1709791980">
+  <w:num w:numId="12">
     <w:abstractNumId w:val="27"/>
   </w:num>
-  <w:num w:numId="13" w16cid:durableId="1138839887">
+  <w:num w:numId="13">
     <w:abstractNumId w:val="37"/>
   </w:num>
-  <w:num w:numId="14" w16cid:durableId="658727781">
+  <w:num w:numId="14">
     <w:abstractNumId w:val="11"/>
   </w:num>
-  <w:num w:numId="15" w16cid:durableId="75321871">
+  <w:num w:numId="15">
     <w:abstractNumId w:val="17"/>
   </w:num>
-  <w:num w:numId="16" w16cid:durableId="1960915447">
+  <w:num w:numId="16">
     <w:abstractNumId w:val="24"/>
   </w:num>
-  <w:num w:numId="17" w16cid:durableId="1603100737">
+  <w:num w:numId="17">
     <w:abstractNumId w:val="9"/>
   </w:num>
-  <w:num w:numId="18" w16cid:durableId="1405685271">
+  <w:num w:numId="18">
     <w:abstractNumId w:val="16"/>
   </w:num>
-  <w:num w:numId="19" w16cid:durableId="1878200050">
+  <w:num w:numId="19">
     <w:abstractNumId w:val="20"/>
   </w:num>
-  <w:num w:numId="20" w16cid:durableId="1677540676">
+  <w:num w:numId="20">
     <w:abstractNumId w:val="18"/>
   </w:num>
-  <w:num w:numId="21" w16cid:durableId="1164861382">
+  <w:num w:numId="21">
     <w:abstractNumId w:val="21"/>
   </w:num>
-  <w:num w:numId="22" w16cid:durableId="535705101">
+  <w:num w:numId="22">
     <w:abstractNumId w:val="0"/>
   </w:num>
-  <w:num w:numId="23" w16cid:durableId="281963171">
+  <w:num w:numId="23">
     <w:abstractNumId w:val="1"/>
   </w:num>
-  <w:num w:numId="24" w16cid:durableId="421686121">
+  <w:num w:numId="24">
     <w:abstractNumId w:val="31"/>
   </w:num>
-  <w:num w:numId="25" w16cid:durableId="184944908">
+  <w:num w:numId="25">
     <w:abstractNumId w:val="4"/>
   </w:num>
-  <w:num w:numId="26" w16cid:durableId="115375393">
+  <w:num w:numId="26">
     <w:abstractNumId w:val="7"/>
   </w:num>
-  <w:num w:numId="27" w16cid:durableId="1898274122">
+  <w:num w:numId="27">
     <w:abstractNumId w:val="14"/>
   </w:num>
-  <w:num w:numId="28" w16cid:durableId="537936237">
+  <w:num w:numId="28">
     <w:abstractNumId w:val="3"/>
   </w:num>
-  <w:num w:numId="29" w16cid:durableId="1726559920">
+  <w:num w:numId="29">
     <w:abstractNumId w:val="8"/>
   </w:num>
-  <w:num w:numId="30" w16cid:durableId="541097088">
+  <w:num w:numId="30">
     <w:abstractNumId w:val="10"/>
   </w:num>
-  <w:num w:numId="31" w16cid:durableId="773673054">
+  <w:num w:numId="31">
     <w:abstractNumId w:val="23"/>
   </w:num>
-  <w:num w:numId="32" w16cid:durableId="59134795">
+  <w:num w:numId="32">
     <w:abstractNumId w:val="15"/>
   </w:num>
-  <w:num w:numId="33" w16cid:durableId="1943298157">
+  <w:num w:numId="33">
     <w:abstractNumId w:val="36"/>
   </w:num>
-  <w:num w:numId="34" w16cid:durableId="1305625687">
+  <w:num w:numId="34">
     <w:abstractNumId w:val="19"/>
   </w:num>
-  <w:num w:numId="35" w16cid:durableId="1182891041">
+  <w:num w:numId="35">
     <w:abstractNumId w:val="29"/>
   </w:num>
-  <w:num w:numId="36" w16cid:durableId="2038119821">
+  <w:num w:numId="36">
     <w:abstractNumId w:val="5"/>
   </w:num>
-  <w:num w:numId="37" w16cid:durableId="182482181">
+  <w:num w:numId="37">
     <w:abstractNumId w:val="22"/>
   </w:num>
-  <w:num w:numId="38" w16cid:durableId="775447852">
+  <w:num w:numId="38">
     <w:abstractNumId w:val="6"/>
   </w:num>
-  <w:num w:numId="39" w16cid:durableId="1692368411">
+  <w:num w:numId="39">
     <w:abstractNumId w:val="30"/>
   </w:num>
-  <w:num w:numId="40" w16cid:durableId="591935267">
+  <w:num w:numId="40">
     <w:abstractNumId w:val="13"/>
   </w:num>
   <w:numIdMacAtCleanup w:val="8"/>
@@ -6689,7 +7402,7 @@
 </file>
 
 <file path=word/glossary/document.xml><?xml version="1.0" encoding="utf-8"?>
-<w:glossaryDocument xmlns:wpc="http://schemas.microsoft.com/office/word/2010/wordprocessingCanvas" xmlns:cx="http://schemas.microsoft.com/office/drawing/2014/chartex" xmlns:cx1="http://schemas.microsoft.com/office/drawing/2015/9/8/chartex" xmlns:cx2="http://schemas.microsoft.com/office/drawing/2015/10/21/chartex" xmlns:cx3="http://schemas.microsoft.com/office/drawing/2016/5/9/chartex" xmlns:cx4="http://schemas.microsoft.com/office/drawing/2016/5/10/chartex" xmlns:cx5="http://schemas.microsoft.com/office/drawing/2016/5/11/chartex" xmlns:cx6="http://schemas.microsoft.com/office/drawing/2016/5/12/chartex" xmlns:cx7="http://schemas.microsoft.com/office/drawing/2016/5/13/chartex" xmlns:cx8="http://schemas.microsoft.com/office/drawing/2016/5/14/chartex" xmlns:mc="http://schemas.openxmlformats.org/markup-compatibility/2006" xmlns:aink="http://schemas.microsoft.com/office/drawing/2016/ink" xmlns:am3d="http://schemas.microsoft.com/office/drawing/2017/model3d" xmlns:o="urn:schemas-microsoft-com:office:office" xmlns:oel="http://schemas.microsoft.com/office/2019/extlst" xmlns:r="http://schemas.openxmlformats.org/officeDocument/2006/relationships" xmlns:m="http://schemas.openxmlformats.org/officeDocument/2006/math" xmlns:v="urn:schemas-microsoft-com:vml" xmlns:wp14="http://schemas.microsoft.com/office/word/2010/wordprocessingDrawing" xmlns:wp="http://schemas.openxmlformats.org/drawingml/2006/wordprocessingDrawing" xmlns:w10="urn:schemas-microsoft-com:office:word" xmlns:w="http://schemas.openxmlformats.org/wordprocessingml/2006/main" xmlns:w14="http://schemas.microsoft.com/office/word/2010/wordml" xmlns:w15="http://schemas.microsoft.com/office/word/2012/wordml" xmlns:w16cex="http://schemas.microsoft.com/office/word/2018/wordml/cex" xmlns:w16cid="http://schemas.microsoft.com/office/word/2016/wordml/cid" xmlns:w16="http://schemas.microsoft.com/office/word/2018/wordml" xmlns:w16sdtdh="http://schemas.microsoft.com/office/word/2020/wordml/sdtdatahash" xmlns:w16se="http://schemas.microsoft.com/office/word/2015/wordml/symex" xmlns:wpg="http://schemas.microsoft.com/office/word/2010/wordprocessingGroup" xmlns:wpi="http://schemas.microsoft.com/office/word/2010/wordprocessingInk" xmlns:wne="http://schemas.microsoft.com/office/word/2006/wordml" xmlns:wps="http://schemas.microsoft.com/office/word/2010/wordprocessingShape" mc:Ignorable="w14 w15 w16se w16cid w16 w16cex w16sdtdh wp14">
+<w:glossaryDocument xmlns:wpc="http://schemas.microsoft.com/office/word/2010/wordprocessingCanvas" xmlns:cx="http://schemas.microsoft.com/office/drawing/2014/chartex" xmlns:cx1="http://schemas.microsoft.com/office/drawing/2015/9/8/chartex" xmlns:cx2="http://schemas.microsoft.com/office/drawing/2015/10/21/chartex" xmlns:cx3="http://schemas.microsoft.com/office/drawing/2016/5/9/chartex" xmlns:cx4="http://schemas.microsoft.com/office/drawing/2016/5/10/chartex" xmlns:cx5="http://schemas.microsoft.com/office/drawing/2016/5/11/chartex" xmlns:cx6="http://schemas.microsoft.com/office/drawing/2016/5/12/chartex" xmlns:cx7="http://schemas.microsoft.com/office/drawing/2016/5/13/chartex" xmlns:cx8="http://schemas.microsoft.com/office/drawing/2016/5/14/chartex" xmlns:mc="http://schemas.openxmlformats.org/markup-compatibility/2006" xmlns:aink="http://schemas.microsoft.com/office/drawing/2016/ink" xmlns:am3d="http://schemas.microsoft.com/office/drawing/2017/model3d" xmlns:o="urn:schemas-microsoft-com:office:office" xmlns:r="http://schemas.openxmlformats.org/officeDocument/2006/relationships" xmlns:m="http://schemas.openxmlformats.org/officeDocument/2006/math" xmlns:v="urn:schemas-microsoft-com:vml" xmlns:wp14="http://schemas.microsoft.com/office/word/2010/wordprocessingDrawing" xmlns:wp="http://schemas.openxmlformats.org/drawingml/2006/wordprocessingDrawing" xmlns:w10="urn:schemas-microsoft-com:office:word" xmlns:w="http://schemas.openxmlformats.org/wordprocessingml/2006/main" xmlns:w14="http://schemas.microsoft.com/office/word/2010/wordml" xmlns:w15="http://schemas.microsoft.com/office/word/2012/wordml" xmlns:w16cex="http://schemas.microsoft.com/office/word/2018/wordml/cex" xmlns:w16cid="http://schemas.microsoft.com/office/word/2016/wordml/cid" xmlns:w16="http://schemas.microsoft.com/office/word/2018/wordml" xmlns:w16sdtdh="http://schemas.microsoft.com/office/word/2020/wordml/sdtdatahash" xmlns:w16se="http://schemas.microsoft.com/office/word/2015/wordml/symex" xmlns:wpg="http://schemas.microsoft.com/office/word/2010/wordprocessingGroup" xmlns:wpi="http://schemas.microsoft.com/office/word/2010/wordprocessingInk" xmlns:wne="http://schemas.microsoft.com/office/word/2006/wordml" xmlns:wps="http://schemas.microsoft.com/office/word/2010/wordprocessingShape" mc:Ignorable="w14 w15 w16se w16cid w16 w16cex w16sdtdh wp14">
   <w:docParts>
     <w:docPart>
       <w:docPartPr>
@@ -6737,45 +7450,47 @@
   <w:font w:name="Symbol">
     <w:panose1 w:val="05050102010706020507"/>
     <w:charset w:val="02"/>
-    <w:family w:val="roman"/>
+    <w:family w:val="decorative"/>
     <w:pitch w:val="variable"/>
-    <w:sig w:usb0="00000000" w:usb1="10000000" w:usb2="00000000" w:usb3="00000000" w:csb0="80000000" w:csb1="00000000"/>
+    <w:sig w:usb0="00000003" w:usb1="10000000" w:usb2="00000000" w:usb3="00000000" w:csb0="80000001" w:csb1="00000000"/>
   </w:font>
   <w:font w:name="Courier New">
     <w:panose1 w:val="02070309020205020404"/>
     <w:charset w:val="00"/>
     <w:family w:val="modern"/>
     <w:pitch w:val="fixed"/>
-    <w:sig w:usb0="E0002EFF" w:usb1="C0007843" w:usb2="00000009" w:usb3="00000000" w:csb0="000001FF" w:csb1="00000000"/>
+    <w:sig w:usb0="E0002AFF" w:usb1="C0007843" w:usb2="00000009" w:usb3="00000000" w:csb0="000001FF" w:csb1="00000000"/>
   </w:font>
   <w:font w:name="Wingdings">
     <w:panose1 w:val="05000000000000000000"/>
-    <w:charset w:val="02"/>
-    <w:family w:val="auto"/>
+    <w:charset w:val="4D"/>
+    <w:family w:val="decorative"/>
     <w:pitch w:val="variable"/>
-    <w:sig w:usb0="00000000" w:usb1="10000000" w:usb2="00000000" w:usb3="00000000" w:csb0="80000000" w:csb1="00000000"/>
+    <w:sig w:usb0="00000003" w:usb1="00000000" w:usb2="00000000" w:usb3="00000000" w:csb0="80000001" w:csb1="00000000"/>
   </w:font>
   <w:font w:name="Calibri">
     <w:panose1 w:val="020F0502020204030204"/>
     <w:charset w:val="00"/>
     <w:family w:val="swiss"/>
     <w:pitch w:val="variable"/>
-    <w:sig w:usb0="E4002EFF" w:usb1="C000247B" w:usb2="00000009" w:usb3="00000000" w:csb0="000001FF" w:csb1="00000000"/>
+    <w:sig w:usb0="E4002EFF" w:usb1="C200247B" w:usb2="00000009" w:usb3="00000000" w:csb0="000001FF" w:csb1="00000000"/>
   </w:font>
   <w:font w:name="Garamond">
     <w:panose1 w:val="02020404030301010803"/>
     <w:charset w:val="00"/>
     <w:family w:val="roman"/>
     <w:pitch w:val="variable"/>
-    <w:sig w:usb0="00000287" w:usb1="00000000" w:usb2="00000000" w:usb3="00000000" w:csb0="0000009F" w:csb1="00000000"/>
+    <w:sig w:usb0="00000287" w:usb1="00000002" w:usb2="00000000" w:usb3="00000000" w:csb0="0000009F" w:csb1="00000000"/>
   </w:font>
   <w:font w:name="Sanskrit Text">
+    <w:panose1 w:val="02020503050405020304"/>
     <w:charset w:val="00"/>
     <w:family w:val="roman"/>
     <w:pitch w:val="variable"/>
     <w:sig w:usb0="A0008047" w:usb1="00000000" w:usb2="00000000" w:usb3="00000000" w:csb0="00000001" w:csb1="00000000"/>
   </w:font>
   <w:font w:name="Apple SD Gothic Neo">
+    <w:panose1 w:val="02000300000000000000"/>
     <w:charset w:val="81"/>
     <w:family w:val="auto"/>
     <w:pitch w:val="variable"/>
@@ -6786,7 +7501,7 @@
     <w:charset w:val="00"/>
     <w:family w:val="swiss"/>
     <w:pitch w:val="variable"/>
-    <w:sig w:usb0="E4002EFF" w:usb1="C000247B" w:usb2="00000009" w:usb3="00000000" w:csb0="000001FF" w:csb1="00000000"/>
+    <w:sig w:usb0="E4002EFF" w:usb1="C200247B" w:usb2="00000009" w:usb3="00000000" w:csb0="000001FF" w:csb1="00000000"/>
   </w:font>
 </w:fonts>
 </file>
@@ -6889,6 +7604,7 @@
     <w:rsid w:val="00A10C8D"/>
     <w:rsid w:val="00A15A41"/>
     <w:rsid w:val="00A73374"/>
+    <w:rsid w:val="00A83D1B"/>
     <w:rsid w:val="00A92AFA"/>
     <w:rsid w:val="00AA6619"/>
     <w:rsid w:val="00AE6744"/>

</xml_diff>

<commit_message>
rilettura D2 e creazione pdf documenti modificati
</commit_message>
<xml_diff>
--- a/MaterialeD5/D5_T33.docx
+++ b/MaterialeD5/D5_T33.docx
@@ -1,6 +1,6 @@
 
 <file path=word/document.xml><?xml version="1.0" encoding="utf-8"?>
-<w:document xmlns:wpc="http://schemas.microsoft.com/office/word/2010/wordprocessingCanvas" xmlns:cx="http://schemas.microsoft.com/office/drawing/2014/chartex" xmlns:cx1="http://schemas.microsoft.com/office/drawing/2015/9/8/chartex" xmlns:cx2="http://schemas.microsoft.com/office/drawing/2015/10/21/chartex" xmlns:cx3="http://schemas.microsoft.com/office/drawing/2016/5/9/chartex" xmlns:cx4="http://schemas.microsoft.com/office/drawing/2016/5/10/chartex" xmlns:cx5="http://schemas.microsoft.com/office/drawing/2016/5/11/chartex" xmlns:cx6="http://schemas.microsoft.com/office/drawing/2016/5/12/chartex" xmlns:cx7="http://schemas.microsoft.com/office/drawing/2016/5/13/chartex" xmlns:cx8="http://schemas.microsoft.com/office/drawing/2016/5/14/chartex" xmlns:mc="http://schemas.openxmlformats.org/markup-compatibility/2006" xmlns:aink="http://schemas.microsoft.com/office/drawing/2016/ink" xmlns:am3d="http://schemas.microsoft.com/office/drawing/2017/model3d" xmlns:o="urn:schemas-microsoft-com:office:office" xmlns:r="http://schemas.openxmlformats.org/officeDocument/2006/relationships" xmlns:m="http://schemas.openxmlformats.org/officeDocument/2006/math" xmlns:v="urn:schemas-microsoft-com:vml" xmlns:wp14="http://schemas.microsoft.com/office/word/2010/wordprocessingDrawing" xmlns:wp="http://schemas.openxmlformats.org/drawingml/2006/wordprocessingDrawing" xmlns:w10="urn:schemas-microsoft-com:office:word" xmlns:w="http://schemas.openxmlformats.org/wordprocessingml/2006/main" xmlns:w14="http://schemas.microsoft.com/office/word/2010/wordml" xmlns:w15="http://schemas.microsoft.com/office/word/2012/wordml" xmlns:w16cex="http://schemas.microsoft.com/office/word/2018/wordml/cex" xmlns:w16cid="http://schemas.microsoft.com/office/word/2016/wordml/cid" xmlns:w16="http://schemas.microsoft.com/office/word/2018/wordml" xmlns:w16sdtdh="http://schemas.microsoft.com/office/word/2020/wordml/sdtdatahash" xmlns:w16se="http://schemas.microsoft.com/office/word/2015/wordml/symex" xmlns:wpg="http://schemas.microsoft.com/office/word/2010/wordprocessingGroup" xmlns:wpi="http://schemas.microsoft.com/office/word/2010/wordprocessingInk" xmlns:wne="http://schemas.microsoft.com/office/word/2006/wordml" xmlns:wps="http://schemas.microsoft.com/office/word/2010/wordprocessingShape" mc:Ignorable="w14 w15 w16se w16cid w16 w16cex w16sdtdh wp14">
+<w:document xmlns:wpc="http://schemas.microsoft.com/office/word/2010/wordprocessingCanvas" xmlns:cx="http://schemas.microsoft.com/office/drawing/2014/chartex" xmlns:cx1="http://schemas.microsoft.com/office/drawing/2015/9/8/chartex" xmlns:cx2="http://schemas.microsoft.com/office/drawing/2015/10/21/chartex" xmlns:cx3="http://schemas.microsoft.com/office/drawing/2016/5/9/chartex" xmlns:cx4="http://schemas.microsoft.com/office/drawing/2016/5/10/chartex" xmlns:cx5="http://schemas.microsoft.com/office/drawing/2016/5/11/chartex" xmlns:cx6="http://schemas.microsoft.com/office/drawing/2016/5/12/chartex" xmlns:cx7="http://schemas.microsoft.com/office/drawing/2016/5/13/chartex" xmlns:cx8="http://schemas.microsoft.com/office/drawing/2016/5/14/chartex" xmlns:mc="http://schemas.openxmlformats.org/markup-compatibility/2006" xmlns:aink="http://schemas.microsoft.com/office/drawing/2016/ink" xmlns:am3d="http://schemas.microsoft.com/office/drawing/2017/model3d" xmlns:o="urn:schemas-microsoft-com:office:office" xmlns:oel="http://schemas.microsoft.com/office/2019/extlst" xmlns:r="http://schemas.openxmlformats.org/officeDocument/2006/relationships" xmlns:m="http://schemas.openxmlformats.org/officeDocument/2006/math" xmlns:v="urn:schemas-microsoft-com:vml" xmlns:wp14="http://schemas.microsoft.com/office/word/2010/wordprocessingDrawing" xmlns:wp="http://schemas.openxmlformats.org/drawingml/2006/wordprocessingDrawing" xmlns:w10="urn:schemas-microsoft-com:office:word" xmlns:w="http://schemas.openxmlformats.org/wordprocessingml/2006/main" xmlns:w14="http://schemas.microsoft.com/office/word/2010/wordml" xmlns:w15="http://schemas.microsoft.com/office/word/2012/wordml" xmlns:w16cex="http://schemas.microsoft.com/office/word/2018/wordml/cex" xmlns:w16cid="http://schemas.microsoft.com/office/word/2016/wordml/cid" xmlns:w16="http://schemas.microsoft.com/office/word/2018/wordml" xmlns:w16sdtdh="http://schemas.microsoft.com/office/word/2020/wordml/sdtdatahash" xmlns:w16se="http://schemas.microsoft.com/office/word/2015/wordml/symex" xmlns:wpg="http://schemas.microsoft.com/office/word/2010/wordprocessingGroup" xmlns:wpi="http://schemas.microsoft.com/office/word/2010/wordprocessingInk" xmlns:wne="http://schemas.microsoft.com/office/word/2006/wordml" xmlns:wps="http://schemas.microsoft.com/office/word/2010/wordprocessingShape" mc:Ignorable="w14 w15 w16se w16cid w16 w16cex w16sdtdh wp14">
   <w:body>
     <w:p>
       <w:pPr>
@@ -1302,53 +1302,72 @@
     <w:tbl>
       <w:tblPr>
         <w:tblStyle w:val="Grigliatabella"/>
-        <w:tblW w:w="9701" w:type="dxa"/>
+        <w:tblW w:w="0" w:type="auto"/>
+        <w:tblInd w:w="-5" w:type="dxa"/>
         <w:tblLook w:val="04A0" w:firstRow="1" w:lastRow="0" w:firstColumn="1" w:lastColumn="0" w:noHBand="0" w:noVBand="1"/>
       </w:tblPr>
       <w:tblGrid>
-        <w:gridCol w:w="2174"/>
-        <w:gridCol w:w="1029"/>
-        <w:gridCol w:w="1029"/>
-        <w:gridCol w:w="1029"/>
-        <w:gridCol w:w="1029"/>
-        <w:gridCol w:w="1029"/>
-        <w:gridCol w:w="1029"/>
-        <w:gridCol w:w="1353"/>
+        <w:gridCol w:w="2127"/>
+        <w:gridCol w:w="1256"/>
+        <w:gridCol w:w="1257"/>
+        <w:gridCol w:w="1257"/>
+        <w:gridCol w:w="1257"/>
+        <w:gridCol w:w="1257"/>
+        <w:gridCol w:w="1222"/>
       </w:tblGrid>
       <w:tr>
+        <w:trPr>
+          <w:trHeight w:val="397"/>
+        </w:trPr>
         <w:tc>
           <w:tcPr>
-            <w:tcW w:w="2156" w:type="dxa"/>
+            <w:tcW w:w="2127" w:type="dxa"/>
+            <w:tcBorders>
+              <w:top w:val="single" w:sz="4" w:space="0" w:color="EDEDED"/>
+              <w:left w:val="single" w:sz="4" w:space="0" w:color="EDEDED"/>
+              <w:bottom w:val="single" w:sz="4" w:space="0" w:color="A5A5A5"/>
+              <w:right w:val="single" w:sz="4" w:space="0" w:color="FFFFFF" w:themeColor="background1"/>
+            </w:tcBorders>
+            <w:shd w:val="clear" w:color="auto" w:fill="EDEDED" w:themeFill="accent3" w:themeFillTint="33"/>
+            <w:vAlign w:val="center"/>
           </w:tcPr>
           <w:p>
             <w:pPr>
               <w:jc w:val="center"/>
               <w:rPr>
-                <w:lang w:eastAsia="en-US"/>
+                <w:rFonts w:ascii="Garamond" w:hAnsi="Garamond" w:cs="Calibri Light"/>
               </w:rPr>
             </w:pPr>
             <w:r>
               <w:rPr>
-                <w:lang w:eastAsia="en-US"/>
+                <w:rFonts w:ascii="Garamond" w:hAnsi="Garamond" w:cs="Calibri Light"/>
               </w:rPr>
-              <w:t>ORE</w:t>
+              <w:t>NOME</w:t>
             </w:r>
           </w:p>
         </w:tc>
         <w:tc>
           <w:tcPr>
-            <w:tcW w:w="1021" w:type="dxa"/>
+            <w:tcW w:w="1256" w:type="dxa"/>
+            <w:tcBorders>
+              <w:top w:val="single" w:sz="4" w:space="0" w:color="EDEDED"/>
+              <w:left w:val="single" w:sz="4" w:space="0" w:color="FFFFFF" w:themeColor="background1"/>
+              <w:bottom w:val="single" w:sz="4" w:space="0" w:color="A5A5A5"/>
+              <w:right w:val="single" w:sz="4" w:space="0" w:color="FFFFFF" w:themeColor="background1"/>
+            </w:tcBorders>
+            <w:shd w:val="clear" w:color="auto" w:fill="EDEDED" w:themeFill="accent3" w:themeFillTint="33"/>
+            <w:vAlign w:val="center"/>
           </w:tcPr>
           <w:p>
             <w:pPr>
               <w:jc w:val="center"/>
               <w:rPr>
-                <w:lang w:eastAsia="en-US"/>
+                <w:rFonts w:ascii="Garamond" w:hAnsi="Garamond" w:cs="Calibri Light"/>
               </w:rPr>
             </w:pPr>
             <w:r>
               <w:rPr>
-                <w:lang w:eastAsia="en-US"/>
+                <w:rFonts w:ascii="Garamond" w:hAnsi="Garamond" w:cs="Calibri Light"/>
               </w:rPr>
               <w:t>D1</w:t>
             </w:r>
@@ -1356,18 +1375,26 @@
         </w:tc>
         <w:tc>
           <w:tcPr>
-            <w:tcW w:w="1021" w:type="dxa"/>
+            <w:tcW w:w="1257" w:type="dxa"/>
+            <w:tcBorders>
+              <w:top w:val="single" w:sz="4" w:space="0" w:color="EDEDED"/>
+              <w:left w:val="single" w:sz="4" w:space="0" w:color="FFFFFF" w:themeColor="background1"/>
+              <w:bottom w:val="single" w:sz="4" w:space="0" w:color="A5A5A5"/>
+              <w:right w:val="single" w:sz="4" w:space="0" w:color="EDEDED"/>
+            </w:tcBorders>
+            <w:shd w:val="clear" w:color="auto" w:fill="EDEDED" w:themeFill="accent3" w:themeFillTint="33"/>
+            <w:vAlign w:val="center"/>
           </w:tcPr>
           <w:p>
             <w:pPr>
               <w:jc w:val="center"/>
               <w:rPr>
-                <w:lang w:eastAsia="en-US"/>
+                <w:rFonts w:ascii="Garamond" w:hAnsi="Garamond" w:cs="Calibri Light"/>
               </w:rPr>
             </w:pPr>
             <w:r>
               <w:rPr>
-                <w:lang w:eastAsia="en-US"/>
+                <w:rFonts w:ascii="Garamond" w:hAnsi="Garamond" w:cs="Calibri Light"/>
               </w:rPr>
               <w:t>D2</w:t>
             </w:r>
@@ -1375,18 +1402,26 @@
         </w:tc>
         <w:tc>
           <w:tcPr>
-            <w:tcW w:w="1021" w:type="dxa"/>
+            <w:tcW w:w="1257" w:type="dxa"/>
+            <w:tcBorders>
+              <w:top w:val="single" w:sz="4" w:space="0" w:color="EDEDED"/>
+              <w:left w:val="single" w:sz="4" w:space="0" w:color="FFFFFF" w:themeColor="background1"/>
+              <w:bottom w:val="single" w:sz="4" w:space="0" w:color="A5A5A5"/>
+              <w:right w:val="single" w:sz="4" w:space="0" w:color="EDEDED"/>
+            </w:tcBorders>
+            <w:shd w:val="clear" w:color="auto" w:fill="EDEDED" w:themeFill="accent3" w:themeFillTint="33"/>
+            <w:vAlign w:val="center"/>
           </w:tcPr>
           <w:p>
             <w:pPr>
               <w:jc w:val="center"/>
               <w:rPr>
-                <w:lang w:eastAsia="en-US"/>
+                <w:rFonts w:ascii="Garamond" w:hAnsi="Garamond" w:cs="Calibri Light"/>
               </w:rPr>
             </w:pPr>
             <w:r>
               <w:rPr>
-                <w:lang w:eastAsia="en-US"/>
+                <w:rFonts w:ascii="Garamond" w:hAnsi="Garamond" w:cs="Calibri Light"/>
               </w:rPr>
               <w:t>D3</w:t>
             </w:r>
@@ -1394,18 +1429,26 @@
         </w:tc>
         <w:tc>
           <w:tcPr>
-            <w:tcW w:w="1021" w:type="dxa"/>
+            <w:tcW w:w="1257" w:type="dxa"/>
+            <w:tcBorders>
+              <w:top w:val="single" w:sz="4" w:space="0" w:color="EDEDED"/>
+              <w:left w:val="single" w:sz="4" w:space="0" w:color="FFFFFF" w:themeColor="background1"/>
+              <w:bottom w:val="single" w:sz="4" w:space="0" w:color="A5A5A5"/>
+              <w:right w:val="single" w:sz="4" w:space="0" w:color="EDEDED"/>
+            </w:tcBorders>
+            <w:shd w:val="clear" w:color="auto" w:fill="EDEDED" w:themeFill="accent3" w:themeFillTint="33"/>
+            <w:vAlign w:val="center"/>
           </w:tcPr>
           <w:p>
             <w:pPr>
               <w:jc w:val="center"/>
               <w:rPr>
-                <w:lang w:eastAsia="en-US"/>
+                <w:rFonts w:ascii="Garamond" w:hAnsi="Garamond" w:cs="Calibri Light"/>
               </w:rPr>
             </w:pPr>
             <w:r>
               <w:rPr>
-                <w:lang w:eastAsia="en-US"/>
+                <w:rFonts w:ascii="Garamond" w:hAnsi="Garamond" w:cs="Calibri Light"/>
               </w:rPr>
               <w:t>D4</w:t>
             </w:r>
@@ -1413,18 +1456,26 @@
         </w:tc>
         <w:tc>
           <w:tcPr>
-            <w:tcW w:w="1021" w:type="dxa"/>
+            <w:tcW w:w="1257" w:type="dxa"/>
+            <w:tcBorders>
+              <w:top w:val="single" w:sz="4" w:space="0" w:color="EDEDED"/>
+              <w:left w:val="single" w:sz="4" w:space="0" w:color="FFFFFF" w:themeColor="background1"/>
+              <w:bottom w:val="single" w:sz="4" w:space="0" w:color="A5A5A5"/>
+              <w:right w:val="single" w:sz="4" w:space="0" w:color="EDEDED"/>
+            </w:tcBorders>
+            <w:shd w:val="clear" w:color="auto" w:fill="EDEDED" w:themeFill="accent3" w:themeFillTint="33"/>
+            <w:vAlign w:val="center"/>
           </w:tcPr>
           <w:p>
             <w:pPr>
               <w:jc w:val="center"/>
               <w:rPr>
-                <w:lang w:eastAsia="en-US"/>
+                <w:rFonts w:ascii="Garamond" w:hAnsi="Garamond" w:cs="Calibri Light"/>
               </w:rPr>
             </w:pPr>
             <w:r>
               <w:rPr>
-                <w:lang w:eastAsia="en-US"/>
+                <w:rFonts w:ascii="Garamond" w:hAnsi="Garamond" w:cs="Calibri Light"/>
               </w:rPr>
               <w:t>D5</w:t>
             </w:r>
@@ -1432,37 +1483,26 @@
         </w:tc>
         <w:tc>
           <w:tcPr>
-            <w:tcW w:w="1021" w:type="dxa"/>
+            <w:tcW w:w="1222" w:type="dxa"/>
+            <w:tcBorders>
+              <w:top w:val="single" w:sz="4" w:space="0" w:color="EDEDED"/>
+              <w:left w:val="single" w:sz="4" w:space="0" w:color="FFFFFF" w:themeColor="background1"/>
+              <w:bottom w:val="single" w:sz="4" w:space="0" w:color="A5A5A5"/>
+              <w:right w:val="single" w:sz="4" w:space="0" w:color="EDEDED"/>
+            </w:tcBorders>
+            <w:shd w:val="clear" w:color="auto" w:fill="EDEDED" w:themeFill="accent3" w:themeFillTint="33"/>
+            <w:vAlign w:val="center"/>
           </w:tcPr>
           <w:p>
             <w:pPr>
               <w:jc w:val="center"/>
               <w:rPr>
-                <w:lang w:eastAsia="en-US"/>
+                <w:rFonts w:ascii="Garamond" w:hAnsi="Garamond" w:cs="Calibri Light"/>
               </w:rPr>
             </w:pPr>
             <w:r>
               <w:rPr>
-                <w:lang w:eastAsia="en-US"/>
-              </w:rPr>
-              <w:t>D6</w:t>
-            </w:r>
-          </w:p>
-        </w:tc>
-        <w:tc>
-          <w:tcPr>
-            <w:tcW w:w="1342" w:type="dxa"/>
-          </w:tcPr>
-          <w:p>
-            <w:pPr>
-              <w:jc w:val="center"/>
-              <w:rPr>
-                <w:lang w:eastAsia="en-US"/>
-              </w:rPr>
-            </w:pPr>
-            <w:r>
-              <w:rPr>
-                <w:lang w:eastAsia="en-US"/>
+                <w:rFonts w:ascii="Garamond" w:hAnsi="Garamond" w:cs="Calibri Light"/>
               </w:rPr>
               <w:t>TOTALE</w:t>
             </w:r>
@@ -1471,30 +1511,38 @@
       </w:tr>
       <w:tr>
         <w:trPr>
-          <w:trHeight w:val="397"/>
+          <w:trHeight w:val="561"/>
         </w:trPr>
         <w:tc>
           <w:tcPr>
-            <w:tcW w:w="2156" w:type="dxa"/>
+            <w:tcW w:w="2127" w:type="dxa"/>
+            <w:tcBorders>
+              <w:top w:val="single" w:sz="4" w:space="0" w:color="A5A5A5"/>
+              <w:left w:val="single" w:sz="4" w:space="0" w:color="A5A5A5"/>
+              <w:bottom w:val="single" w:sz="4" w:space="0" w:color="A5A5A5"/>
+              <w:right w:val="single" w:sz="4" w:space="0" w:color="A5A5A5"/>
+            </w:tcBorders>
+            <w:vAlign w:val="center"/>
           </w:tcPr>
           <w:p>
             <w:pPr>
+              <w:spacing w:line="276" w:lineRule="auto"/>
               <w:jc w:val="center"/>
               <w:rPr>
-                <w:lang w:eastAsia="en-US"/>
+                <w:rFonts w:ascii="Garamond" w:hAnsi="Garamond" w:cs="Calibri Light"/>
               </w:rPr>
             </w:pPr>
             <w:proofErr w:type="spellStart"/>
             <w:r>
               <w:rPr>
-                <w:lang w:eastAsia="en-US"/>
+                <w:rFonts w:ascii="Garamond" w:hAnsi="Garamond" w:cs="Calibri Light"/>
               </w:rPr>
               <w:t>Fusiello</w:t>
             </w:r>
             <w:proofErr w:type="spellEnd"/>
             <w:r>
               <w:rPr>
-                <w:lang w:eastAsia="en-US"/>
+                <w:rFonts w:ascii="Garamond" w:hAnsi="Garamond" w:cs="Calibri Light"/>
               </w:rPr>
               <w:t xml:space="preserve"> Riccardo</w:t>
             </w:r>
@@ -1502,91 +1550,126 @@
         </w:tc>
         <w:tc>
           <w:tcPr>
-            <w:tcW w:w="1021" w:type="dxa"/>
+            <w:tcW w:w="1256" w:type="dxa"/>
+            <w:tcBorders>
+              <w:top w:val="single" w:sz="4" w:space="0" w:color="A5A5A5"/>
+              <w:left w:val="single" w:sz="4" w:space="0" w:color="A5A5A5"/>
+              <w:bottom w:val="single" w:sz="4" w:space="0" w:color="A5A5A5"/>
+              <w:right w:val="single" w:sz="4" w:space="0" w:color="A5A5A5"/>
+            </w:tcBorders>
+            <w:vAlign w:val="center"/>
           </w:tcPr>
           <w:p>
             <w:pPr>
+              <w:spacing w:line="276" w:lineRule="auto"/>
               <w:jc w:val="center"/>
               <w:rPr>
-                <w:lang w:eastAsia="en-US"/>
+                <w:rFonts w:ascii="Garamond" w:hAnsi="Garamond" w:cs="Calibri Light"/>
               </w:rPr>
             </w:pPr>
           </w:p>
         </w:tc>
         <w:tc>
           <w:tcPr>
-            <w:tcW w:w="1021" w:type="dxa"/>
+            <w:tcW w:w="1257" w:type="dxa"/>
+            <w:tcBorders>
+              <w:top w:val="single" w:sz="4" w:space="0" w:color="A5A5A5"/>
+              <w:left w:val="single" w:sz="4" w:space="0" w:color="A5A5A5"/>
+              <w:bottom w:val="single" w:sz="4" w:space="0" w:color="A5A5A5"/>
+              <w:right w:val="single" w:sz="4" w:space="0" w:color="A5A5A5"/>
+            </w:tcBorders>
+            <w:vAlign w:val="center"/>
           </w:tcPr>
           <w:p>
             <w:pPr>
+              <w:spacing w:line="276" w:lineRule="auto"/>
               <w:jc w:val="center"/>
               <w:rPr>
-                <w:lang w:eastAsia="en-US"/>
+                <w:rFonts w:ascii="Garamond" w:hAnsi="Garamond" w:cs="Calibri Light"/>
               </w:rPr>
             </w:pPr>
           </w:p>
         </w:tc>
         <w:tc>
           <w:tcPr>
-            <w:tcW w:w="1021" w:type="dxa"/>
+            <w:tcW w:w="1257" w:type="dxa"/>
+            <w:tcBorders>
+              <w:top w:val="single" w:sz="4" w:space="0" w:color="A5A5A5"/>
+              <w:left w:val="single" w:sz="4" w:space="0" w:color="A5A5A5"/>
+              <w:bottom w:val="single" w:sz="4" w:space="0" w:color="A5A5A5"/>
+              <w:right w:val="single" w:sz="4" w:space="0" w:color="A5A5A5"/>
+            </w:tcBorders>
+            <w:vAlign w:val="center"/>
           </w:tcPr>
           <w:p>
             <w:pPr>
+              <w:spacing w:line="276" w:lineRule="auto"/>
               <w:jc w:val="center"/>
               <w:rPr>
-                <w:lang w:eastAsia="en-US"/>
+                <w:rFonts w:ascii="Garamond" w:hAnsi="Garamond" w:cs="Calibri Light"/>
               </w:rPr>
             </w:pPr>
           </w:p>
         </w:tc>
         <w:tc>
           <w:tcPr>
-            <w:tcW w:w="1021" w:type="dxa"/>
+            <w:tcW w:w="1257" w:type="dxa"/>
+            <w:tcBorders>
+              <w:top w:val="single" w:sz="4" w:space="0" w:color="A5A5A5"/>
+              <w:left w:val="single" w:sz="4" w:space="0" w:color="A5A5A5"/>
+              <w:bottom w:val="single" w:sz="4" w:space="0" w:color="A5A5A5"/>
+              <w:right w:val="single" w:sz="4" w:space="0" w:color="A5A5A5"/>
+            </w:tcBorders>
+            <w:vAlign w:val="center"/>
           </w:tcPr>
           <w:p>
             <w:pPr>
+              <w:spacing w:line="276" w:lineRule="auto"/>
               <w:jc w:val="center"/>
               <w:rPr>
-                <w:lang w:eastAsia="en-US"/>
+                <w:rFonts w:ascii="Garamond" w:hAnsi="Garamond" w:cs="Calibri Light"/>
               </w:rPr>
             </w:pPr>
           </w:p>
         </w:tc>
         <w:tc>
           <w:tcPr>
-            <w:tcW w:w="1021" w:type="dxa"/>
+            <w:tcW w:w="1257" w:type="dxa"/>
+            <w:tcBorders>
+              <w:top w:val="single" w:sz="4" w:space="0" w:color="A5A5A5"/>
+              <w:left w:val="single" w:sz="4" w:space="0" w:color="A5A5A5"/>
+              <w:bottom w:val="single" w:sz="4" w:space="0" w:color="A5A5A5"/>
+              <w:right w:val="single" w:sz="4" w:space="0" w:color="A5A5A5"/>
+            </w:tcBorders>
+            <w:vAlign w:val="center"/>
           </w:tcPr>
           <w:p>
             <w:pPr>
+              <w:spacing w:line="276" w:lineRule="auto"/>
               <w:jc w:val="center"/>
               <w:rPr>
-                <w:lang w:eastAsia="en-US"/>
+                <w:rFonts w:ascii="Garamond" w:hAnsi="Garamond" w:cs="Calibri Light"/>
               </w:rPr>
             </w:pPr>
           </w:p>
         </w:tc>
         <w:tc>
           <w:tcPr>
-            <w:tcW w:w="1021" w:type="dxa"/>
+            <w:tcW w:w="1222" w:type="dxa"/>
+            <w:tcBorders>
+              <w:top w:val="single" w:sz="4" w:space="0" w:color="A5A5A5"/>
+              <w:left w:val="single" w:sz="4" w:space="0" w:color="A5A5A5"/>
+              <w:bottom w:val="single" w:sz="4" w:space="0" w:color="A5A5A5"/>
+              <w:right w:val="single" w:sz="4" w:space="0" w:color="A5A5A5"/>
+            </w:tcBorders>
+            <w:vAlign w:val="center"/>
           </w:tcPr>
           <w:p>
             <w:pPr>
+              <w:spacing w:line="276" w:lineRule="auto"/>
               <w:jc w:val="center"/>
               <w:rPr>
-                <w:lang w:eastAsia="en-US"/>
-              </w:rPr>
-            </w:pPr>
-          </w:p>
-        </w:tc>
-        <w:tc>
-          <w:tcPr>
-            <w:tcW w:w="1342" w:type="dxa"/>
-          </w:tcPr>
-          <w:p>
-            <w:pPr>
-              <w:jc w:val="center"/>
-              <w:rPr>
-                <w:lang w:eastAsia="en-US"/>
+                <w:rFonts w:ascii="Garamond" w:hAnsi="Garamond" w:cs="Calibri Light"/>
               </w:rPr>
             </w:pPr>
           </w:p>
@@ -1594,30 +1677,196 @@
       </w:tr>
       <w:tr>
         <w:trPr>
-          <w:trHeight w:val="397"/>
+          <w:trHeight w:val="561"/>
         </w:trPr>
         <w:tc>
           <w:tcPr>
-            <w:tcW w:w="2156" w:type="dxa"/>
+            <w:tcW w:w="2127" w:type="dxa"/>
+            <w:tcBorders>
+              <w:top w:val="single" w:sz="4" w:space="0" w:color="A5A5A5"/>
+              <w:left w:val="single" w:sz="4" w:space="0" w:color="A5A5A5"/>
+              <w:bottom w:val="single" w:sz="4" w:space="0" w:color="A5A5A5"/>
+              <w:right w:val="single" w:sz="4" w:space="0" w:color="A5A5A5"/>
+            </w:tcBorders>
+            <w:vAlign w:val="center"/>
           </w:tcPr>
           <w:p>
             <w:pPr>
+              <w:spacing w:line="276" w:lineRule="auto"/>
               <w:jc w:val="center"/>
               <w:rPr>
-                <w:lang w:eastAsia="en-US"/>
+                <w:rFonts w:ascii="Garamond" w:hAnsi="Garamond" w:cs="Calibri Light"/>
+              </w:rPr>
+            </w:pPr>
+            <w:r>
+              <w:rPr>
+                <w:rFonts w:ascii="Garamond" w:hAnsi="Garamond" w:cs="Calibri Light"/>
+              </w:rPr>
+              <w:t>Gabardi Giorgia</w:t>
+            </w:r>
+          </w:p>
+        </w:tc>
+        <w:tc>
+          <w:tcPr>
+            <w:tcW w:w="1256" w:type="dxa"/>
+            <w:tcBorders>
+              <w:top w:val="single" w:sz="4" w:space="0" w:color="A5A5A5"/>
+              <w:left w:val="single" w:sz="4" w:space="0" w:color="A5A5A5"/>
+              <w:bottom w:val="single" w:sz="4" w:space="0" w:color="A5A5A5"/>
+              <w:right w:val="single" w:sz="4" w:space="0" w:color="A5A5A5"/>
+            </w:tcBorders>
+            <w:vAlign w:val="center"/>
+          </w:tcPr>
+          <w:p>
+            <w:pPr>
+              <w:spacing w:line="276" w:lineRule="auto"/>
+              <w:jc w:val="center"/>
+              <w:rPr>
+                <w:rFonts w:ascii="Garamond" w:hAnsi="Garamond" w:cs="Calibri Light"/>
+              </w:rPr>
+            </w:pPr>
+          </w:p>
+        </w:tc>
+        <w:tc>
+          <w:tcPr>
+            <w:tcW w:w="1257" w:type="dxa"/>
+            <w:tcBorders>
+              <w:top w:val="single" w:sz="4" w:space="0" w:color="A5A5A5"/>
+              <w:left w:val="single" w:sz="4" w:space="0" w:color="A5A5A5"/>
+              <w:bottom w:val="single" w:sz="4" w:space="0" w:color="A5A5A5"/>
+              <w:right w:val="single" w:sz="4" w:space="0" w:color="A5A5A5"/>
+            </w:tcBorders>
+            <w:vAlign w:val="center"/>
+          </w:tcPr>
+          <w:p>
+            <w:pPr>
+              <w:spacing w:line="276" w:lineRule="auto"/>
+              <w:jc w:val="center"/>
+              <w:rPr>
+                <w:rFonts w:ascii="Garamond" w:hAnsi="Garamond" w:cs="Calibri Light"/>
+              </w:rPr>
+            </w:pPr>
+          </w:p>
+        </w:tc>
+        <w:tc>
+          <w:tcPr>
+            <w:tcW w:w="1257" w:type="dxa"/>
+            <w:tcBorders>
+              <w:top w:val="single" w:sz="4" w:space="0" w:color="A5A5A5"/>
+              <w:left w:val="single" w:sz="4" w:space="0" w:color="A5A5A5"/>
+              <w:bottom w:val="single" w:sz="4" w:space="0" w:color="A5A5A5"/>
+              <w:right w:val="single" w:sz="4" w:space="0" w:color="A5A5A5"/>
+            </w:tcBorders>
+            <w:vAlign w:val="center"/>
+          </w:tcPr>
+          <w:p>
+            <w:pPr>
+              <w:spacing w:line="276" w:lineRule="auto"/>
+              <w:jc w:val="center"/>
+              <w:rPr>
+                <w:rFonts w:ascii="Garamond" w:hAnsi="Garamond" w:cs="Calibri Light"/>
+              </w:rPr>
+            </w:pPr>
+          </w:p>
+        </w:tc>
+        <w:tc>
+          <w:tcPr>
+            <w:tcW w:w="1257" w:type="dxa"/>
+            <w:tcBorders>
+              <w:top w:val="single" w:sz="4" w:space="0" w:color="A5A5A5"/>
+              <w:left w:val="single" w:sz="4" w:space="0" w:color="A5A5A5"/>
+              <w:bottom w:val="single" w:sz="4" w:space="0" w:color="A5A5A5"/>
+              <w:right w:val="single" w:sz="4" w:space="0" w:color="A5A5A5"/>
+            </w:tcBorders>
+            <w:vAlign w:val="center"/>
+          </w:tcPr>
+          <w:p>
+            <w:pPr>
+              <w:spacing w:line="276" w:lineRule="auto"/>
+              <w:jc w:val="center"/>
+              <w:rPr>
+                <w:rFonts w:ascii="Garamond" w:hAnsi="Garamond" w:cs="Calibri Light"/>
+              </w:rPr>
+            </w:pPr>
+          </w:p>
+        </w:tc>
+        <w:tc>
+          <w:tcPr>
+            <w:tcW w:w="1257" w:type="dxa"/>
+            <w:tcBorders>
+              <w:top w:val="single" w:sz="4" w:space="0" w:color="A5A5A5"/>
+              <w:left w:val="single" w:sz="4" w:space="0" w:color="A5A5A5"/>
+              <w:bottom w:val="single" w:sz="4" w:space="0" w:color="A5A5A5"/>
+              <w:right w:val="single" w:sz="4" w:space="0" w:color="A5A5A5"/>
+            </w:tcBorders>
+            <w:vAlign w:val="center"/>
+          </w:tcPr>
+          <w:p>
+            <w:pPr>
+              <w:spacing w:line="276" w:lineRule="auto"/>
+              <w:jc w:val="center"/>
+              <w:rPr>
+                <w:rFonts w:ascii="Garamond" w:hAnsi="Garamond" w:cs="Calibri Light"/>
+              </w:rPr>
+            </w:pPr>
+          </w:p>
+        </w:tc>
+        <w:tc>
+          <w:tcPr>
+            <w:tcW w:w="1222" w:type="dxa"/>
+            <w:tcBorders>
+              <w:top w:val="single" w:sz="4" w:space="0" w:color="A5A5A5"/>
+              <w:left w:val="single" w:sz="4" w:space="0" w:color="A5A5A5"/>
+              <w:bottom w:val="single" w:sz="4" w:space="0" w:color="A5A5A5"/>
+              <w:right w:val="single" w:sz="4" w:space="0" w:color="A5A5A5"/>
+            </w:tcBorders>
+            <w:vAlign w:val="center"/>
+          </w:tcPr>
+          <w:p>
+            <w:pPr>
+              <w:spacing w:line="276" w:lineRule="auto"/>
+              <w:jc w:val="center"/>
+              <w:rPr>
+                <w:rFonts w:ascii="Garamond" w:hAnsi="Garamond" w:cs="Calibri Light"/>
+              </w:rPr>
+            </w:pPr>
+          </w:p>
+        </w:tc>
+      </w:tr>
+      <w:tr>
+        <w:trPr>
+          <w:trHeight w:val="561"/>
+        </w:trPr>
+        <w:tc>
+          <w:tcPr>
+            <w:tcW w:w="2127" w:type="dxa"/>
+            <w:tcBorders>
+              <w:top w:val="single" w:sz="4" w:space="0" w:color="A5A5A5"/>
+              <w:left w:val="single" w:sz="4" w:space="0" w:color="A5A5A5"/>
+              <w:bottom w:val="single" w:sz="4" w:space="0" w:color="A5A5A5"/>
+              <w:right w:val="single" w:sz="4" w:space="0" w:color="A5A5A5"/>
+            </w:tcBorders>
+            <w:vAlign w:val="center"/>
+          </w:tcPr>
+          <w:p>
+            <w:pPr>
+              <w:spacing w:line="276" w:lineRule="auto"/>
+              <w:jc w:val="center"/>
+              <w:rPr>
+                <w:rFonts w:ascii="Garamond" w:hAnsi="Garamond" w:cs="Calibri Light"/>
               </w:rPr>
             </w:pPr>
             <w:proofErr w:type="spellStart"/>
             <w:r>
               <w:rPr>
-                <w:lang w:eastAsia="en-US"/>
+                <w:rFonts w:ascii="Garamond" w:hAnsi="Garamond" w:cs="Calibri Light"/>
               </w:rPr>
-              <w:t>Gabardi</w:t>
+              <w:t>Lorengo</w:t>
             </w:r>
             <w:proofErr w:type="spellEnd"/>
             <w:r>
               <w:rPr>
-                <w:lang w:eastAsia="en-US"/>
+                <w:rFonts w:ascii="Garamond" w:hAnsi="Garamond" w:cs="Calibri Light"/>
               </w:rPr>
               <w:t xml:space="preserve"> Giorgia</w:t>
             </w:r>
@@ -1625,200 +1874,198 @@
         </w:tc>
         <w:tc>
           <w:tcPr>
-            <w:tcW w:w="1021" w:type="dxa"/>
+            <w:tcW w:w="1256" w:type="dxa"/>
+            <w:tcBorders>
+              <w:top w:val="single" w:sz="4" w:space="0" w:color="A5A5A5"/>
+              <w:left w:val="single" w:sz="4" w:space="0" w:color="A5A5A5"/>
+              <w:bottom w:val="single" w:sz="4" w:space="0" w:color="A5A5A5"/>
+              <w:right w:val="single" w:sz="4" w:space="0" w:color="A5A5A5"/>
+            </w:tcBorders>
+            <w:vAlign w:val="center"/>
           </w:tcPr>
           <w:p>
             <w:pPr>
+              <w:spacing w:line="276" w:lineRule="auto"/>
+              <w:jc w:val="center"/>
               <w:rPr>
-                <w:lang w:eastAsia="en-US"/>
+                <w:rFonts w:ascii="Garamond" w:hAnsi="Garamond" w:cs="Calibri Light"/>
+              </w:rPr>
+            </w:pPr>
+            <w:r>
+              <w:rPr>
+                <w:rFonts w:ascii="Garamond" w:hAnsi="Garamond" w:cs="Calibri Light"/>
+              </w:rPr>
+              <w:t>23</w:t>
+            </w:r>
+            <w:r>
+              <w:rPr>
+                <w:rFonts w:ascii="Garamond" w:hAnsi="Garamond" w:cs="Calibri Light"/>
+              </w:rPr>
+              <w:t>h</w:t>
+            </w:r>
+            <w:r>
+              <w:rPr>
+                <w:rFonts w:ascii="Garamond" w:hAnsi="Garamond" w:cs="Calibri Light"/>
+              </w:rPr>
+              <w:t>00</w:t>
+            </w:r>
+          </w:p>
+        </w:tc>
+        <w:tc>
+          <w:tcPr>
+            <w:tcW w:w="1257" w:type="dxa"/>
+            <w:tcBorders>
+              <w:top w:val="single" w:sz="4" w:space="0" w:color="A5A5A5"/>
+              <w:left w:val="single" w:sz="4" w:space="0" w:color="A5A5A5"/>
+              <w:bottom w:val="single" w:sz="4" w:space="0" w:color="A5A5A5"/>
+              <w:right w:val="single" w:sz="4" w:space="0" w:color="A5A5A5"/>
+            </w:tcBorders>
+            <w:vAlign w:val="center"/>
+          </w:tcPr>
+          <w:p>
+            <w:pPr>
+              <w:spacing w:line="276" w:lineRule="auto"/>
+              <w:jc w:val="center"/>
+              <w:rPr>
+                <w:rFonts w:ascii="Garamond" w:hAnsi="Garamond" w:cs="Calibri Light"/>
+              </w:rPr>
+            </w:pPr>
+            <w:r>
+              <w:rPr>
+                <w:rFonts w:ascii="Garamond" w:hAnsi="Garamond" w:cs="Calibri Light"/>
+              </w:rPr>
+              <w:t>22</w:t>
+            </w:r>
+            <w:r>
+              <w:rPr>
+                <w:rFonts w:ascii="Garamond" w:hAnsi="Garamond" w:cs="Calibri Light"/>
+              </w:rPr>
+              <w:t>h</w:t>
+            </w:r>
+            <w:r>
+              <w:rPr>
+                <w:rFonts w:ascii="Garamond" w:hAnsi="Garamond" w:cs="Calibri Light"/>
+              </w:rPr>
+              <w:t>40</w:t>
+            </w:r>
+          </w:p>
+        </w:tc>
+        <w:tc>
+          <w:tcPr>
+            <w:tcW w:w="1257" w:type="dxa"/>
+            <w:tcBorders>
+              <w:top w:val="single" w:sz="4" w:space="0" w:color="A5A5A5"/>
+              <w:left w:val="single" w:sz="4" w:space="0" w:color="A5A5A5"/>
+              <w:bottom w:val="single" w:sz="4" w:space="0" w:color="A5A5A5"/>
+              <w:right w:val="single" w:sz="4" w:space="0" w:color="A5A5A5"/>
+            </w:tcBorders>
+            <w:vAlign w:val="center"/>
+          </w:tcPr>
+          <w:p>
+            <w:pPr>
+              <w:spacing w:line="276" w:lineRule="auto"/>
+              <w:jc w:val="center"/>
+              <w:rPr>
+                <w:rFonts w:ascii="Garamond" w:hAnsi="Garamond" w:cs="Calibri Light"/>
+              </w:rPr>
+            </w:pPr>
+            <w:r>
+              <w:rPr>
+                <w:rFonts w:ascii="Garamond" w:hAnsi="Garamond" w:cs="Calibri Light"/>
+              </w:rPr>
+              <w:t>18</w:t>
+            </w:r>
+            <w:r>
+              <w:rPr>
+                <w:rFonts w:ascii="Garamond" w:hAnsi="Garamond" w:cs="Calibri Light"/>
+              </w:rPr>
+              <w:t>h</w:t>
+            </w:r>
+            <w:r>
+              <w:rPr>
+                <w:rFonts w:ascii="Garamond" w:hAnsi="Garamond" w:cs="Calibri Light"/>
+              </w:rPr>
+              <w:t>35</w:t>
+            </w:r>
+          </w:p>
+        </w:tc>
+        <w:tc>
+          <w:tcPr>
+            <w:tcW w:w="1257" w:type="dxa"/>
+            <w:tcBorders>
+              <w:top w:val="single" w:sz="4" w:space="0" w:color="A5A5A5"/>
+              <w:left w:val="single" w:sz="4" w:space="0" w:color="A5A5A5"/>
+              <w:bottom w:val="single" w:sz="4" w:space="0" w:color="A5A5A5"/>
+              <w:right w:val="single" w:sz="4" w:space="0" w:color="A5A5A5"/>
+            </w:tcBorders>
+            <w:vAlign w:val="center"/>
+          </w:tcPr>
+          <w:p>
+            <w:pPr>
+              <w:spacing w:line="276" w:lineRule="auto"/>
+              <w:jc w:val="center"/>
+              <w:rPr>
+                <w:rFonts w:ascii="Garamond" w:hAnsi="Garamond" w:cs="Calibri Light"/>
+              </w:rPr>
+            </w:pPr>
+            <w:r>
+              <w:rPr>
+                <w:rFonts w:ascii="Garamond" w:hAnsi="Garamond" w:cs="Calibri Light"/>
+              </w:rPr>
+              <w:t>34</w:t>
+            </w:r>
+            <w:r>
+              <w:rPr>
+                <w:rFonts w:ascii="Garamond" w:hAnsi="Garamond" w:cs="Calibri Light"/>
+              </w:rPr>
+              <w:t>h</w:t>
+            </w:r>
+            <w:r>
+              <w:rPr>
+                <w:rFonts w:ascii="Garamond" w:hAnsi="Garamond" w:cs="Calibri Light"/>
+              </w:rPr>
+              <w:t>30</w:t>
+            </w:r>
+          </w:p>
+        </w:tc>
+        <w:tc>
+          <w:tcPr>
+            <w:tcW w:w="1257" w:type="dxa"/>
+            <w:tcBorders>
+              <w:top w:val="single" w:sz="4" w:space="0" w:color="A5A5A5"/>
+              <w:left w:val="single" w:sz="4" w:space="0" w:color="A5A5A5"/>
+              <w:bottom w:val="single" w:sz="4" w:space="0" w:color="A5A5A5"/>
+              <w:right w:val="single" w:sz="4" w:space="0" w:color="A5A5A5"/>
+            </w:tcBorders>
+            <w:vAlign w:val="center"/>
+          </w:tcPr>
+          <w:p>
+            <w:pPr>
+              <w:spacing w:line="276" w:lineRule="auto"/>
+              <w:jc w:val="center"/>
+              <w:rPr>
+                <w:rFonts w:ascii="Garamond" w:hAnsi="Garamond" w:cs="Calibri Light"/>
               </w:rPr>
             </w:pPr>
           </w:p>
         </w:tc>
         <w:tc>
           <w:tcPr>
-            <w:tcW w:w="1021" w:type="dxa"/>
+            <w:tcW w:w="1222" w:type="dxa"/>
+            <w:tcBorders>
+              <w:top w:val="single" w:sz="4" w:space="0" w:color="A5A5A5"/>
+              <w:left w:val="single" w:sz="4" w:space="0" w:color="A5A5A5"/>
+              <w:bottom w:val="single" w:sz="4" w:space="0" w:color="A5A5A5"/>
+              <w:right w:val="single" w:sz="4" w:space="0" w:color="A5A5A5"/>
+            </w:tcBorders>
+            <w:vAlign w:val="center"/>
           </w:tcPr>
           <w:p>
             <w:pPr>
-              <w:rPr>
-                <w:lang w:eastAsia="en-US"/>
-              </w:rPr>
-            </w:pPr>
-          </w:p>
-        </w:tc>
-        <w:tc>
-          <w:tcPr>
-            <w:tcW w:w="1021" w:type="dxa"/>
-          </w:tcPr>
-          <w:p>
-            <w:pPr>
-              <w:rPr>
-                <w:lang w:eastAsia="en-US"/>
-              </w:rPr>
-            </w:pPr>
-          </w:p>
-        </w:tc>
-        <w:tc>
-          <w:tcPr>
-            <w:tcW w:w="1021" w:type="dxa"/>
-          </w:tcPr>
-          <w:p>
-            <w:pPr>
-              <w:rPr>
-                <w:lang w:eastAsia="en-US"/>
-              </w:rPr>
-            </w:pPr>
-          </w:p>
-        </w:tc>
-        <w:tc>
-          <w:tcPr>
-            <w:tcW w:w="1021" w:type="dxa"/>
-          </w:tcPr>
-          <w:p>
-            <w:pPr>
-              <w:rPr>
-                <w:lang w:eastAsia="en-US"/>
-              </w:rPr>
-            </w:pPr>
-          </w:p>
-        </w:tc>
-        <w:tc>
-          <w:tcPr>
-            <w:tcW w:w="1021" w:type="dxa"/>
-          </w:tcPr>
-          <w:p>
-            <w:pPr>
-              <w:rPr>
-                <w:lang w:eastAsia="en-US"/>
-              </w:rPr>
-            </w:pPr>
-          </w:p>
-        </w:tc>
-        <w:tc>
-          <w:tcPr>
-            <w:tcW w:w="1342" w:type="dxa"/>
-          </w:tcPr>
-          <w:p>
-            <w:pPr>
-              <w:rPr>
-                <w:lang w:eastAsia="en-US"/>
-              </w:rPr>
-            </w:pPr>
-          </w:p>
-        </w:tc>
-      </w:tr>
-      <w:tr>
-        <w:trPr>
-          <w:trHeight w:val="397"/>
-        </w:trPr>
-        <w:tc>
-          <w:tcPr>
-            <w:tcW w:w="2156" w:type="dxa"/>
-          </w:tcPr>
-          <w:p>
-            <w:pPr>
+              <w:spacing w:line="276" w:lineRule="auto"/>
               <w:jc w:val="center"/>
               <w:rPr>
-                <w:lang w:eastAsia="en-US"/>
-              </w:rPr>
-            </w:pPr>
-            <w:proofErr w:type="spellStart"/>
-            <w:r>
-              <w:rPr>
-                <w:lang w:eastAsia="en-US"/>
-              </w:rPr>
-              <w:t>Lorengo</w:t>
-            </w:r>
-            <w:proofErr w:type="spellEnd"/>
-            <w:r>
-              <w:rPr>
-                <w:lang w:eastAsia="en-US"/>
-              </w:rPr>
-              <w:t xml:space="preserve"> Giorgia</w:t>
-            </w:r>
-          </w:p>
-        </w:tc>
-        <w:tc>
-          <w:tcPr>
-            <w:tcW w:w="1021" w:type="dxa"/>
-          </w:tcPr>
-          <w:p>
-            <w:pPr>
-              <w:rPr>
-                <w:lang w:eastAsia="en-US"/>
-              </w:rPr>
-            </w:pPr>
-          </w:p>
-        </w:tc>
-        <w:tc>
-          <w:tcPr>
-            <w:tcW w:w="1021" w:type="dxa"/>
-          </w:tcPr>
-          <w:p>
-            <w:pPr>
-              <w:rPr>
-                <w:lang w:eastAsia="en-US"/>
-              </w:rPr>
-            </w:pPr>
-          </w:p>
-        </w:tc>
-        <w:tc>
-          <w:tcPr>
-            <w:tcW w:w="1021" w:type="dxa"/>
-          </w:tcPr>
-          <w:p>
-            <w:pPr>
-              <w:rPr>
-                <w:lang w:eastAsia="en-US"/>
-              </w:rPr>
-            </w:pPr>
-          </w:p>
-        </w:tc>
-        <w:tc>
-          <w:tcPr>
-            <w:tcW w:w="1021" w:type="dxa"/>
-          </w:tcPr>
-          <w:p>
-            <w:pPr>
-              <w:rPr>
-                <w:lang w:eastAsia="en-US"/>
-              </w:rPr>
-            </w:pPr>
-          </w:p>
-        </w:tc>
-        <w:tc>
-          <w:tcPr>
-            <w:tcW w:w="1021" w:type="dxa"/>
-          </w:tcPr>
-          <w:p>
-            <w:pPr>
-              <w:rPr>
-                <w:lang w:eastAsia="en-US"/>
-              </w:rPr>
-            </w:pPr>
-          </w:p>
-        </w:tc>
-        <w:tc>
-          <w:tcPr>
-            <w:tcW w:w="1021" w:type="dxa"/>
-          </w:tcPr>
-          <w:p>
-            <w:pPr>
-              <w:rPr>
-                <w:lang w:eastAsia="en-US"/>
-              </w:rPr>
-            </w:pPr>
-          </w:p>
-        </w:tc>
-        <w:tc>
-          <w:tcPr>
-            <w:tcW w:w="1342" w:type="dxa"/>
-          </w:tcPr>
-          <w:p>
-            <w:pPr>
-              <w:rPr>
-                <w:lang w:eastAsia="en-US"/>
+                <w:rFonts w:ascii="Garamond" w:hAnsi="Garamond" w:cs="Calibri Light"/>
               </w:rPr>
             </w:pPr>
           </w:p>
@@ -1827,6 +2074,7 @@
     </w:tbl>
     <w:p>
       <w:pPr>
+        <w:spacing w:after="240"/>
         <w:rPr>
           <w:lang w:eastAsia="en-US"/>
         </w:rPr>
@@ -1885,35 +2133,40 @@
       <w:tblPr>
         <w:tblStyle w:val="Grigliatabella"/>
         <w:tblW w:w="0" w:type="auto"/>
+        <w:jc w:val="center"/>
         <w:tblLook w:val="04A0" w:firstRow="1" w:lastRow="0" w:firstColumn="1" w:lastColumn="0" w:noHBand="0" w:noVBand="1"/>
       </w:tblPr>
       <w:tblGrid>
-        <w:gridCol w:w="4814"/>
-        <w:gridCol w:w="4814"/>
+        <w:gridCol w:w="2410"/>
+        <w:gridCol w:w="2835"/>
       </w:tblGrid>
       <w:tr>
         <w:trPr>
-          <w:cantSplit/>
-          <w:trHeight w:val="57"/>
+          <w:trHeight w:val="397"/>
+          <w:jc w:val="center"/>
         </w:trPr>
         <w:tc>
           <w:tcPr>
-            <w:tcW w:w="4814" w:type="dxa"/>
+            <w:tcW w:w="2410" w:type="dxa"/>
+            <w:tcBorders>
+              <w:top w:val="single" w:sz="4" w:space="0" w:color="EDEDED"/>
+              <w:left w:val="single" w:sz="4" w:space="0" w:color="EDEDED"/>
+              <w:bottom w:val="single" w:sz="4" w:space="0" w:color="A5A5A5"/>
+              <w:right w:val="single" w:sz="4" w:space="0" w:color="FFFFFF" w:themeColor="background1"/>
+            </w:tcBorders>
+            <w:shd w:val="clear" w:color="auto" w:fill="EDEDED" w:themeFill="accent3" w:themeFillTint="33"/>
             <w:vAlign w:val="center"/>
           </w:tcPr>
           <w:p>
             <w:pPr>
-              <w:spacing w:after="240" w:line="276" w:lineRule="auto"/>
               <w:jc w:val="center"/>
               <w:rPr>
-                <w:rFonts w:ascii="Garamond" w:hAnsi="Garamond" w:cs="Calibri"/>
-                <w:color w:val="000000" w:themeColor="text1"/>
+                <w:rFonts w:ascii="Garamond" w:hAnsi="Garamond" w:cs="Calibri Light"/>
               </w:rPr>
             </w:pPr>
             <w:r>
               <w:rPr>
-                <w:rFonts w:ascii="Garamond" w:hAnsi="Garamond" w:cs="Calibri"/>
-                <w:color w:val="000000" w:themeColor="text1"/>
+                <w:rFonts w:ascii="Garamond" w:hAnsi="Garamond" w:cs="Calibri Light"/>
               </w:rPr>
               <w:t>NOME</w:t>
             </w:r>
@@ -1921,22 +2174,26 @@
         </w:tc>
         <w:tc>
           <w:tcPr>
-            <w:tcW w:w="4814" w:type="dxa"/>
+            <w:tcW w:w="2835" w:type="dxa"/>
+            <w:tcBorders>
+              <w:top w:val="single" w:sz="4" w:space="0" w:color="EDEDED"/>
+              <w:left w:val="single" w:sz="4" w:space="0" w:color="FFFFFF" w:themeColor="background1"/>
+              <w:bottom w:val="single" w:sz="4" w:space="0" w:color="A5A5A5"/>
+              <w:right w:val="single" w:sz="4" w:space="0" w:color="FFFFFF" w:themeColor="background1"/>
+            </w:tcBorders>
+            <w:shd w:val="clear" w:color="auto" w:fill="EDEDED" w:themeFill="accent3" w:themeFillTint="33"/>
             <w:vAlign w:val="center"/>
           </w:tcPr>
           <w:p>
             <w:pPr>
-              <w:spacing w:after="240" w:line="276" w:lineRule="auto"/>
               <w:jc w:val="center"/>
               <w:rPr>
-                <w:rFonts w:ascii="Garamond" w:hAnsi="Garamond" w:cs="Calibri"/>
-                <w:color w:val="000000" w:themeColor="text1"/>
+                <w:rFonts w:ascii="Garamond" w:hAnsi="Garamond" w:cs="Calibri Light"/>
               </w:rPr>
             </w:pPr>
             <w:r>
               <w:rPr>
-                <w:rFonts w:ascii="Garamond" w:hAnsi="Garamond" w:cs="Calibri"/>
-                <w:color w:val="000000" w:themeColor="text1"/>
+                <w:rFonts w:ascii="Garamond" w:hAnsi="Garamond" w:cs="Calibri Light"/>
               </w:rPr>
               <w:t>VOTO</w:t>
             </w:r>
@@ -1944,31 +2201,40 @@
         </w:tc>
       </w:tr>
       <w:tr>
+        <w:trPr>
+          <w:trHeight w:val="561"/>
+          <w:jc w:val="center"/>
+        </w:trPr>
         <w:tc>
           <w:tcPr>
-            <w:tcW w:w="4814" w:type="dxa"/>
+            <w:tcW w:w="2410" w:type="dxa"/>
+            <w:tcBorders>
+              <w:top w:val="single" w:sz="4" w:space="0" w:color="A5A5A5"/>
+              <w:left w:val="single" w:sz="4" w:space="0" w:color="A5A5A5"/>
+              <w:bottom w:val="single" w:sz="4" w:space="0" w:color="A5A5A5"/>
+              <w:right w:val="single" w:sz="4" w:space="0" w:color="A5A5A5"/>
+            </w:tcBorders>
+            <w:vAlign w:val="center"/>
           </w:tcPr>
           <w:p>
             <w:pPr>
-              <w:spacing w:after="240" w:line="276" w:lineRule="auto"/>
+              <w:spacing w:line="276" w:lineRule="auto"/>
+              <w:jc w:val="center"/>
               <w:rPr>
-                <w:rFonts w:ascii="Garamond" w:hAnsi="Garamond" w:cs="Calibri"/>
-                <w:color w:val="000000" w:themeColor="text1"/>
+                <w:rFonts w:ascii="Garamond" w:hAnsi="Garamond" w:cs="Calibri Light"/>
               </w:rPr>
             </w:pPr>
             <w:proofErr w:type="spellStart"/>
             <w:r>
               <w:rPr>
-                <w:rFonts w:ascii="Garamond" w:hAnsi="Garamond" w:cs="Calibri"/>
-                <w:color w:val="000000" w:themeColor="text1"/>
+                <w:rFonts w:ascii="Garamond" w:hAnsi="Garamond" w:cs="Calibri Light"/>
               </w:rPr>
               <w:t>Fusiello</w:t>
             </w:r>
             <w:proofErr w:type="spellEnd"/>
             <w:r>
               <w:rPr>
-                <w:rFonts w:ascii="Garamond" w:hAnsi="Garamond" w:cs="Calibri"/>
-                <w:color w:val="000000" w:themeColor="text1"/>
+                <w:rFonts w:ascii="Garamond" w:hAnsi="Garamond" w:cs="Calibri Light"/>
               </w:rPr>
               <w:t xml:space="preserve"> Riccardo</w:t>
             </w:r>
@@ -1976,46 +2242,127 @@
         </w:tc>
         <w:tc>
           <w:tcPr>
-            <w:tcW w:w="4814" w:type="dxa"/>
+            <w:tcW w:w="2835" w:type="dxa"/>
+            <w:tcBorders>
+              <w:top w:val="single" w:sz="4" w:space="0" w:color="A5A5A5"/>
+              <w:left w:val="single" w:sz="4" w:space="0" w:color="A5A5A5"/>
+              <w:bottom w:val="single" w:sz="4" w:space="0" w:color="A5A5A5"/>
+              <w:right w:val="single" w:sz="4" w:space="0" w:color="A5A5A5"/>
+            </w:tcBorders>
+            <w:vAlign w:val="center"/>
           </w:tcPr>
           <w:p>
             <w:pPr>
-              <w:spacing w:after="240" w:line="276" w:lineRule="auto"/>
+              <w:spacing w:line="276" w:lineRule="auto"/>
               <w:jc w:val="center"/>
               <w:rPr>
-                <w:rFonts w:ascii="Garamond" w:hAnsi="Garamond" w:cs="Calibri"/>
-                <w:color w:val="000000" w:themeColor="text1"/>
+                <w:rFonts w:ascii="Garamond" w:hAnsi="Garamond" w:cs="Calibri Light"/>
               </w:rPr>
             </w:pPr>
+            <w:r>
+              <w:rPr>
+                <w:rFonts w:ascii="Garamond" w:hAnsi="Garamond" w:cs="Calibri Light"/>
+              </w:rPr>
+              <w:t>30</w:t>
+            </w:r>
           </w:p>
         </w:tc>
       </w:tr>
       <w:tr>
+        <w:trPr>
+          <w:trHeight w:val="561"/>
+          <w:jc w:val="center"/>
+        </w:trPr>
         <w:tc>
           <w:tcPr>
-            <w:tcW w:w="4814" w:type="dxa"/>
+            <w:tcW w:w="2410" w:type="dxa"/>
+            <w:tcBorders>
+              <w:top w:val="single" w:sz="4" w:space="0" w:color="A5A5A5"/>
+              <w:left w:val="single" w:sz="4" w:space="0" w:color="A5A5A5"/>
+              <w:bottom w:val="single" w:sz="4" w:space="0" w:color="A5A5A5"/>
+              <w:right w:val="single" w:sz="4" w:space="0" w:color="A5A5A5"/>
+            </w:tcBorders>
+            <w:vAlign w:val="center"/>
           </w:tcPr>
           <w:p>
             <w:pPr>
-              <w:spacing w:after="240" w:line="276" w:lineRule="auto"/>
+              <w:spacing w:line="276" w:lineRule="auto"/>
+              <w:jc w:val="center"/>
               <w:rPr>
-                <w:rFonts w:ascii="Garamond" w:hAnsi="Garamond" w:cs="Calibri"/>
-                <w:color w:val="000000" w:themeColor="text1"/>
+                <w:rFonts w:ascii="Garamond" w:hAnsi="Garamond" w:cs="Calibri Light"/>
+              </w:rPr>
+            </w:pPr>
+            <w:r>
+              <w:rPr>
+                <w:rFonts w:ascii="Garamond" w:hAnsi="Garamond" w:cs="Calibri Light"/>
+              </w:rPr>
+              <w:t>Gabardi Giorgia</w:t>
+            </w:r>
+          </w:p>
+        </w:tc>
+        <w:tc>
+          <w:tcPr>
+            <w:tcW w:w="2835" w:type="dxa"/>
+            <w:tcBorders>
+              <w:top w:val="single" w:sz="4" w:space="0" w:color="A5A5A5"/>
+              <w:left w:val="single" w:sz="4" w:space="0" w:color="A5A5A5"/>
+              <w:bottom w:val="single" w:sz="4" w:space="0" w:color="A5A5A5"/>
+              <w:right w:val="single" w:sz="4" w:space="0" w:color="A5A5A5"/>
+            </w:tcBorders>
+            <w:vAlign w:val="center"/>
+          </w:tcPr>
+          <w:p>
+            <w:pPr>
+              <w:spacing w:line="276" w:lineRule="auto"/>
+              <w:jc w:val="center"/>
+              <w:rPr>
+                <w:rFonts w:ascii="Garamond" w:hAnsi="Garamond" w:cs="Calibri Light"/>
+              </w:rPr>
+            </w:pPr>
+            <w:r>
+              <w:rPr>
+                <w:rFonts w:ascii="Garamond" w:hAnsi="Garamond" w:cs="Calibri Light"/>
+              </w:rPr>
+              <w:t>30</w:t>
+            </w:r>
+          </w:p>
+        </w:tc>
+      </w:tr>
+      <w:tr>
+        <w:trPr>
+          <w:trHeight w:val="561"/>
+          <w:jc w:val="center"/>
+        </w:trPr>
+        <w:tc>
+          <w:tcPr>
+            <w:tcW w:w="2410" w:type="dxa"/>
+            <w:tcBorders>
+              <w:top w:val="single" w:sz="4" w:space="0" w:color="A5A5A5"/>
+              <w:left w:val="single" w:sz="4" w:space="0" w:color="A5A5A5"/>
+              <w:bottom w:val="single" w:sz="4" w:space="0" w:color="A5A5A5"/>
+              <w:right w:val="single" w:sz="4" w:space="0" w:color="A5A5A5"/>
+            </w:tcBorders>
+            <w:vAlign w:val="center"/>
+          </w:tcPr>
+          <w:p>
+            <w:pPr>
+              <w:spacing w:line="276" w:lineRule="auto"/>
+              <w:jc w:val="center"/>
+              <w:rPr>
+                <w:rFonts w:ascii="Garamond" w:hAnsi="Garamond" w:cs="Calibri Light"/>
               </w:rPr>
             </w:pPr>
             <w:proofErr w:type="spellStart"/>
             <w:r>
               <w:rPr>
-                <w:rFonts w:ascii="Garamond" w:hAnsi="Garamond" w:cs="Calibri"/>
-                <w:color w:val="000000" w:themeColor="text1"/>
+                <w:rFonts w:ascii="Garamond" w:hAnsi="Garamond" w:cs="Calibri Light"/>
               </w:rPr>
-              <w:t>Gabardi</w:t>
+              <w:t>Lorengo</w:t>
             </w:r>
             <w:proofErr w:type="spellEnd"/>
             <w:r>
               <w:rPr>
-                <w:rFonts w:ascii="Garamond" w:hAnsi="Garamond" w:cs="Calibri"/>
-                <w:color w:val="000000" w:themeColor="text1"/>
+                <w:rFonts w:ascii="Garamond" w:hAnsi="Garamond" w:cs="Calibri Light"/>
               </w:rPr>
               <w:t xml:space="preserve"> Giorgia</w:t>
             </w:r>
@@ -2023,98 +2370,33 @@
         </w:tc>
         <w:tc>
           <w:tcPr>
-            <w:tcW w:w="4814" w:type="dxa"/>
+            <w:tcW w:w="2835" w:type="dxa"/>
+            <w:tcBorders>
+              <w:top w:val="single" w:sz="4" w:space="0" w:color="A5A5A5"/>
+              <w:left w:val="single" w:sz="4" w:space="0" w:color="A5A5A5"/>
+              <w:bottom w:val="single" w:sz="4" w:space="0" w:color="A5A5A5"/>
+              <w:right w:val="single" w:sz="4" w:space="0" w:color="A5A5A5"/>
+            </w:tcBorders>
+            <w:vAlign w:val="center"/>
           </w:tcPr>
           <w:p>
             <w:pPr>
-              <w:spacing w:after="240" w:line="276" w:lineRule="auto"/>
+              <w:spacing w:line="276" w:lineRule="auto"/>
               <w:jc w:val="center"/>
               <w:rPr>
-                <w:rFonts w:ascii="Garamond" w:hAnsi="Garamond" w:cs="Calibri"/>
-                <w:color w:val="000000" w:themeColor="text1"/>
+                <w:rFonts w:ascii="Garamond" w:hAnsi="Garamond" w:cs="Calibri Light"/>
               </w:rPr>
             </w:pPr>
-          </w:p>
-        </w:tc>
-      </w:tr>
-      <w:tr>
-        <w:tc>
-          <w:tcPr>
-            <w:tcW w:w="4814" w:type="dxa"/>
-          </w:tcPr>
-          <w:p>
-            <w:pPr>
-              <w:spacing w:after="240" w:line="276" w:lineRule="auto"/>
-              <w:rPr>
-                <w:rFonts w:ascii="Garamond" w:hAnsi="Garamond" w:cs="Calibri"/>
-                <w:color w:val="000000" w:themeColor="text1"/>
-              </w:rPr>
-            </w:pPr>
-            <w:proofErr w:type="spellStart"/>
             <w:r>
               <w:rPr>
-                <w:rFonts w:ascii="Garamond" w:hAnsi="Garamond" w:cs="Calibri"/>
-                <w:color w:val="000000" w:themeColor="text1"/>
+                <w:rFonts w:ascii="Garamond" w:hAnsi="Garamond" w:cs="Calibri Light"/>
               </w:rPr>
-              <w:t>Lorengo</w:t>
+              <w:t>30</w:t>
             </w:r>
-            <w:proofErr w:type="spellEnd"/>
-            <w:r>
-              <w:rPr>
-                <w:rFonts w:ascii="Garamond" w:hAnsi="Garamond" w:cs="Calibri"/>
-                <w:color w:val="000000" w:themeColor="text1"/>
-              </w:rPr>
-              <w:t xml:space="preserve"> Giorgia</w:t>
-            </w:r>
-          </w:p>
-        </w:tc>
-        <w:tc>
-          <w:tcPr>
-            <w:tcW w:w="4814" w:type="dxa"/>
-          </w:tcPr>
-          <w:p>
-            <w:pPr>
-              <w:spacing w:after="240" w:line="276" w:lineRule="auto"/>
-              <w:jc w:val="center"/>
-              <w:rPr>
-                <w:rFonts w:ascii="Garamond" w:hAnsi="Garamond" w:cs="Calibri"/>
-                <w:color w:val="000000" w:themeColor="text1"/>
-              </w:rPr>
-            </w:pPr>
           </w:p>
         </w:tc>
       </w:tr>
     </w:tbl>
-    <w:p>
-      <w:pPr>
-        <w:spacing w:after="240" w:line="276" w:lineRule="auto"/>
-        <w:jc w:val="both"/>
-        <w:rPr>
-          <w:rFonts w:ascii="Garamond" w:hAnsi="Garamond" w:cs="Calibri"/>
-          <w:color w:val="000000" w:themeColor="text1"/>
-        </w:rPr>
-      </w:pPr>
-    </w:p>
-    <w:p>
-      <w:pPr>
-        <w:spacing w:after="240" w:line="276" w:lineRule="auto"/>
-        <w:jc w:val="both"/>
-        <w:rPr>
-          <w:rFonts w:ascii="Garamond" w:hAnsi="Garamond" w:cs="Calibri"/>
-          <w:color w:val="000000" w:themeColor="text1"/>
-        </w:rPr>
-      </w:pPr>
-    </w:p>
-    <w:p>
-      <w:pPr>
-        <w:spacing w:after="240" w:line="276" w:lineRule="auto"/>
-        <w:jc w:val="both"/>
-        <w:rPr>
-          <w:rFonts w:ascii="Garamond" w:hAnsi="Garamond" w:cs="Calibri"/>
-          <w:color w:val="000000" w:themeColor="text1"/>
-        </w:rPr>
-      </w:pPr>
-    </w:p>
     <w:p>
       <w:pPr>
         <w:spacing w:after="240"/>
@@ -2140,7 +2422,7 @@
 </file>
 
 <file path=word/endnotes.xml><?xml version="1.0" encoding="utf-8"?>
-<w:endnotes xmlns:wpc="http://schemas.microsoft.com/office/word/2010/wordprocessingCanvas" xmlns:cx="http://schemas.microsoft.com/office/drawing/2014/chartex" xmlns:cx1="http://schemas.microsoft.com/office/drawing/2015/9/8/chartex" xmlns:cx2="http://schemas.microsoft.com/office/drawing/2015/10/21/chartex" xmlns:cx3="http://schemas.microsoft.com/office/drawing/2016/5/9/chartex" xmlns:cx4="http://schemas.microsoft.com/office/drawing/2016/5/10/chartex" xmlns:cx5="http://schemas.microsoft.com/office/drawing/2016/5/11/chartex" xmlns:cx6="http://schemas.microsoft.com/office/drawing/2016/5/12/chartex" xmlns:cx7="http://schemas.microsoft.com/office/drawing/2016/5/13/chartex" xmlns:cx8="http://schemas.microsoft.com/office/drawing/2016/5/14/chartex" xmlns:mc="http://schemas.openxmlformats.org/markup-compatibility/2006" xmlns:aink="http://schemas.microsoft.com/office/drawing/2016/ink" xmlns:am3d="http://schemas.microsoft.com/office/drawing/2017/model3d" xmlns:o="urn:schemas-microsoft-com:office:office" xmlns:r="http://schemas.openxmlformats.org/officeDocument/2006/relationships" xmlns:m="http://schemas.openxmlformats.org/officeDocument/2006/math" xmlns:v="urn:schemas-microsoft-com:vml" xmlns:wp14="http://schemas.microsoft.com/office/word/2010/wordprocessingDrawing" xmlns:wp="http://schemas.openxmlformats.org/drawingml/2006/wordprocessingDrawing" xmlns:w10="urn:schemas-microsoft-com:office:word" xmlns:w="http://schemas.openxmlformats.org/wordprocessingml/2006/main" xmlns:w14="http://schemas.microsoft.com/office/word/2010/wordml" xmlns:w15="http://schemas.microsoft.com/office/word/2012/wordml" xmlns:w16cex="http://schemas.microsoft.com/office/word/2018/wordml/cex" xmlns:w16cid="http://schemas.microsoft.com/office/word/2016/wordml/cid" xmlns:w16="http://schemas.microsoft.com/office/word/2018/wordml" xmlns:w16sdtdh="http://schemas.microsoft.com/office/word/2020/wordml/sdtdatahash" xmlns:w16se="http://schemas.microsoft.com/office/word/2015/wordml/symex" xmlns:wpg="http://schemas.microsoft.com/office/word/2010/wordprocessingGroup" xmlns:wpi="http://schemas.microsoft.com/office/word/2010/wordprocessingInk" xmlns:wne="http://schemas.microsoft.com/office/word/2006/wordml" xmlns:wps="http://schemas.microsoft.com/office/word/2010/wordprocessingShape" mc:Ignorable="w14 w15 w16se w16cid w16 w16cex w16sdtdh wp14">
+<w:endnotes xmlns:wpc="http://schemas.microsoft.com/office/word/2010/wordprocessingCanvas" xmlns:cx="http://schemas.microsoft.com/office/drawing/2014/chartex" xmlns:cx1="http://schemas.microsoft.com/office/drawing/2015/9/8/chartex" xmlns:cx2="http://schemas.microsoft.com/office/drawing/2015/10/21/chartex" xmlns:cx3="http://schemas.microsoft.com/office/drawing/2016/5/9/chartex" xmlns:cx4="http://schemas.microsoft.com/office/drawing/2016/5/10/chartex" xmlns:cx5="http://schemas.microsoft.com/office/drawing/2016/5/11/chartex" xmlns:cx6="http://schemas.microsoft.com/office/drawing/2016/5/12/chartex" xmlns:cx7="http://schemas.microsoft.com/office/drawing/2016/5/13/chartex" xmlns:cx8="http://schemas.microsoft.com/office/drawing/2016/5/14/chartex" xmlns:mc="http://schemas.openxmlformats.org/markup-compatibility/2006" xmlns:aink="http://schemas.microsoft.com/office/drawing/2016/ink" xmlns:am3d="http://schemas.microsoft.com/office/drawing/2017/model3d" xmlns:o="urn:schemas-microsoft-com:office:office" xmlns:oel="http://schemas.microsoft.com/office/2019/extlst" xmlns:r="http://schemas.openxmlformats.org/officeDocument/2006/relationships" xmlns:m="http://schemas.openxmlformats.org/officeDocument/2006/math" xmlns:v="urn:schemas-microsoft-com:vml" xmlns:wp14="http://schemas.microsoft.com/office/word/2010/wordprocessingDrawing" xmlns:wp="http://schemas.openxmlformats.org/drawingml/2006/wordprocessingDrawing" xmlns:w10="urn:schemas-microsoft-com:office:word" xmlns:w="http://schemas.openxmlformats.org/wordprocessingml/2006/main" xmlns:w14="http://schemas.microsoft.com/office/word/2010/wordml" xmlns:w15="http://schemas.microsoft.com/office/word/2012/wordml" xmlns:w16cex="http://schemas.microsoft.com/office/word/2018/wordml/cex" xmlns:w16cid="http://schemas.microsoft.com/office/word/2016/wordml/cid" xmlns:w16="http://schemas.microsoft.com/office/word/2018/wordml" xmlns:w16sdtdh="http://schemas.microsoft.com/office/word/2020/wordml/sdtdatahash" xmlns:w16se="http://schemas.microsoft.com/office/word/2015/wordml/symex" xmlns:wpg="http://schemas.microsoft.com/office/word/2010/wordprocessingGroup" xmlns:wpi="http://schemas.microsoft.com/office/word/2010/wordprocessingInk" xmlns:wne="http://schemas.microsoft.com/office/word/2006/wordml" xmlns:wps="http://schemas.microsoft.com/office/word/2010/wordprocessingShape" mc:Ignorable="w14 w15 w16se w16cid w16 w16cex w16sdtdh wp14">
   <w:endnote w:type="separator" w:id="-1">
     <w:p>
       <w:r>
@@ -2159,7 +2441,7 @@
 </file>
 
 <file path=word/footer1.xml><?xml version="1.0" encoding="utf-8"?>
-<w:ftr xmlns:wpc="http://schemas.microsoft.com/office/word/2010/wordprocessingCanvas" xmlns:cx="http://schemas.microsoft.com/office/drawing/2014/chartex" xmlns:cx1="http://schemas.microsoft.com/office/drawing/2015/9/8/chartex" xmlns:cx2="http://schemas.microsoft.com/office/drawing/2015/10/21/chartex" xmlns:cx3="http://schemas.microsoft.com/office/drawing/2016/5/9/chartex" xmlns:cx4="http://schemas.microsoft.com/office/drawing/2016/5/10/chartex" xmlns:cx5="http://schemas.microsoft.com/office/drawing/2016/5/11/chartex" xmlns:cx6="http://schemas.microsoft.com/office/drawing/2016/5/12/chartex" xmlns:cx7="http://schemas.microsoft.com/office/drawing/2016/5/13/chartex" xmlns:cx8="http://schemas.microsoft.com/office/drawing/2016/5/14/chartex" xmlns:mc="http://schemas.openxmlformats.org/markup-compatibility/2006" xmlns:aink="http://schemas.microsoft.com/office/drawing/2016/ink" xmlns:am3d="http://schemas.microsoft.com/office/drawing/2017/model3d" xmlns:o="urn:schemas-microsoft-com:office:office" xmlns:r="http://schemas.openxmlformats.org/officeDocument/2006/relationships" xmlns:m="http://schemas.openxmlformats.org/officeDocument/2006/math" xmlns:v="urn:schemas-microsoft-com:vml" xmlns:wp14="http://schemas.microsoft.com/office/word/2010/wordprocessingDrawing" xmlns:wp="http://schemas.openxmlformats.org/drawingml/2006/wordprocessingDrawing" xmlns:w10="urn:schemas-microsoft-com:office:word" xmlns:w="http://schemas.openxmlformats.org/wordprocessingml/2006/main" xmlns:w14="http://schemas.microsoft.com/office/word/2010/wordml" xmlns:w15="http://schemas.microsoft.com/office/word/2012/wordml" xmlns:w16cex="http://schemas.microsoft.com/office/word/2018/wordml/cex" xmlns:w16cid="http://schemas.microsoft.com/office/word/2016/wordml/cid" xmlns:w16="http://schemas.microsoft.com/office/word/2018/wordml" xmlns:w16sdtdh="http://schemas.microsoft.com/office/word/2020/wordml/sdtdatahash" xmlns:w16se="http://schemas.microsoft.com/office/word/2015/wordml/symex" xmlns:wpg="http://schemas.microsoft.com/office/word/2010/wordprocessingGroup" xmlns:wpi="http://schemas.microsoft.com/office/word/2010/wordprocessingInk" xmlns:wne="http://schemas.microsoft.com/office/word/2006/wordml" xmlns:wps="http://schemas.microsoft.com/office/word/2010/wordprocessingShape" mc:Ignorable="w14 w15 w16se w16cid w16 w16cex w16sdtdh wp14">
+<w:ftr xmlns:wpc="http://schemas.microsoft.com/office/word/2010/wordprocessingCanvas" xmlns:cx="http://schemas.microsoft.com/office/drawing/2014/chartex" xmlns:cx1="http://schemas.microsoft.com/office/drawing/2015/9/8/chartex" xmlns:cx2="http://schemas.microsoft.com/office/drawing/2015/10/21/chartex" xmlns:cx3="http://schemas.microsoft.com/office/drawing/2016/5/9/chartex" xmlns:cx4="http://schemas.microsoft.com/office/drawing/2016/5/10/chartex" xmlns:cx5="http://schemas.microsoft.com/office/drawing/2016/5/11/chartex" xmlns:cx6="http://schemas.microsoft.com/office/drawing/2016/5/12/chartex" xmlns:cx7="http://schemas.microsoft.com/office/drawing/2016/5/13/chartex" xmlns:cx8="http://schemas.microsoft.com/office/drawing/2016/5/14/chartex" xmlns:mc="http://schemas.openxmlformats.org/markup-compatibility/2006" xmlns:aink="http://schemas.microsoft.com/office/drawing/2016/ink" xmlns:am3d="http://schemas.microsoft.com/office/drawing/2017/model3d" xmlns:o="urn:schemas-microsoft-com:office:office" xmlns:oel="http://schemas.microsoft.com/office/2019/extlst" xmlns:r="http://schemas.openxmlformats.org/officeDocument/2006/relationships" xmlns:m="http://schemas.openxmlformats.org/officeDocument/2006/math" xmlns:v="urn:schemas-microsoft-com:vml" xmlns:wp14="http://schemas.microsoft.com/office/word/2010/wordprocessingDrawing" xmlns:wp="http://schemas.openxmlformats.org/drawingml/2006/wordprocessingDrawing" xmlns:w10="urn:schemas-microsoft-com:office:word" xmlns:w="http://schemas.openxmlformats.org/wordprocessingml/2006/main" xmlns:w14="http://schemas.microsoft.com/office/word/2010/wordml" xmlns:w15="http://schemas.microsoft.com/office/word/2012/wordml" xmlns:w16cex="http://schemas.microsoft.com/office/word/2018/wordml/cex" xmlns:w16cid="http://schemas.microsoft.com/office/word/2016/wordml/cid" xmlns:w16="http://schemas.microsoft.com/office/word/2018/wordml" xmlns:w16sdtdh="http://schemas.microsoft.com/office/word/2020/wordml/sdtdatahash" xmlns:w16se="http://schemas.microsoft.com/office/word/2015/wordml/symex" xmlns:wpg="http://schemas.microsoft.com/office/word/2010/wordprocessingGroup" xmlns:wpi="http://schemas.microsoft.com/office/word/2010/wordprocessingInk" xmlns:wne="http://schemas.microsoft.com/office/word/2006/wordml" xmlns:wps="http://schemas.microsoft.com/office/word/2010/wordprocessingShape" mc:Ignorable="w14 w15 w16se w16cid w16 w16cex w16sdtdh wp14">
   <w:tbl>
     <w:tblPr>
       <w:tblW w:w="5000" w:type="pct"/>
@@ -2209,7 +2491,6 @@
               <w:dataBinding w:prefixMappings="xmlns:ns0='http://purl.org/dc/elements/1.1/' xmlns:ns1='http://schemas.openxmlformats.org/package/2006/metadata/core-properties' " w:xpath="/ns1:coreProperties[1]/ns0:creator[1]" w:storeItemID="{6C3C8BC8-F283-45AE-878A-BAB7291924A1}"/>
               <w:text/>
             </w:sdtPr>
-            <w:sdtEndPr/>
             <w:sdtContent>
               <w:r>
                 <w:rPr>
@@ -2261,7 +2542,7 @@
 </file>
 
 <file path=word/footnotes.xml><?xml version="1.0" encoding="utf-8"?>
-<w:footnotes xmlns:wpc="http://schemas.microsoft.com/office/word/2010/wordprocessingCanvas" xmlns:cx="http://schemas.microsoft.com/office/drawing/2014/chartex" xmlns:cx1="http://schemas.microsoft.com/office/drawing/2015/9/8/chartex" xmlns:cx2="http://schemas.microsoft.com/office/drawing/2015/10/21/chartex" xmlns:cx3="http://schemas.microsoft.com/office/drawing/2016/5/9/chartex" xmlns:cx4="http://schemas.microsoft.com/office/drawing/2016/5/10/chartex" xmlns:cx5="http://schemas.microsoft.com/office/drawing/2016/5/11/chartex" xmlns:cx6="http://schemas.microsoft.com/office/drawing/2016/5/12/chartex" xmlns:cx7="http://schemas.microsoft.com/office/drawing/2016/5/13/chartex" xmlns:cx8="http://schemas.microsoft.com/office/drawing/2016/5/14/chartex" xmlns:mc="http://schemas.openxmlformats.org/markup-compatibility/2006" xmlns:aink="http://schemas.microsoft.com/office/drawing/2016/ink" xmlns:am3d="http://schemas.microsoft.com/office/drawing/2017/model3d" xmlns:o="urn:schemas-microsoft-com:office:office" xmlns:r="http://schemas.openxmlformats.org/officeDocument/2006/relationships" xmlns:m="http://schemas.openxmlformats.org/officeDocument/2006/math" xmlns:v="urn:schemas-microsoft-com:vml" xmlns:wp14="http://schemas.microsoft.com/office/word/2010/wordprocessingDrawing" xmlns:wp="http://schemas.openxmlformats.org/drawingml/2006/wordprocessingDrawing" xmlns:w10="urn:schemas-microsoft-com:office:word" xmlns:w="http://schemas.openxmlformats.org/wordprocessingml/2006/main" xmlns:w14="http://schemas.microsoft.com/office/word/2010/wordml" xmlns:w15="http://schemas.microsoft.com/office/word/2012/wordml" xmlns:w16cex="http://schemas.microsoft.com/office/word/2018/wordml/cex" xmlns:w16cid="http://schemas.microsoft.com/office/word/2016/wordml/cid" xmlns:w16="http://schemas.microsoft.com/office/word/2018/wordml" xmlns:w16sdtdh="http://schemas.microsoft.com/office/word/2020/wordml/sdtdatahash" xmlns:w16se="http://schemas.microsoft.com/office/word/2015/wordml/symex" xmlns:wpg="http://schemas.microsoft.com/office/word/2010/wordprocessingGroup" xmlns:wpi="http://schemas.microsoft.com/office/word/2010/wordprocessingInk" xmlns:wne="http://schemas.microsoft.com/office/word/2006/wordml" xmlns:wps="http://schemas.microsoft.com/office/word/2010/wordprocessingShape" mc:Ignorable="w14 w15 w16se w16cid w16 w16cex w16sdtdh wp14">
+<w:footnotes xmlns:wpc="http://schemas.microsoft.com/office/word/2010/wordprocessingCanvas" xmlns:cx="http://schemas.microsoft.com/office/drawing/2014/chartex" xmlns:cx1="http://schemas.microsoft.com/office/drawing/2015/9/8/chartex" xmlns:cx2="http://schemas.microsoft.com/office/drawing/2015/10/21/chartex" xmlns:cx3="http://schemas.microsoft.com/office/drawing/2016/5/9/chartex" xmlns:cx4="http://schemas.microsoft.com/office/drawing/2016/5/10/chartex" xmlns:cx5="http://schemas.microsoft.com/office/drawing/2016/5/11/chartex" xmlns:cx6="http://schemas.microsoft.com/office/drawing/2016/5/12/chartex" xmlns:cx7="http://schemas.microsoft.com/office/drawing/2016/5/13/chartex" xmlns:cx8="http://schemas.microsoft.com/office/drawing/2016/5/14/chartex" xmlns:mc="http://schemas.openxmlformats.org/markup-compatibility/2006" xmlns:aink="http://schemas.microsoft.com/office/drawing/2016/ink" xmlns:am3d="http://schemas.microsoft.com/office/drawing/2017/model3d" xmlns:o="urn:schemas-microsoft-com:office:office" xmlns:oel="http://schemas.microsoft.com/office/2019/extlst" xmlns:r="http://schemas.openxmlformats.org/officeDocument/2006/relationships" xmlns:m="http://schemas.openxmlformats.org/officeDocument/2006/math" xmlns:v="urn:schemas-microsoft-com:vml" xmlns:wp14="http://schemas.microsoft.com/office/word/2010/wordprocessingDrawing" xmlns:wp="http://schemas.openxmlformats.org/drawingml/2006/wordprocessingDrawing" xmlns:w10="urn:schemas-microsoft-com:office:word" xmlns:w="http://schemas.openxmlformats.org/wordprocessingml/2006/main" xmlns:w14="http://schemas.microsoft.com/office/word/2010/wordml" xmlns:w15="http://schemas.microsoft.com/office/word/2012/wordml" xmlns:w16cex="http://schemas.microsoft.com/office/word/2018/wordml/cex" xmlns:w16cid="http://schemas.microsoft.com/office/word/2016/wordml/cid" xmlns:w16="http://schemas.microsoft.com/office/word/2018/wordml" xmlns:w16sdtdh="http://schemas.microsoft.com/office/word/2020/wordml/sdtdatahash" xmlns:w16se="http://schemas.microsoft.com/office/word/2015/wordml/symex" xmlns:wpg="http://schemas.microsoft.com/office/word/2010/wordprocessingGroup" xmlns:wpi="http://schemas.microsoft.com/office/word/2010/wordprocessingInk" xmlns:wne="http://schemas.microsoft.com/office/word/2006/wordml" xmlns:wps="http://schemas.microsoft.com/office/word/2010/wordprocessingShape" mc:Ignorable="w14 w15 w16se w16cid w16 w16cex w16sdtdh wp14">
   <w:footnote w:type="separator" w:id="-1">
     <w:p>
       <w:r>
@@ -2280,7 +2561,7 @@
 </file>
 
 <file path=word/numbering.xml><?xml version="1.0" encoding="utf-8"?>
-<w:numbering xmlns:wpc="http://schemas.microsoft.com/office/word/2010/wordprocessingCanvas" xmlns:cx="http://schemas.microsoft.com/office/drawing/2014/chartex" xmlns:cx1="http://schemas.microsoft.com/office/drawing/2015/9/8/chartex" xmlns:cx2="http://schemas.microsoft.com/office/drawing/2015/10/21/chartex" xmlns:cx3="http://schemas.microsoft.com/office/drawing/2016/5/9/chartex" xmlns:cx4="http://schemas.microsoft.com/office/drawing/2016/5/10/chartex" xmlns:cx5="http://schemas.microsoft.com/office/drawing/2016/5/11/chartex" xmlns:cx6="http://schemas.microsoft.com/office/drawing/2016/5/12/chartex" xmlns:cx7="http://schemas.microsoft.com/office/drawing/2016/5/13/chartex" xmlns:cx8="http://schemas.microsoft.com/office/drawing/2016/5/14/chartex" xmlns:mc="http://schemas.openxmlformats.org/markup-compatibility/2006" xmlns:aink="http://schemas.microsoft.com/office/drawing/2016/ink" xmlns:am3d="http://schemas.microsoft.com/office/drawing/2017/model3d" xmlns:o="urn:schemas-microsoft-com:office:office" xmlns:r="http://schemas.openxmlformats.org/officeDocument/2006/relationships" xmlns:m="http://schemas.openxmlformats.org/officeDocument/2006/math" xmlns:v="urn:schemas-microsoft-com:vml" xmlns:wp14="http://schemas.microsoft.com/office/word/2010/wordprocessingDrawing" xmlns:wp="http://schemas.openxmlformats.org/drawingml/2006/wordprocessingDrawing" xmlns:w10="urn:schemas-microsoft-com:office:word" xmlns:w="http://schemas.openxmlformats.org/wordprocessingml/2006/main" xmlns:w14="http://schemas.microsoft.com/office/word/2010/wordml" xmlns:w15="http://schemas.microsoft.com/office/word/2012/wordml" xmlns:w16cex="http://schemas.microsoft.com/office/word/2018/wordml/cex" xmlns:w16cid="http://schemas.microsoft.com/office/word/2016/wordml/cid" xmlns:w16="http://schemas.microsoft.com/office/word/2018/wordml" xmlns:w16sdtdh="http://schemas.microsoft.com/office/word/2020/wordml/sdtdatahash" xmlns:w16se="http://schemas.microsoft.com/office/word/2015/wordml/symex" xmlns:wpg="http://schemas.microsoft.com/office/word/2010/wordprocessingGroup" xmlns:wpi="http://schemas.microsoft.com/office/word/2010/wordprocessingInk" xmlns:wne="http://schemas.microsoft.com/office/word/2006/wordml" xmlns:wps="http://schemas.microsoft.com/office/word/2010/wordprocessingShape" mc:Ignorable="w14 w15 w16se w16cid w16 w16cex w16sdtdh wp14">
+<w:numbering xmlns:wpc="http://schemas.microsoft.com/office/word/2010/wordprocessingCanvas" xmlns:cx="http://schemas.microsoft.com/office/drawing/2014/chartex" xmlns:cx1="http://schemas.microsoft.com/office/drawing/2015/9/8/chartex" xmlns:cx2="http://schemas.microsoft.com/office/drawing/2015/10/21/chartex" xmlns:cx3="http://schemas.microsoft.com/office/drawing/2016/5/9/chartex" xmlns:cx4="http://schemas.microsoft.com/office/drawing/2016/5/10/chartex" xmlns:cx5="http://schemas.microsoft.com/office/drawing/2016/5/11/chartex" xmlns:cx6="http://schemas.microsoft.com/office/drawing/2016/5/12/chartex" xmlns:cx7="http://schemas.microsoft.com/office/drawing/2016/5/13/chartex" xmlns:cx8="http://schemas.microsoft.com/office/drawing/2016/5/14/chartex" xmlns:mc="http://schemas.openxmlformats.org/markup-compatibility/2006" xmlns:aink="http://schemas.microsoft.com/office/drawing/2016/ink" xmlns:am3d="http://schemas.microsoft.com/office/drawing/2017/model3d" xmlns:o="urn:schemas-microsoft-com:office:office" xmlns:oel="http://schemas.microsoft.com/office/2019/extlst" xmlns:r="http://schemas.openxmlformats.org/officeDocument/2006/relationships" xmlns:m="http://schemas.openxmlformats.org/officeDocument/2006/math" xmlns:v="urn:schemas-microsoft-com:vml" xmlns:wp14="http://schemas.microsoft.com/office/word/2010/wordprocessingDrawing" xmlns:wp="http://schemas.openxmlformats.org/drawingml/2006/wordprocessingDrawing" xmlns:w10="urn:schemas-microsoft-com:office:word" xmlns:w="http://schemas.openxmlformats.org/wordprocessingml/2006/main" xmlns:w14="http://schemas.microsoft.com/office/word/2010/wordml" xmlns:w15="http://schemas.microsoft.com/office/word/2012/wordml" xmlns:w16cex="http://schemas.microsoft.com/office/word/2018/wordml/cex" xmlns:w16cid="http://schemas.microsoft.com/office/word/2016/wordml/cid" xmlns:w16="http://schemas.microsoft.com/office/word/2018/wordml" xmlns:w16sdtdh="http://schemas.microsoft.com/office/word/2020/wordml/sdtdatahash" xmlns:w16se="http://schemas.microsoft.com/office/word/2015/wordml/symex" xmlns:wpg="http://schemas.microsoft.com/office/word/2010/wordprocessingGroup" xmlns:wpi="http://schemas.microsoft.com/office/word/2010/wordprocessingInk" xmlns:wne="http://schemas.microsoft.com/office/word/2006/wordml" xmlns:wps="http://schemas.microsoft.com/office/word/2010/wordprocessingShape" mc:Ignorable="w14 w15 w16se w16cid w16 w16cex w16sdtdh wp14">
   <w:abstractNum w:abstractNumId="0" w15:restartNumberingAfterBreak="0">
     <w:nsid w:val="00000001"/>
     <w:multiLevelType w:val="hybridMultilevel"/>
@@ -6450,124 +6731,124 @@
       </w:rPr>
     </w:lvl>
   </w:abstractNum>
-  <w:num w:numId="1">
+  <w:num w:numId="1" w16cid:durableId="1456214261">
     <w:abstractNumId w:val="2"/>
   </w:num>
-  <w:num w:numId="2">
+  <w:num w:numId="2" w16cid:durableId="1409619895">
     <w:abstractNumId w:val="12"/>
   </w:num>
-  <w:num w:numId="3">
+  <w:num w:numId="3" w16cid:durableId="1549955723">
     <w:abstractNumId w:val="28"/>
   </w:num>
-  <w:num w:numId="4">
+  <w:num w:numId="4" w16cid:durableId="1053503158">
     <w:abstractNumId w:val="26"/>
   </w:num>
-  <w:num w:numId="5">
+  <w:num w:numId="5" w16cid:durableId="73939749">
     <w:abstractNumId w:val="25"/>
   </w:num>
-  <w:num w:numId="6">
+  <w:num w:numId="6" w16cid:durableId="1864635768">
     <w:abstractNumId w:val="35"/>
   </w:num>
-  <w:num w:numId="7">
+  <w:num w:numId="7" w16cid:durableId="967277369">
     <w:abstractNumId w:val="34"/>
   </w:num>
-  <w:num w:numId="8">
+  <w:num w:numId="8" w16cid:durableId="1175926299">
     <w:abstractNumId w:val="39"/>
   </w:num>
-  <w:num w:numId="9">
+  <w:num w:numId="9" w16cid:durableId="1841382397">
     <w:abstractNumId w:val="32"/>
   </w:num>
-  <w:num w:numId="10">
+  <w:num w:numId="10" w16cid:durableId="364254005">
     <w:abstractNumId w:val="33"/>
   </w:num>
-  <w:num w:numId="11">
+  <w:num w:numId="11" w16cid:durableId="684793243">
     <w:abstractNumId w:val="38"/>
   </w:num>
-  <w:num w:numId="12">
+  <w:num w:numId="12" w16cid:durableId="420565715">
     <w:abstractNumId w:val="27"/>
   </w:num>
-  <w:num w:numId="13">
+  <w:num w:numId="13" w16cid:durableId="1818959952">
     <w:abstractNumId w:val="37"/>
   </w:num>
-  <w:num w:numId="14">
+  <w:num w:numId="14" w16cid:durableId="1533688390">
     <w:abstractNumId w:val="11"/>
   </w:num>
-  <w:num w:numId="15">
+  <w:num w:numId="15" w16cid:durableId="1884442511">
     <w:abstractNumId w:val="17"/>
   </w:num>
-  <w:num w:numId="16">
+  <w:num w:numId="16" w16cid:durableId="64882727">
     <w:abstractNumId w:val="24"/>
   </w:num>
-  <w:num w:numId="17">
+  <w:num w:numId="17" w16cid:durableId="17122063">
     <w:abstractNumId w:val="9"/>
   </w:num>
-  <w:num w:numId="18">
+  <w:num w:numId="18" w16cid:durableId="1409035544">
     <w:abstractNumId w:val="16"/>
   </w:num>
-  <w:num w:numId="19">
+  <w:num w:numId="19" w16cid:durableId="64500059">
     <w:abstractNumId w:val="20"/>
   </w:num>
-  <w:num w:numId="20">
+  <w:num w:numId="20" w16cid:durableId="924413908">
     <w:abstractNumId w:val="18"/>
   </w:num>
-  <w:num w:numId="21">
+  <w:num w:numId="21" w16cid:durableId="1617788527">
     <w:abstractNumId w:val="21"/>
   </w:num>
-  <w:num w:numId="22">
+  <w:num w:numId="22" w16cid:durableId="1414666105">
     <w:abstractNumId w:val="0"/>
   </w:num>
-  <w:num w:numId="23">
+  <w:num w:numId="23" w16cid:durableId="1122502293">
     <w:abstractNumId w:val="1"/>
   </w:num>
-  <w:num w:numId="24">
+  <w:num w:numId="24" w16cid:durableId="1282301451">
     <w:abstractNumId w:val="31"/>
   </w:num>
-  <w:num w:numId="25">
+  <w:num w:numId="25" w16cid:durableId="1025904056">
     <w:abstractNumId w:val="4"/>
   </w:num>
-  <w:num w:numId="26">
+  <w:num w:numId="26" w16cid:durableId="814952145">
     <w:abstractNumId w:val="7"/>
   </w:num>
-  <w:num w:numId="27">
+  <w:num w:numId="27" w16cid:durableId="1400011781">
     <w:abstractNumId w:val="14"/>
   </w:num>
-  <w:num w:numId="28">
+  <w:num w:numId="28" w16cid:durableId="1045913204">
     <w:abstractNumId w:val="3"/>
   </w:num>
-  <w:num w:numId="29">
+  <w:num w:numId="29" w16cid:durableId="1811747493">
     <w:abstractNumId w:val="8"/>
   </w:num>
-  <w:num w:numId="30">
+  <w:num w:numId="30" w16cid:durableId="301619818">
     <w:abstractNumId w:val="10"/>
   </w:num>
-  <w:num w:numId="31">
+  <w:num w:numId="31" w16cid:durableId="698435445">
     <w:abstractNumId w:val="23"/>
   </w:num>
-  <w:num w:numId="32">
+  <w:num w:numId="32" w16cid:durableId="906498268">
     <w:abstractNumId w:val="15"/>
   </w:num>
-  <w:num w:numId="33">
+  <w:num w:numId="33" w16cid:durableId="597056312">
     <w:abstractNumId w:val="36"/>
   </w:num>
-  <w:num w:numId="34">
+  <w:num w:numId="34" w16cid:durableId="305011375">
     <w:abstractNumId w:val="19"/>
   </w:num>
-  <w:num w:numId="35">
+  <w:num w:numId="35" w16cid:durableId="1565141382">
     <w:abstractNumId w:val="29"/>
   </w:num>
-  <w:num w:numId="36">
+  <w:num w:numId="36" w16cid:durableId="1523125795">
     <w:abstractNumId w:val="5"/>
   </w:num>
-  <w:num w:numId="37">
+  <w:num w:numId="37" w16cid:durableId="1871530928">
     <w:abstractNumId w:val="22"/>
   </w:num>
-  <w:num w:numId="38">
+  <w:num w:numId="38" w16cid:durableId="121928431">
     <w:abstractNumId w:val="6"/>
   </w:num>
-  <w:num w:numId="39">
+  <w:num w:numId="39" w16cid:durableId="409081279">
     <w:abstractNumId w:val="30"/>
   </w:num>
-  <w:num w:numId="40">
+  <w:num w:numId="40" w16cid:durableId="113788239">
     <w:abstractNumId w:val="13"/>
   </w:num>
   <w:numIdMacAtCleanup w:val="8"/>
@@ -7402,7 +7683,7 @@
 </file>
 
 <file path=word/glossary/document.xml><?xml version="1.0" encoding="utf-8"?>
-<w:glossaryDocument xmlns:wpc="http://schemas.microsoft.com/office/word/2010/wordprocessingCanvas" xmlns:cx="http://schemas.microsoft.com/office/drawing/2014/chartex" xmlns:cx1="http://schemas.microsoft.com/office/drawing/2015/9/8/chartex" xmlns:cx2="http://schemas.microsoft.com/office/drawing/2015/10/21/chartex" xmlns:cx3="http://schemas.microsoft.com/office/drawing/2016/5/9/chartex" xmlns:cx4="http://schemas.microsoft.com/office/drawing/2016/5/10/chartex" xmlns:cx5="http://schemas.microsoft.com/office/drawing/2016/5/11/chartex" xmlns:cx6="http://schemas.microsoft.com/office/drawing/2016/5/12/chartex" xmlns:cx7="http://schemas.microsoft.com/office/drawing/2016/5/13/chartex" xmlns:cx8="http://schemas.microsoft.com/office/drawing/2016/5/14/chartex" xmlns:mc="http://schemas.openxmlformats.org/markup-compatibility/2006" xmlns:aink="http://schemas.microsoft.com/office/drawing/2016/ink" xmlns:am3d="http://schemas.microsoft.com/office/drawing/2017/model3d" xmlns:o="urn:schemas-microsoft-com:office:office" xmlns:r="http://schemas.openxmlformats.org/officeDocument/2006/relationships" xmlns:m="http://schemas.openxmlformats.org/officeDocument/2006/math" xmlns:v="urn:schemas-microsoft-com:vml" xmlns:wp14="http://schemas.microsoft.com/office/word/2010/wordprocessingDrawing" xmlns:wp="http://schemas.openxmlformats.org/drawingml/2006/wordprocessingDrawing" xmlns:w10="urn:schemas-microsoft-com:office:word" xmlns:w="http://schemas.openxmlformats.org/wordprocessingml/2006/main" xmlns:w14="http://schemas.microsoft.com/office/word/2010/wordml" xmlns:w15="http://schemas.microsoft.com/office/word/2012/wordml" xmlns:w16cex="http://schemas.microsoft.com/office/word/2018/wordml/cex" xmlns:w16cid="http://schemas.microsoft.com/office/word/2016/wordml/cid" xmlns:w16="http://schemas.microsoft.com/office/word/2018/wordml" xmlns:w16sdtdh="http://schemas.microsoft.com/office/word/2020/wordml/sdtdatahash" xmlns:w16se="http://schemas.microsoft.com/office/word/2015/wordml/symex" xmlns:wpg="http://schemas.microsoft.com/office/word/2010/wordprocessingGroup" xmlns:wpi="http://schemas.microsoft.com/office/word/2010/wordprocessingInk" xmlns:wne="http://schemas.microsoft.com/office/word/2006/wordml" xmlns:wps="http://schemas.microsoft.com/office/word/2010/wordprocessingShape" mc:Ignorable="w14 w15 w16se w16cid w16 w16cex w16sdtdh wp14">
+<w:glossaryDocument xmlns:wpc="http://schemas.microsoft.com/office/word/2010/wordprocessingCanvas" xmlns:cx="http://schemas.microsoft.com/office/drawing/2014/chartex" xmlns:cx1="http://schemas.microsoft.com/office/drawing/2015/9/8/chartex" xmlns:cx2="http://schemas.microsoft.com/office/drawing/2015/10/21/chartex" xmlns:cx3="http://schemas.microsoft.com/office/drawing/2016/5/9/chartex" xmlns:cx4="http://schemas.microsoft.com/office/drawing/2016/5/10/chartex" xmlns:cx5="http://schemas.microsoft.com/office/drawing/2016/5/11/chartex" xmlns:cx6="http://schemas.microsoft.com/office/drawing/2016/5/12/chartex" xmlns:cx7="http://schemas.microsoft.com/office/drawing/2016/5/13/chartex" xmlns:cx8="http://schemas.microsoft.com/office/drawing/2016/5/14/chartex" xmlns:mc="http://schemas.openxmlformats.org/markup-compatibility/2006" xmlns:aink="http://schemas.microsoft.com/office/drawing/2016/ink" xmlns:am3d="http://schemas.microsoft.com/office/drawing/2017/model3d" xmlns:o="urn:schemas-microsoft-com:office:office" xmlns:oel="http://schemas.microsoft.com/office/2019/extlst" xmlns:r="http://schemas.openxmlformats.org/officeDocument/2006/relationships" xmlns:m="http://schemas.openxmlformats.org/officeDocument/2006/math" xmlns:v="urn:schemas-microsoft-com:vml" xmlns:wp14="http://schemas.microsoft.com/office/word/2010/wordprocessingDrawing" xmlns:wp="http://schemas.openxmlformats.org/drawingml/2006/wordprocessingDrawing" xmlns:w10="urn:schemas-microsoft-com:office:word" xmlns:w="http://schemas.openxmlformats.org/wordprocessingml/2006/main" xmlns:w14="http://schemas.microsoft.com/office/word/2010/wordml" xmlns:w15="http://schemas.microsoft.com/office/word/2012/wordml" xmlns:w16cex="http://schemas.microsoft.com/office/word/2018/wordml/cex" xmlns:w16cid="http://schemas.microsoft.com/office/word/2016/wordml/cid" xmlns:w16="http://schemas.microsoft.com/office/word/2018/wordml" xmlns:w16sdtdh="http://schemas.microsoft.com/office/word/2020/wordml/sdtdatahash" xmlns:w16se="http://schemas.microsoft.com/office/word/2015/wordml/symex" xmlns:wpg="http://schemas.microsoft.com/office/word/2010/wordprocessingGroup" xmlns:wpi="http://schemas.microsoft.com/office/word/2010/wordprocessingInk" xmlns:wne="http://schemas.microsoft.com/office/word/2006/wordml" xmlns:wps="http://schemas.microsoft.com/office/word/2010/wordprocessingShape" mc:Ignorable="w14 w15 w16se w16cid w16 w16cex w16sdtdh wp14">
   <w:docParts>
     <w:docPart>
       <w:docPartPr>
@@ -7450,47 +7731,45 @@
   <w:font w:name="Symbol">
     <w:panose1 w:val="05050102010706020507"/>
     <w:charset w:val="02"/>
-    <w:family w:val="decorative"/>
+    <w:family w:val="roman"/>
     <w:pitch w:val="variable"/>
-    <w:sig w:usb0="00000003" w:usb1="10000000" w:usb2="00000000" w:usb3="00000000" w:csb0="80000001" w:csb1="00000000"/>
+    <w:sig w:usb0="00000000" w:usb1="10000000" w:usb2="00000000" w:usb3="00000000" w:csb0="80000000" w:csb1="00000000"/>
   </w:font>
   <w:font w:name="Courier New">
     <w:panose1 w:val="02070309020205020404"/>
     <w:charset w:val="00"/>
     <w:family w:val="modern"/>
     <w:pitch w:val="fixed"/>
-    <w:sig w:usb0="E0002AFF" w:usb1="C0007843" w:usb2="00000009" w:usb3="00000000" w:csb0="000001FF" w:csb1="00000000"/>
+    <w:sig w:usb0="E0002EFF" w:usb1="C0007843" w:usb2="00000009" w:usb3="00000000" w:csb0="000001FF" w:csb1="00000000"/>
   </w:font>
   <w:font w:name="Wingdings">
     <w:panose1 w:val="05000000000000000000"/>
-    <w:charset w:val="4D"/>
-    <w:family w:val="decorative"/>
+    <w:charset w:val="02"/>
+    <w:family w:val="auto"/>
     <w:pitch w:val="variable"/>
-    <w:sig w:usb0="00000003" w:usb1="00000000" w:usb2="00000000" w:usb3="00000000" w:csb0="80000001" w:csb1="00000000"/>
+    <w:sig w:usb0="00000000" w:usb1="10000000" w:usb2="00000000" w:usb3="00000000" w:csb0="80000000" w:csb1="00000000"/>
   </w:font>
   <w:font w:name="Calibri">
     <w:panose1 w:val="020F0502020204030204"/>
     <w:charset w:val="00"/>
     <w:family w:val="swiss"/>
     <w:pitch w:val="variable"/>
-    <w:sig w:usb0="E4002EFF" w:usb1="C200247B" w:usb2="00000009" w:usb3="00000000" w:csb0="000001FF" w:csb1="00000000"/>
+    <w:sig w:usb0="E4002EFF" w:usb1="C000247B" w:usb2="00000009" w:usb3="00000000" w:csb0="000001FF" w:csb1="00000000"/>
   </w:font>
   <w:font w:name="Garamond">
     <w:panose1 w:val="02020404030301010803"/>
     <w:charset w:val="00"/>
     <w:family w:val="roman"/>
     <w:pitch w:val="variable"/>
-    <w:sig w:usb0="00000287" w:usb1="00000002" w:usb2="00000000" w:usb3="00000000" w:csb0="0000009F" w:csb1="00000000"/>
+    <w:sig w:usb0="00000287" w:usb1="00000000" w:usb2="00000000" w:usb3="00000000" w:csb0="0000009F" w:csb1="00000000"/>
   </w:font>
   <w:font w:name="Sanskrit Text">
-    <w:panose1 w:val="02020503050405020304"/>
     <w:charset w:val="00"/>
     <w:family w:val="roman"/>
     <w:pitch w:val="variable"/>
     <w:sig w:usb0="A0008047" w:usb1="00000000" w:usb2="00000000" w:usb3="00000000" w:csb0="00000001" w:csb1="00000000"/>
   </w:font>
   <w:font w:name="Apple SD Gothic Neo">
-    <w:panose1 w:val="02000300000000000000"/>
     <w:charset w:val="81"/>
     <w:family w:val="auto"/>
     <w:pitch w:val="variable"/>
@@ -7501,7 +7780,7 @@
     <w:charset w:val="00"/>
     <w:family w:val="swiss"/>
     <w:pitch w:val="variable"/>
-    <w:sig w:usb0="E4002EFF" w:usb1="C200247B" w:usb2="00000009" w:usb3="00000000" w:csb0="000001FF" w:csb1="00000000"/>
+    <w:sig w:usb0="E4002EFF" w:usb1="C000247B" w:usb2="00000009" w:usb3="00000000" w:csb0="000001FF" w:csb1="00000000"/>
   </w:font>
 </w:fonts>
 </file>
@@ -7566,6 +7845,7 @@
     <w:rsid w:val="00591665"/>
     <w:rsid w:val="005D5A79"/>
     <w:rsid w:val="005E75A6"/>
+    <w:rsid w:val="00606550"/>
     <w:rsid w:val="00677157"/>
     <w:rsid w:val="00681D83"/>
     <w:rsid w:val="006E53D0"/>

</xml_diff>

<commit_message>
modifica d5 e creazione pdf
</commit_message>
<xml_diff>
--- a/MaterialeD5/D5_T33.docx
+++ b/MaterialeD5/D5_T33.docx
@@ -85,6 +85,16 @@
         </w:rPr>
         <w:t>Dipartimento di Ingegneria e Scienza dell’Informazione</w:t>
       </w:r>
+    </w:p>
+    <w:p>
+      <w:pPr>
+        <w:jc w:val="center"/>
+        <w:rPr>
+          <w:rFonts w:ascii="Garamond" w:hAnsi="Garamond" w:cs="Sanskrit Text"/>
+          <w:sz w:val="28"/>
+          <w:szCs w:val="28"/>
+        </w:rPr>
+      </w:pPr>
     </w:p>
     <w:p>
       <w:pPr>
@@ -911,7 +921,7 @@
             <w:sz w:val="26"/>
             <w:szCs w:val="26"/>
           </w:rPr>
-          <w:t>3</w:t>
+          <w:t>4</w:t>
         </w:r>
         <w:r>
           <w:rPr>
@@ -1038,7 +1048,7 @@
             <w:sz w:val="26"/>
             <w:szCs w:val="26"/>
           </w:rPr>
-          <w:t>3</w:t>
+          <w:t>4</w:t>
         </w:r>
         <w:r>
           <w:rPr>
@@ -1165,7 +1175,7 @@
             <w:sz w:val="26"/>
             <w:szCs w:val="26"/>
           </w:rPr>
-          <w:t>3</w:t>
+          <w:t>5</w:t>
         </w:r>
         <w:r>
           <w:rPr>
@@ -1229,9 +1239,9 @@
         <w:t>Organizzazione del lavoro</w:t>
       </w:r>
       <w:bookmarkEnd w:id="0"/>
+      <w:bookmarkEnd w:id="1"/>
+      <w:bookmarkEnd w:id="2"/>
     </w:p>
-    <w:bookmarkEnd w:id="1"/>
-    <w:bookmarkEnd w:id="2"/>
     <w:p>
       <w:pPr>
         <w:spacing w:after="240" w:line="276" w:lineRule="auto"/>
@@ -1241,20 +1251,20 @@
           <w:color w:val="000000" w:themeColor="text1"/>
         </w:rPr>
       </w:pPr>
+      <w:r>
+        <w:rPr>
+          <w:rFonts w:ascii="Garamond" w:hAnsi="Garamond" w:cs="Calibri"/>
+          <w:color w:val="000000" w:themeColor="text1"/>
+        </w:rPr>
+        <w:t xml:space="preserve">Tutti i membri </w:t>
+      </w:r>
       <w:proofErr w:type="gramStart"/>
       <w:r>
         <w:rPr>
           <w:rFonts w:ascii="Garamond" w:hAnsi="Garamond" w:cs="Calibri"/>
           <w:color w:val="000000" w:themeColor="text1"/>
         </w:rPr>
-        <w:t>I</w:t>
-      </w:r>
-      <w:r>
-        <w:rPr>
-          <w:rFonts w:ascii="Garamond" w:hAnsi="Garamond" w:cs="Calibri"/>
-          <w:color w:val="000000" w:themeColor="text1"/>
-        </w:rPr>
-        <w:t>l team</w:t>
+        <w:t>del team</w:t>
       </w:r>
       <w:proofErr w:type="gramEnd"/>
       <w:r>
@@ -1262,7 +1272,79 @@
           <w:rFonts w:ascii="Garamond" w:hAnsi="Garamond" w:cs="Calibri"/>
           <w:color w:val="000000" w:themeColor="text1"/>
         </w:rPr>
-        <w:t xml:space="preserve"> sin dal primo momento ha lavorato in modo sereno e coeso, in particolare il team leader pianificava almeno una volta ogni settimana un incontro (in presenza oppure online) al fine di condividere un breve riepilogo del lavoro svolto da parte di ogni membro e per la suddivisione dell’eventuale carico di lavoro successivo, suddivisione sempre fatta in base a capacità e disponibilità del membro. </w:t>
+        <w:t xml:space="preserve"> hanno sempre lavorato in modo sereno e coeso, confrontandosi sui problemi riscontrati e cercando di trovare una soluzione condivisa da tutti</w:t>
+      </w:r>
+      <w:r>
+        <w:rPr>
+          <w:rFonts w:ascii="Garamond" w:hAnsi="Garamond" w:cs="Calibri"/>
+          <w:color w:val="000000" w:themeColor="text1"/>
+        </w:rPr>
+        <w:t xml:space="preserve"> grazie ad una pianificazione che prevedeva almeno una volta ogni settimana</w:t>
+      </w:r>
+      <w:r>
+        <w:rPr>
+          <w:rFonts w:ascii="Garamond" w:hAnsi="Garamond" w:cs="Calibri"/>
+          <w:color w:val="000000" w:themeColor="text1"/>
+        </w:rPr>
+        <w:t xml:space="preserve"> un incontro – in presenza oppure online – al fine di ottenere un breve riepilogo del lavoro svolto da ogni membro e per </w:t>
+      </w:r>
+      <w:r>
+        <w:rPr>
+          <w:rFonts w:ascii="Garamond" w:hAnsi="Garamond" w:cs="Calibri"/>
+          <w:color w:val="000000" w:themeColor="text1"/>
+        </w:rPr>
+        <w:t xml:space="preserve">la </w:t>
+      </w:r>
+      <w:r>
+        <w:rPr>
+          <w:rFonts w:ascii="Garamond" w:hAnsi="Garamond" w:cs="Calibri"/>
+          <w:color w:val="000000" w:themeColor="text1"/>
+        </w:rPr>
+        <w:t xml:space="preserve">discussione di </w:t>
+      </w:r>
+      <w:r>
+        <w:rPr>
+          <w:rFonts w:ascii="Garamond" w:hAnsi="Garamond" w:cs="Calibri"/>
+          <w:color w:val="000000" w:themeColor="text1"/>
+        </w:rPr>
+        <w:t xml:space="preserve">eventuali </w:t>
+      </w:r>
+      <w:r>
+        <w:rPr>
+          <w:rFonts w:ascii="Garamond" w:hAnsi="Garamond" w:cs="Calibri"/>
+          <w:color w:val="000000" w:themeColor="text1"/>
+        </w:rPr>
+        <w:t>problematiche. Oltre a questi</w:t>
+      </w:r>
+      <w:r>
+        <w:rPr>
+          <w:rFonts w:ascii="Garamond" w:hAnsi="Garamond" w:cs="Calibri"/>
+          <w:color w:val="000000" w:themeColor="text1"/>
+        </w:rPr>
+        <w:t xml:space="preserve"> incontri</w:t>
+      </w:r>
+      <w:r>
+        <w:rPr>
+          <w:rFonts w:ascii="Garamond" w:hAnsi="Garamond" w:cs="Calibri"/>
+          <w:color w:val="000000" w:themeColor="text1"/>
+        </w:rPr>
+        <w:t xml:space="preserve">, </w:t>
+      </w:r>
+      <w:proofErr w:type="gramStart"/>
+      <w:r>
+        <w:rPr>
+          <w:rFonts w:ascii="Garamond" w:hAnsi="Garamond" w:cs="Calibri"/>
+          <w:color w:val="000000" w:themeColor="text1"/>
+        </w:rPr>
+        <w:t>il team</w:t>
+      </w:r>
+      <w:proofErr w:type="gramEnd"/>
+      <w:r>
+        <w:rPr>
+          <w:rFonts w:ascii="Garamond" w:hAnsi="Garamond" w:cs="Calibri"/>
+          <w:color w:val="000000" w:themeColor="text1"/>
+        </w:rPr>
+        <w:t xml:space="preserve"> si aggiornava costantemente via chat.</w:t>
       </w:r>
     </w:p>
     <w:p>
@@ -1279,7 +1361,73 @@
           <w:rFonts w:ascii="Garamond" w:hAnsi="Garamond" w:cs="Calibri"/>
           <w:color w:val="000000" w:themeColor="text1"/>
         </w:rPr>
-        <w:t xml:space="preserve">Molto spesso come team suddividevamo il </w:t>
+        <w:t>La suddivisione del lavoro tra i vari membri veniva definita con il procedere delle lezioni teorich</w:t>
+      </w:r>
+      <w:r>
+        <w:rPr>
+          <w:rFonts w:ascii="Garamond" w:hAnsi="Garamond" w:cs="Calibri"/>
+          <w:color w:val="000000" w:themeColor="text1"/>
+        </w:rPr>
+        <w:t>e. S</w:t>
+      </w:r>
+      <w:r>
+        <w:rPr>
+          <w:rFonts w:ascii="Garamond" w:hAnsi="Garamond" w:cs="Calibri"/>
+          <w:color w:val="000000" w:themeColor="text1"/>
+        </w:rPr>
+        <w:t>i è sempre cercato di equilibrare il carico di lavoro di ognuno</w:t>
+      </w:r>
+      <w:r>
+        <w:rPr>
+          <w:rFonts w:ascii="Garamond" w:hAnsi="Garamond" w:cs="Calibri"/>
+          <w:color w:val="000000" w:themeColor="text1"/>
+        </w:rPr>
+        <w:t xml:space="preserve"> sull’arco di tutto il periodo</w:t>
+      </w:r>
+      <w:r>
+        <w:rPr>
+          <w:rFonts w:ascii="Garamond" w:hAnsi="Garamond" w:cs="Calibri"/>
+          <w:color w:val="000000" w:themeColor="text1"/>
+        </w:rPr>
+        <w:t xml:space="preserve">, </w:t>
+      </w:r>
+      <w:r>
+        <w:rPr>
+          <w:rFonts w:ascii="Garamond" w:hAnsi="Garamond" w:cs="Calibri"/>
+          <w:color w:val="000000" w:themeColor="text1"/>
+        </w:rPr>
+        <w:t xml:space="preserve">essendo così molto flessibili </w:t>
+      </w:r>
+      <w:r>
+        <w:rPr>
+          <w:rFonts w:ascii="Garamond" w:hAnsi="Garamond" w:cs="Calibri"/>
+          <w:color w:val="000000" w:themeColor="text1"/>
+        </w:rPr>
+        <w:t>alle</w:t>
+      </w:r>
+      <w:r>
+        <w:rPr>
+          <w:rFonts w:ascii="Garamond" w:hAnsi="Garamond" w:cs="Calibri"/>
+          <w:color w:val="000000" w:themeColor="text1"/>
+        </w:rPr>
+        <w:t xml:space="preserve"> disponibilità di ciascuno. </w:t>
+      </w:r>
+    </w:p>
+    <w:p>
+      <w:pPr>
+        <w:spacing w:after="240" w:line="276" w:lineRule="auto"/>
+        <w:jc w:val="both"/>
+        <w:rPr>
+          <w:rFonts w:ascii="Garamond" w:hAnsi="Garamond" w:cs="Calibri"/>
+          <w:color w:val="000000" w:themeColor="text1"/>
+        </w:rPr>
+      </w:pPr>
+      <w:r>
+        <w:rPr>
+          <w:rFonts w:ascii="Garamond" w:hAnsi="Garamond" w:cs="Calibri"/>
+          <w:color w:val="000000" w:themeColor="text1"/>
+        </w:rPr>
+        <w:t xml:space="preserve">Inizialmente si è cercato di suddividere ogni </w:t>
       </w:r>
       <w:proofErr w:type="spellStart"/>
       <w:r>
@@ -1295,44 +1443,42 @@
           <w:rFonts w:ascii="Garamond" w:hAnsi="Garamond" w:cs="Calibri"/>
           <w:color w:val="000000" w:themeColor="text1"/>
         </w:rPr>
-        <w:t xml:space="preserve"> in </w:t>
+        <w:t xml:space="preserve"> in macro-argomenti e – in base agli interessi e capacità di ognuno – questi sono stati assegnati ad un membro del gruppo; ciascuno aveva quindi la possibilità di approfondire e ricercare nozioni</w:t>
       </w:r>
-      <w:proofErr w:type="gramStart"/>
       <w:r>
         <w:rPr>
           <w:rFonts w:ascii="Garamond" w:hAnsi="Garamond" w:cs="Calibri"/>
           <w:color w:val="000000" w:themeColor="text1"/>
         </w:rPr>
-        <w:t>macro aree</w:t>
+        <w:t xml:space="preserve"> – </w:t>
       </w:r>
-      <w:proofErr w:type="gramEnd"/>
       <w:r>
         <w:rPr>
           <w:rFonts w:ascii="Garamond" w:hAnsi="Garamond" w:cs="Calibri"/>
           <w:color w:val="000000" w:themeColor="text1"/>
         </w:rPr>
-        <w:t xml:space="preserve"> in modo tale da assegnare ad ogni membro, una macro area da sviluppare, tuttavia per ogni attività</w:t>
+        <w:t>da aggiungere a quelle forniteci a lezioni</w:t>
       </w:r>
       <w:r>
         <w:rPr>
           <w:rFonts w:ascii="Garamond" w:hAnsi="Garamond" w:cs="Calibri"/>
           <w:color w:val="000000" w:themeColor="text1"/>
         </w:rPr>
-        <w:t xml:space="preserve"> e/o macro area</w:t>
+        <w:t xml:space="preserve"> –</w:t>
       </w:r>
       <w:r>
         <w:rPr>
           <w:rFonts w:ascii="Garamond" w:hAnsi="Garamond" w:cs="Calibri"/>
           <w:color w:val="000000" w:themeColor="text1"/>
         </w:rPr>
-        <w:t xml:space="preserve"> ci si confrontava </w:t>
+        <w:t xml:space="preserve"> di un determinato argomento. In realtà il lavoro è stato svolto in maniera molto più coesa tra noi membri – generalmente uno si occupava di progettare il diagramma mentre gli altri due della descrizione di questo – e tutti abbiamo lavorato attivamente per la realizzazione dei documenti. Applicando questa strategia, </w:t>
       </w:r>
       <w:r>
         <w:rPr>
           <w:rFonts w:ascii="Garamond" w:hAnsi="Garamond" w:cs="Calibri"/>
           <w:color w:val="000000" w:themeColor="text1"/>
         </w:rPr>
-        <w:t>nel caso di problemi in modo tale da trovare una soluzione, che potesse soddisfare il team e risolvere il problema stesso.</w:t>
+        <w:t xml:space="preserve">il confronto tra i vari membri del gruppo è stato considerevole e importante per riscontrare le piccole criticità presenti nel nostro lavoro. </w:t>
       </w:r>
     </w:p>
     <w:p>
@@ -1349,23 +1495,7 @@
           <w:rFonts w:ascii="Garamond" w:hAnsi="Garamond" w:cs="Calibri"/>
           <w:color w:val="000000" w:themeColor="text1"/>
         </w:rPr>
-        <w:t xml:space="preserve">Oltre agli incontri fatti settimanalmente, </w:t>
-      </w:r>
-      <w:proofErr w:type="gramStart"/>
-      <w:r>
-        <w:rPr>
-          <w:rFonts w:ascii="Garamond" w:hAnsi="Garamond" w:cs="Calibri"/>
-          <w:color w:val="000000" w:themeColor="text1"/>
-        </w:rPr>
-        <w:t>il team</w:t>
-      </w:r>
-      <w:proofErr w:type="gramEnd"/>
-      <w:r>
-        <w:rPr>
-          <w:rFonts w:ascii="Garamond" w:hAnsi="Garamond" w:cs="Calibri"/>
-          <w:color w:val="000000" w:themeColor="text1"/>
-        </w:rPr>
-        <w:t xml:space="preserve"> si aggiornava costantemente attraverso chat in modo tale da tenere tutti al corrente di eventuali problemi e/o modifiche fatte sul lavoro dei </w:t>
+        <w:t xml:space="preserve">Sin dal primo </w:t>
       </w:r>
       <w:proofErr w:type="spellStart"/>
       <w:r>
@@ -1381,80 +1511,91 @@
           <w:rFonts w:ascii="Garamond" w:hAnsi="Garamond" w:cs="Calibri"/>
           <w:color w:val="000000" w:themeColor="text1"/>
         </w:rPr>
+        <w:t xml:space="preserve"> ognuno di noi è riuscito a lavorare in maniera proficua ed efficiente, svolgendo un buon lavoro</w:t>
+      </w:r>
+      <w:r>
+        <w:rPr>
+          <w:rFonts w:ascii="Garamond" w:hAnsi="Garamond" w:cs="Calibri"/>
+          <w:color w:val="000000" w:themeColor="text1"/>
+        </w:rPr>
+        <w:t xml:space="preserve"> nei tempi prestabiliti</w:t>
+      </w:r>
+      <w:r>
+        <w:rPr>
+          <w:rFonts w:ascii="Garamond" w:hAnsi="Garamond" w:cs="Calibri"/>
+          <w:color w:val="000000" w:themeColor="text1"/>
+        </w:rPr>
         <w:t>.</w:t>
       </w:r>
-    </w:p>
-    <w:p>
-      <w:pPr>
-        <w:spacing w:after="240" w:line="276" w:lineRule="auto"/>
-        <w:jc w:val="both"/>
+      <w:r>
         <w:rPr>
           <w:rFonts w:ascii="Garamond" w:hAnsi="Garamond" w:cs="Calibri"/>
           <w:color w:val="000000" w:themeColor="text1"/>
         </w:rPr>
-      </w:pPr>
+        <w:t xml:space="preserve"> Nessuno ha mai prevalso sull’altro</w:t>
+      </w:r>
       <w:r>
         <w:rPr>
           <w:rFonts w:ascii="Garamond" w:hAnsi="Garamond" w:cs="Calibri"/>
           <w:color w:val="000000" w:themeColor="text1"/>
         </w:rPr>
-        <w:t>Il confronto tra i membri del gruppo è stato attivo e non è mai prevalsa una figura sulle altre, in particolare il dialogo tra i membri è stato un elemento importante, grazie al quale abbiamo dato il meglio di noi durante questi tre mesi di lavoro.</w:t>
+        <w:t xml:space="preserve">, </w:t>
       </w:r>
-    </w:p>
-    <w:p>
-      <w:pPr>
-        <w:spacing w:after="240" w:line="276" w:lineRule="auto"/>
-        <w:jc w:val="both"/>
+      <w:r>
         <w:rPr>
           <w:rFonts w:ascii="Garamond" w:hAnsi="Garamond" w:cs="Calibri"/>
           <w:color w:val="000000" w:themeColor="text1"/>
         </w:rPr>
-      </w:pPr>
+        <w:t>anzi</w:t>
+      </w:r>
       <w:r>
         <w:rPr>
           <w:rFonts w:ascii="Garamond" w:hAnsi="Garamond" w:cs="Calibri"/>
           <w:color w:val="000000" w:themeColor="text1"/>
         </w:rPr>
-        <w:t>La prima fase di creazione dell’idea e specifica dei requisiti è stata la parte che più ha unito il gruppo, per</w:t>
+        <w:t xml:space="preserve"> tutti </w:t>
       </w:r>
       <w:r>
         <w:rPr>
           <w:rFonts w:ascii="Garamond" w:hAnsi="Garamond" w:cs="Calibri"/>
           <w:color w:val="000000" w:themeColor="text1"/>
         </w:rPr>
-        <w:t xml:space="preserve"> via della discussione più attiva e del confronto. Nei </w:t>
+        <w:t xml:space="preserve">erano </w:t>
       </w:r>
-      <w:proofErr w:type="spellStart"/>
       <w:r>
         <w:rPr>
           <w:rFonts w:ascii="Garamond" w:hAnsi="Garamond" w:cs="Calibri"/>
           <w:color w:val="000000" w:themeColor="text1"/>
         </w:rPr>
-        <w:t>deliverable</w:t>
+        <w:t xml:space="preserve">molto disponibili e </w:t>
       </w:r>
-      <w:proofErr w:type="spellEnd"/>
       <w:r>
         <w:rPr>
           <w:rFonts w:ascii="Garamond" w:hAnsi="Garamond" w:cs="Calibri"/>
           <w:color w:val="000000" w:themeColor="text1"/>
         </w:rPr>
-        <w:t xml:space="preserve"> di progettazione e sviluppo siamo stati più operativi e in poco tempo abbiamo diviso il lavoro e lavorato a regime in maniera proficua </w:t>
+        <w:t>bendispost</w:t>
       </w:r>
-      <w:proofErr w:type="gramStart"/>
       <w:r>
         <w:rPr>
           <w:rFonts w:ascii="Garamond" w:hAnsi="Garamond" w:cs="Calibri"/>
           <w:color w:val="000000" w:themeColor="text1"/>
         </w:rPr>
-        <w:t>e</w:t>
+        <w:t>i</w:t>
       </w:r>
-      <w:proofErr w:type="gramEnd"/>
       <w:r>
         <w:rPr>
           <w:rFonts w:ascii="Garamond" w:hAnsi="Garamond" w:cs="Calibri"/>
           <w:color w:val="000000" w:themeColor="text1"/>
         </w:rPr>
-        <w:t xml:space="preserve"> efficiente.</w:t>
+        <w:t xml:space="preserve"> all’aiuto reciproco</w:t>
+      </w:r>
+      <w:r>
+        <w:rPr>
+          <w:rFonts w:ascii="Garamond" w:hAnsi="Garamond" w:cs="Calibri"/>
+          <w:color w:val="000000" w:themeColor="text1"/>
+        </w:rPr>
+        <w:t>.</w:t>
       </w:r>
     </w:p>
     <w:p>
@@ -1472,6 +1613,23 @@
         <w:t>Ruoli e attività</w:t>
       </w:r>
       <w:bookmarkEnd w:id="3"/>
+    </w:p>
+    <w:p>
+      <w:pPr>
+        <w:spacing w:after="240" w:line="276" w:lineRule="auto"/>
+        <w:jc w:val="both"/>
+        <w:rPr>
+          <w:rFonts w:ascii="Garamond" w:hAnsi="Garamond"/>
+          <w:lang w:eastAsia="en-US"/>
+        </w:rPr>
+      </w:pPr>
+      <w:r>
+        <w:rPr>
+          <w:rFonts w:ascii="Garamond" w:hAnsi="Garamond"/>
+          <w:lang w:eastAsia="en-US"/>
+        </w:rPr>
+        <w:t>Presentiamo di seguito una tabella riassuntiva delle attività svolte da ogni membro del gruppo.</w:t>
+      </w:r>
     </w:p>
     <w:tbl>
       <w:tblPr>
@@ -1601,7 +1759,7 @@
               <w:rPr>
                 <w:rFonts w:ascii="Garamond" w:hAnsi="Garamond" w:cs="Calibri Light"/>
               </w:rPr>
-              <w:t>Team leader</w:t>
+              <w:t>(Team leader)</w:t>
             </w:r>
           </w:p>
         </w:tc>
@@ -1693,19 +1851,7 @@
               <w:rPr>
                 <w:rFonts w:ascii="Garamond" w:hAnsi="Garamond" w:cs="Calibri Light"/>
               </w:rPr>
-              <w:t>, del diagramma di contesto, del diagramma delle componenti, del diagramma delle classi</w:t>
-            </w:r>
-            <w:r>
-              <w:rPr>
-                <w:rFonts w:ascii="Garamond" w:hAnsi="Garamond" w:cs="Calibri Light"/>
-              </w:rPr>
-              <w:t>,</w:t>
-            </w:r>
-            <w:r>
-              <w:rPr>
-                <w:rFonts w:ascii="Garamond" w:hAnsi="Garamond" w:cs="Calibri Light"/>
-              </w:rPr>
-              <w:t xml:space="preserve"> dello sviluppo delle invarianti e del diagramma delle API. Una volta realizzati parte dei diagrammi </w:t>
+              <w:t xml:space="preserve">, del diagramma di contesto, del diagramma delle componenti, del diagramma delle classi e dello sviluppo delle invarianti e del diagramma delle API. Una volta realizzati parte dei diagrammi </w:t>
             </w:r>
             <w:proofErr w:type="gramStart"/>
             <w:r>
@@ -1773,15 +1919,6 @@
               </w:rPr>
               <w:t>.</w:t>
             </w:r>
-          </w:p>
-          <w:p>
-            <w:pPr>
-              <w:spacing w:line="276" w:lineRule="auto"/>
-              <w:jc w:val="both"/>
-              <w:rPr>
-                <w:rFonts w:ascii="Garamond" w:hAnsi="Garamond" w:cs="Calibri Light"/>
-              </w:rPr>
-            </w:pPr>
           </w:p>
         </w:tc>
       </w:tr>
@@ -1813,6 +1950,7 @@
               <w:rPr>
                 <w:rFonts w:ascii="Garamond" w:hAnsi="Garamond" w:cs="Calibri Light"/>
               </w:rPr>
+              <w:lastRenderedPageBreak/>
               <w:t>Gabardi</w:t>
             </w:r>
             <w:proofErr w:type="spellEnd"/>
@@ -1846,7 +1984,19 @@
               <w:rPr>
                 <w:rFonts w:ascii="Garamond" w:hAnsi="Garamond" w:cs="Calibri Light"/>
               </w:rPr>
-              <w:t xml:space="preserve">Si è occupata dello sviluppo e della stesura di tutti i documenti. Nello specifico si è </w:t>
+              <w:t>Si è occupat</w:t>
+            </w:r>
+            <w:r>
+              <w:rPr>
+                <w:rFonts w:ascii="Garamond" w:hAnsi="Garamond" w:cs="Calibri Light"/>
+              </w:rPr>
+              <w:t>a</w:t>
+            </w:r>
+            <w:r>
+              <w:rPr>
+                <w:rFonts w:ascii="Garamond" w:hAnsi="Garamond" w:cs="Calibri Light"/>
+              </w:rPr>
+              <w:t xml:space="preserve"> dello sviluppo e della stesura di tutti i documenti. Nello specifico si è </w:t>
             </w:r>
             <w:r>
               <w:rPr>
@@ -1870,14 +2020,145 @@
               <w:rPr>
                 <w:rFonts w:ascii="Garamond" w:hAnsi="Garamond"/>
               </w:rPr>
-              <w:t xml:space="preserve">, dello sviluppo e della stesura di tutti i requisiti funzionali e non funzionali (D1), della stesura degli </w:t>
+              <w:t>, dello sviluppo</w:t>
             </w:r>
             <w:r>
               <w:rPr>
                 <w:rFonts w:ascii="Garamond" w:hAnsi="Garamond"/>
               </w:rPr>
-              <w:lastRenderedPageBreak/>
-              <w:t xml:space="preserve">scopi dei documenti D2, D3, D4, della descrizione dei diagrammi UML dell'utente studente (D2), della creazione e descrizione della tabella dei requisiti non funzionali (D2), dell'analisi del contesto (D2) - ovvero della descrizione di utenti e sistemi esterni e della descrizione del diagramma di contesto -,  della descrizione dei tipi di dato (D3), della descrizione di tutte le classi funzionali (D3), di parte delle classi individuate dal diagramma di contesto e dei componenti (D3) e della creazione e descrizione di alcuni OCL (D3). Infine, si è occupata della creazione e della descrizione del diagramma User </w:t>
+              <w:t xml:space="preserve"> e d</w:t>
+            </w:r>
+            <w:r>
+              <w:rPr>
+                <w:rFonts w:ascii="Garamond" w:hAnsi="Garamond"/>
+              </w:rPr>
+              <w:t xml:space="preserve">ella stesura di tutti i requisiti funzionali e non funzionali (D1), </w:t>
+            </w:r>
+            <w:r>
+              <w:rPr>
+                <w:rFonts w:ascii="Garamond" w:hAnsi="Garamond"/>
+              </w:rPr>
+              <w:t>della stesura degli scopi d</w:t>
+            </w:r>
+            <w:r>
+              <w:rPr>
+                <w:rFonts w:ascii="Garamond" w:hAnsi="Garamond"/>
+              </w:rPr>
+              <w:t>ei documenti</w:t>
+            </w:r>
+            <w:r>
+              <w:rPr>
+                <w:rFonts w:ascii="Garamond" w:hAnsi="Garamond"/>
+              </w:rPr>
+              <w:t xml:space="preserve"> </w:t>
+            </w:r>
+            <w:r>
+              <w:rPr>
+                <w:rFonts w:ascii="Garamond" w:hAnsi="Garamond"/>
+              </w:rPr>
+              <w:t>D2, D3, D4, della descrizione dei diagrammi UML dell'utente studente (D2), della creazione e descrizione della tabella dei requisiti non funzionali (D2), dell'analisi del contesto (D2)</w:t>
+            </w:r>
+            <w:r>
+              <w:rPr>
+                <w:rFonts w:ascii="Garamond" w:hAnsi="Garamond"/>
+              </w:rPr>
+              <w:t xml:space="preserve"> - ovvero della descrizione di utenti e sistemi esterni e </w:t>
+            </w:r>
+            <w:r>
+              <w:rPr>
+                <w:rFonts w:ascii="Garamond" w:hAnsi="Garamond"/>
+              </w:rPr>
+              <w:t>della descrizione del diagramma di contesto</w:t>
+            </w:r>
+            <w:r>
+              <w:rPr>
+                <w:rFonts w:ascii="Garamond" w:hAnsi="Garamond"/>
+              </w:rPr>
+              <w:t xml:space="preserve"> -</w:t>
+            </w:r>
+            <w:r>
+              <w:rPr>
+                <w:rFonts w:ascii="Garamond" w:hAnsi="Garamond"/>
+              </w:rPr>
+              <w:t>,  della descrizione d</w:t>
+            </w:r>
+            <w:r>
+              <w:rPr>
+                <w:rFonts w:ascii="Garamond" w:hAnsi="Garamond"/>
+              </w:rPr>
+              <w:t xml:space="preserve">ei </w:t>
+            </w:r>
+            <w:r>
+              <w:rPr>
+                <w:rFonts w:ascii="Garamond" w:hAnsi="Garamond"/>
+              </w:rPr>
+              <w:t xml:space="preserve">tipi di dato (D3), della descrizione </w:t>
+            </w:r>
+            <w:r>
+              <w:rPr>
+                <w:rFonts w:ascii="Garamond" w:hAnsi="Garamond"/>
+              </w:rPr>
+              <w:t>di tutte le</w:t>
+            </w:r>
+            <w:r>
+              <w:rPr>
+                <w:rFonts w:ascii="Garamond" w:hAnsi="Garamond"/>
+              </w:rPr>
+              <w:t xml:space="preserve"> classi funzionali (D3)</w:t>
+            </w:r>
+            <w:r>
+              <w:rPr>
+                <w:rFonts w:ascii="Garamond" w:hAnsi="Garamond"/>
+              </w:rPr>
+              <w:t>,</w:t>
+            </w:r>
+            <w:r>
+              <w:rPr>
+                <w:rFonts w:ascii="Garamond" w:hAnsi="Garamond"/>
+              </w:rPr>
+              <w:t xml:space="preserve"> di parte delle classi </w:t>
+            </w:r>
+            <w:r>
+              <w:rPr>
+                <w:rFonts w:ascii="Garamond" w:hAnsi="Garamond"/>
+              </w:rPr>
+              <w:t>individuate dal diagramma di contesto</w:t>
+            </w:r>
+            <w:r>
+              <w:rPr>
+                <w:rFonts w:ascii="Garamond" w:hAnsi="Garamond"/>
+              </w:rPr>
+              <w:t xml:space="preserve"> e</w:t>
+            </w:r>
+            <w:r>
+              <w:rPr>
+                <w:rFonts w:ascii="Garamond" w:hAnsi="Garamond"/>
+              </w:rPr>
+              <w:t xml:space="preserve"> dei componenti</w:t>
+            </w:r>
+            <w:r>
+              <w:rPr>
+                <w:rFonts w:ascii="Garamond" w:hAnsi="Garamond"/>
+              </w:rPr>
+              <w:t xml:space="preserve"> (D3)</w:t>
+            </w:r>
+            <w:r>
+              <w:rPr>
+                <w:rFonts w:ascii="Garamond" w:hAnsi="Garamond"/>
+              </w:rPr>
+              <w:t xml:space="preserve"> e della creazione e descrizione di alcuni OCL (D3)</w:t>
+            </w:r>
+            <w:r>
+              <w:rPr>
+                <w:rFonts w:ascii="Garamond" w:hAnsi="Garamond"/>
+              </w:rPr>
+              <w:t xml:space="preserve">. Infine, si è occupata </w:t>
+            </w:r>
+            <w:r>
+              <w:rPr>
+                <w:rFonts w:ascii="Garamond" w:hAnsi="Garamond"/>
+              </w:rPr>
+              <w:t xml:space="preserve">della creazione e della descrizione del diagramma User </w:t>
             </w:r>
             <w:proofErr w:type="spellStart"/>
             <w:r>
@@ -1891,12 +2172,24 @@
               <w:rPr>
                 <w:rFonts w:ascii="Garamond" w:hAnsi="Garamond"/>
               </w:rPr>
-              <w:t xml:space="preserve"> (D4), della stesura della sezione Application</w:t>
+              <w:t xml:space="preserve"> (D4), della</w:t>
             </w:r>
             <w:r>
               <w:rPr>
                 <w:rFonts w:ascii="Garamond" w:hAnsi="Garamond"/>
               </w:rPr>
+              <w:t xml:space="preserve"> stesura della sezione </w:t>
+            </w:r>
+            <w:r>
+              <w:rPr>
+                <w:rFonts w:ascii="Garamond" w:hAnsi="Garamond"/>
+              </w:rPr>
+              <w:t>Application</w:t>
+            </w:r>
+            <w:r>
+              <w:rPr>
+                <w:rFonts w:ascii="Garamond" w:hAnsi="Garamond"/>
+              </w:rPr>
               <w:t xml:space="preserve"> </w:t>
             </w:r>
             <w:proofErr w:type="spellStart"/>
@@ -1937,7 +2230,19 @@
               <w:rPr>
                 <w:rFonts w:ascii="Garamond" w:hAnsi="Garamond"/>
               </w:rPr>
-              <w:t xml:space="preserve"> (D4) - ovvero della descrizione della Project </w:t>
+              <w:t xml:space="preserve"> (D4)</w:t>
+            </w:r>
+            <w:r>
+              <w:rPr>
+                <w:rFonts w:ascii="Garamond" w:hAnsi="Garamond"/>
+              </w:rPr>
+              <w:t xml:space="preserve"> - ovvero </w:t>
+            </w:r>
+            <w:r>
+              <w:rPr>
+                <w:rFonts w:ascii="Garamond" w:hAnsi="Garamond"/>
+              </w:rPr>
+              <w:t xml:space="preserve">della descrizione della Project </w:t>
             </w:r>
             <w:proofErr w:type="spellStart"/>
             <w:r>
@@ -1965,7 +2270,25 @@
               <w:rPr>
                 <w:rFonts w:ascii="Garamond" w:hAnsi="Garamond"/>
               </w:rPr>
-              <w:t xml:space="preserve">, delle Project API, cioè API </w:t>
+              <w:t>, delle Project API</w:t>
+            </w:r>
+            <w:r>
+              <w:rPr>
+                <w:rFonts w:ascii="Garamond" w:hAnsi="Garamond"/>
+              </w:rPr>
+              <w:t xml:space="preserve">, </w:t>
+            </w:r>
+            <w:r>
+              <w:rPr>
+                <w:rFonts w:ascii="Garamond" w:hAnsi="Garamond"/>
+              </w:rPr>
+              <w:t>cioè</w:t>
+            </w:r>
+            <w:r>
+              <w:rPr>
+                <w:rFonts w:ascii="Garamond" w:hAnsi="Garamond"/>
+              </w:rPr>
+              <w:t xml:space="preserve"> API </w:t>
             </w:r>
             <w:proofErr w:type="spellStart"/>
             <w:r>
@@ -2219,7 +2542,13 @@
               <w:rPr>
                 <w:rFonts w:ascii="Garamond" w:hAnsi="Garamond" w:cs="Calibri Light"/>
               </w:rPr>
-              <w:t xml:space="preserve"> (D4).</w:t>
+              <w:t xml:space="preserve"> (D4)</w:t>
+            </w:r>
+            <w:r>
+              <w:rPr>
+                <w:rFonts w:ascii="Garamond" w:hAnsi="Garamond" w:cs="Calibri Light"/>
+              </w:rPr>
+              <w:t>.</w:t>
             </w:r>
           </w:p>
           <w:p>
@@ -2267,7 +2596,7 @@
           <w:p>
             <w:pPr>
               <w:spacing w:line="276" w:lineRule="auto"/>
-              <w:jc w:val="center"/>
+              <w:jc w:val="both"/>
               <w:rPr>
                 <w:rFonts w:ascii="Garamond" w:hAnsi="Garamond" w:cs="Calibri Light"/>
               </w:rPr>
@@ -2277,7 +2606,7 @@
       </w:tr>
       <w:tr>
         <w:trPr>
-          <w:trHeight w:val="561"/>
+          <w:trHeight w:val="737"/>
         </w:trPr>
         <w:tc>
           <w:tcPr>
@@ -2303,7 +2632,6 @@
               <w:rPr>
                 <w:rFonts w:ascii="Garamond" w:hAnsi="Garamond" w:cs="Calibri Light"/>
               </w:rPr>
-              <w:lastRenderedPageBreak/>
               <w:t>Lorengo</w:t>
             </w:r>
             <w:proofErr w:type="spellEnd"/>
@@ -2406,6 +2734,8 @@
         <w:rPr>
           <w:rFonts w:ascii="Garamond" w:hAnsi="Garamond" w:cs="Calibri"/>
           <w:color w:val="000000" w:themeColor="text1"/>
+          <w:sz w:val="6"/>
+          <w:szCs w:val="6"/>
         </w:rPr>
       </w:pPr>
     </w:p>
@@ -2424,6 +2754,34 @@
         <w:t>Carico e distribuzione del lavoro</w:t>
       </w:r>
       <w:bookmarkEnd w:id="4"/>
+    </w:p>
+    <w:p>
+      <w:pPr>
+        <w:spacing w:after="240" w:line="276" w:lineRule="auto"/>
+        <w:rPr>
+          <w:lang w:eastAsia="en-US"/>
+        </w:rPr>
+      </w:pPr>
+      <w:r>
+        <w:rPr>
+          <w:rFonts w:ascii="Garamond" w:hAnsi="Garamond" w:cs="Calibri Light"/>
+        </w:rPr>
+        <w:t xml:space="preserve">Presentiamo di seguito una tabella riassuntiva contenente le ore di lavoro di ogni membro per ciascun </w:t>
+      </w:r>
+      <w:proofErr w:type="spellStart"/>
+      <w:r>
+        <w:rPr>
+          <w:rFonts w:ascii="Garamond" w:hAnsi="Garamond" w:cs="Calibri Light"/>
+        </w:rPr>
+        <w:t>deliverable</w:t>
+      </w:r>
+      <w:proofErr w:type="spellEnd"/>
+      <w:r>
+        <w:rPr>
+          <w:rFonts w:ascii="Garamond" w:hAnsi="Garamond" w:cs="Calibri Light"/>
+        </w:rPr>
+        <w:t>, oltre che il monte ore totale di ciascun componente.</w:t>
+      </w:r>
     </w:p>
     <w:tbl>
       <w:tblPr>
@@ -2905,7 +3263,19 @@
               <w:rPr>
                 <w:rFonts w:ascii="Garamond" w:hAnsi="Garamond" w:cs="Calibri Light"/>
               </w:rPr>
-              <w:t>35h00</w:t>
+              <w:t>3</w:t>
+            </w:r>
+            <w:r>
+              <w:rPr>
+                <w:rFonts w:ascii="Garamond" w:hAnsi="Garamond" w:cs="Calibri Light"/>
+              </w:rPr>
+              <w:t>5</w:t>
+            </w:r>
+            <w:r>
+              <w:rPr>
+                <w:rFonts w:ascii="Garamond" w:hAnsi="Garamond" w:cs="Calibri Light"/>
+              </w:rPr>
+              <w:t>h00</w:t>
             </w:r>
           </w:p>
         </w:tc>
@@ -2959,7 +3329,19 @@
               <w:rPr>
                 <w:rFonts w:ascii="Garamond" w:hAnsi="Garamond" w:cs="Calibri Light"/>
               </w:rPr>
-              <w:t>24h00</w:t>
+              <w:t>2</w:t>
+            </w:r>
+            <w:r>
+              <w:rPr>
+                <w:rFonts w:ascii="Garamond" w:hAnsi="Garamond" w:cs="Calibri Light"/>
+              </w:rPr>
+              <w:t>4h0</w:t>
+            </w:r>
+            <w:r>
+              <w:rPr>
+                <w:rFonts w:ascii="Garamond" w:hAnsi="Garamond" w:cs="Calibri Light"/>
+              </w:rPr>
+              <w:t>0</w:t>
             </w:r>
           </w:p>
         </w:tc>
@@ -2986,7 +3368,19 @@
               <w:rPr>
                 <w:rFonts w:ascii="Garamond" w:hAnsi="Garamond" w:cs="Calibri Light"/>
               </w:rPr>
-              <w:t>35h00</w:t>
+              <w:t>35</w:t>
+            </w:r>
+            <w:r>
+              <w:rPr>
+                <w:rFonts w:ascii="Garamond" w:hAnsi="Garamond" w:cs="Calibri Light"/>
+              </w:rPr>
+              <w:t>h</w:t>
+            </w:r>
+            <w:r>
+              <w:rPr>
+                <w:rFonts w:ascii="Garamond" w:hAnsi="Garamond" w:cs="Calibri Light"/>
+              </w:rPr>
+              <w:t>00</w:t>
             </w:r>
           </w:p>
         </w:tc>
@@ -2997,7 +3391,7 @@
               <w:top w:val="single" w:sz="4" w:space="0" w:color="A5A5A5"/>
               <w:left w:val="single" w:sz="4" w:space="0" w:color="A5A5A5"/>
               <w:bottom w:val="single" w:sz="4" w:space="0" w:color="A5A5A5"/>
-              <w:right w:val="single" w:sz="4" w:space="0" w:color="A5A5A5"/>
+              <w:right w:val="single" w:sz="4" w:space="0" w:color="A6A6A6" w:themeColor="background1" w:themeShade="A6"/>
             </w:tcBorders>
             <w:vAlign w:val="center"/>
           </w:tcPr>
@@ -3022,7 +3416,7 @@
             <w:tcW w:w="1222" w:type="dxa"/>
             <w:tcBorders>
               <w:top w:val="single" w:sz="4" w:space="0" w:color="A5A5A5"/>
-              <w:left w:val="single" w:sz="4" w:space="0" w:color="A5A5A5"/>
+              <w:left w:val="single" w:sz="4" w:space="0" w:color="A6A6A6" w:themeColor="background1" w:themeShade="A6"/>
               <w:bottom w:val="single" w:sz="4" w:space="0" w:color="A5A5A5"/>
               <w:right w:val="single" w:sz="4" w:space="0" w:color="A5A5A5"/>
             </w:tcBorders>
@@ -3073,7 +3467,7 @@
             <w:tcBorders>
               <w:top w:val="single" w:sz="4" w:space="0" w:color="A5A5A5"/>
               <w:left w:val="single" w:sz="4" w:space="0" w:color="A5A5A5"/>
-              <w:bottom w:val="single" w:sz="4" w:space="0" w:color="A5A5A5"/>
+              <w:bottom w:val="single" w:sz="4" w:space="0" w:color="A6A6A6" w:themeColor="background1" w:themeShade="A6"/>
               <w:right w:val="single" w:sz="4" w:space="0" w:color="A5A5A5"/>
             </w:tcBorders>
             <w:vAlign w:val="center"/>
@@ -3108,7 +3502,7 @@
             <w:tcBorders>
               <w:top w:val="single" w:sz="4" w:space="0" w:color="A5A5A5"/>
               <w:left w:val="single" w:sz="4" w:space="0" w:color="A5A5A5"/>
-              <w:bottom w:val="single" w:sz="4" w:space="0" w:color="A5A5A5"/>
+              <w:bottom w:val="single" w:sz="4" w:space="0" w:color="A6A6A6" w:themeColor="background1" w:themeShade="A6"/>
               <w:right w:val="single" w:sz="4" w:space="0" w:color="A5A5A5"/>
             </w:tcBorders>
             <w:vAlign w:val="center"/>
@@ -3125,19 +3519,7 @@
               <w:rPr>
                 <w:rFonts w:ascii="Garamond" w:hAnsi="Garamond" w:cs="Calibri Light"/>
               </w:rPr>
-              <w:t>23</w:t>
-            </w:r>
-            <w:r>
-              <w:rPr>
-                <w:rFonts w:ascii="Garamond" w:hAnsi="Garamond" w:cs="Calibri Light"/>
-              </w:rPr>
-              <w:t>h</w:t>
-            </w:r>
-            <w:r>
-              <w:rPr>
-                <w:rFonts w:ascii="Garamond" w:hAnsi="Garamond" w:cs="Calibri Light"/>
-              </w:rPr>
-              <w:t>00</w:t>
+              <w:t>23h00</w:t>
             </w:r>
           </w:p>
         </w:tc>
@@ -3147,7 +3529,7 @@
             <w:tcBorders>
               <w:top w:val="single" w:sz="4" w:space="0" w:color="A5A5A5"/>
               <w:left w:val="single" w:sz="4" w:space="0" w:color="A5A5A5"/>
-              <w:bottom w:val="single" w:sz="4" w:space="0" w:color="A5A5A5"/>
+              <w:bottom w:val="single" w:sz="4" w:space="0" w:color="A6A6A6" w:themeColor="background1" w:themeShade="A6"/>
               <w:right w:val="single" w:sz="4" w:space="0" w:color="A5A5A5"/>
             </w:tcBorders>
             <w:vAlign w:val="center"/>
@@ -3164,19 +3546,7 @@
               <w:rPr>
                 <w:rFonts w:ascii="Garamond" w:hAnsi="Garamond" w:cs="Calibri Light"/>
               </w:rPr>
-              <w:t>22</w:t>
-            </w:r>
-            <w:r>
-              <w:rPr>
-                <w:rFonts w:ascii="Garamond" w:hAnsi="Garamond" w:cs="Calibri Light"/>
-              </w:rPr>
-              <w:t>h</w:t>
-            </w:r>
-            <w:r>
-              <w:rPr>
-                <w:rFonts w:ascii="Garamond" w:hAnsi="Garamond" w:cs="Calibri Light"/>
-              </w:rPr>
-              <w:t>40</w:t>
+              <w:t>22h40</w:t>
             </w:r>
           </w:p>
         </w:tc>
@@ -3186,7 +3556,7 @@
             <w:tcBorders>
               <w:top w:val="single" w:sz="4" w:space="0" w:color="A5A5A5"/>
               <w:left w:val="single" w:sz="4" w:space="0" w:color="A5A5A5"/>
-              <w:bottom w:val="single" w:sz="4" w:space="0" w:color="A5A5A5"/>
+              <w:bottom w:val="single" w:sz="4" w:space="0" w:color="A6A6A6" w:themeColor="background1" w:themeShade="A6"/>
               <w:right w:val="single" w:sz="4" w:space="0" w:color="A5A5A5"/>
             </w:tcBorders>
             <w:vAlign w:val="center"/>
@@ -3203,19 +3573,7 @@
               <w:rPr>
                 <w:rFonts w:ascii="Garamond" w:hAnsi="Garamond" w:cs="Calibri Light"/>
               </w:rPr>
-              <w:t>18</w:t>
-            </w:r>
-            <w:r>
-              <w:rPr>
-                <w:rFonts w:ascii="Garamond" w:hAnsi="Garamond" w:cs="Calibri Light"/>
-              </w:rPr>
-              <w:t>h</w:t>
-            </w:r>
-            <w:r>
-              <w:rPr>
-                <w:rFonts w:ascii="Garamond" w:hAnsi="Garamond" w:cs="Calibri Light"/>
-              </w:rPr>
-              <w:t>35</w:t>
+              <w:t>18h35</w:t>
             </w:r>
           </w:p>
         </w:tc>
@@ -3225,7 +3583,7 @@
             <w:tcBorders>
               <w:top w:val="single" w:sz="4" w:space="0" w:color="A5A5A5"/>
               <w:left w:val="single" w:sz="4" w:space="0" w:color="A5A5A5"/>
-              <w:bottom w:val="single" w:sz="4" w:space="0" w:color="A5A5A5"/>
+              <w:bottom w:val="single" w:sz="4" w:space="0" w:color="A6A6A6" w:themeColor="background1" w:themeShade="A6"/>
               <w:right w:val="single" w:sz="4" w:space="0" w:color="A5A5A5"/>
             </w:tcBorders>
             <w:vAlign w:val="center"/>
@@ -3242,19 +3600,7 @@
               <w:rPr>
                 <w:rFonts w:ascii="Garamond" w:hAnsi="Garamond" w:cs="Calibri Light"/>
               </w:rPr>
-              <w:t>34</w:t>
-            </w:r>
-            <w:r>
-              <w:rPr>
-                <w:rFonts w:ascii="Garamond" w:hAnsi="Garamond" w:cs="Calibri Light"/>
-              </w:rPr>
-              <w:t>h</w:t>
-            </w:r>
-            <w:r>
-              <w:rPr>
-                <w:rFonts w:ascii="Garamond" w:hAnsi="Garamond" w:cs="Calibri Light"/>
-              </w:rPr>
-              <w:t>30</w:t>
+              <w:t>34h30</w:t>
             </w:r>
           </w:p>
         </w:tc>
@@ -3264,7 +3610,7 @@
             <w:tcBorders>
               <w:top w:val="single" w:sz="4" w:space="0" w:color="A5A5A5"/>
               <w:left w:val="single" w:sz="4" w:space="0" w:color="A5A5A5"/>
-              <w:bottom w:val="single" w:sz="4" w:space="0" w:color="A5A5A5"/>
+              <w:bottom w:val="single" w:sz="4" w:space="0" w:color="A6A6A6" w:themeColor="background1" w:themeShade="A6"/>
               <w:right w:val="single" w:sz="4" w:space="0" w:color="A5A5A5"/>
             </w:tcBorders>
             <w:vAlign w:val="center"/>
@@ -3291,7 +3637,7 @@
             <w:tcBorders>
               <w:top w:val="single" w:sz="4" w:space="0" w:color="A5A5A5"/>
               <w:left w:val="single" w:sz="4" w:space="0" w:color="A5A5A5"/>
-              <w:bottom w:val="single" w:sz="4" w:space="0" w:color="A5A5A5"/>
+              <w:bottom w:val="single" w:sz="4" w:space="0" w:color="A6A6A6" w:themeColor="background1" w:themeShade="A6"/>
               <w:right w:val="single" w:sz="4" w:space="0" w:color="A5A5A5"/>
             </w:tcBorders>
             <w:vAlign w:val="center"/>
@@ -3313,11 +3659,156 @@
           </w:p>
         </w:tc>
       </w:tr>
+      <w:tr>
+        <w:trPr>
+          <w:trHeight w:val="561"/>
+        </w:trPr>
+        <w:tc>
+          <w:tcPr>
+            <w:tcW w:w="2127" w:type="dxa"/>
+            <w:tcBorders>
+              <w:top w:val="single" w:sz="4" w:space="0" w:color="A6A6A6" w:themeColor="background1" w:themeShade="A6"/>
+              <w:left w:val="nil"/>
+              <w:bottom w:val="nil"/>
+              <w:right w:val="nil"/>
+            </w:tcBorders>
+            <w:vAlign w:val="center"/>
+          </w:tcPr>
+          <w:p>
+            <w:pPr>
+              <w:spacing w:line="276" w:lineRule="auto"/>
+              <w:jc w:val="center"/>
+              <w:rPr>
+                <w:rFonts w:ascii="Garamond" w:hAnsi="Garamond" w:cs="Calibri Light"/>
+              </w:rPr>
+            </w:pPr>
+          </w:p>
+        </w:tc>
+        <w:tc>
+          <w:tcPr>
+            <w:tcW w:w="1256" w:type="dxa"/>
+            <w:tcBorders>
+              <w:top w:val="single" w:sz="4" w:space="0" w:color="A6A6A6" w:themeColor="background1" w:themeShade="A6"/>
+              <w:left w:val="nil"/>
+              <w:bottom w:val="nil"/>
+              <w:right w:val="nil"/>
+            </w:tcBorders>
+            <w:vAlign w:val="center"/>
+          </w:tcPr>
+          <w:p>
+            <w:pPr>
+              <w:spacing w:line="276" w:lineRule="auto"/>
+              <w:jc w:val="center"/>
+              <w:rPr>
+                <w:rFonts w:ascii="Garamond" w:hAnsi="Garamond" w:cs="Calibri Light"/>
+              </w:rPr>
+            </w:pPr>
+          </w:p>
+        </w:tc>
+        <w:tc>
+          <w:tcPr>
+            <w:tcW w:w="1257" w:type="dxa"/>
+            <w:tcBorders>
+              <w:top w:val="single" w:sz="4" w:space="0" w:color="A6A6A6" w:themeColor="background1" w:themeShade="A6"/>
+              <w:left w:val="nil"/>
+              <w:bottom w:val="nil"/>
+              <w:right w:val="nil"/>
+            </w:tcBorders>
+            <w:vAlign w:val="center"/>
+          </w:tcPr>
+          <w:p>
+            <w:pPr>
+              <w:spacing w:line="276" w:lineRule="auto"/>
+              <w:jc w:val="center"/>
+              <w:rPr>
+                <w:rFonts w:ascii="Garamond" w:hAnsi="Garamond" w:cs="Calibri Light"/>
+              </w:rPr>
+            </w:pPr>
+          </w:p>
+        </w:tc>
+        <w:tc>
+          <w:tcPr>
+            <w:tcW w:w="1257" w:type="dxa"/>
+            <w:tcBorders>
+              <w:top w:val="single" w:sz="4" w:space="0" w:color="A6A6A6" w:themeColor="background1" w:themeShade="A6"/>
+              <w:left w:val="nil"/>
+              <w:bottom w:val="nil"/>
+              <w:right w:val="nil"/>
+            </w:tcBorders>
+            <w:vAlign w:val="center"/>
+          </w:tcPr>
+          <w:p>
+            <w:pPr>
+              <w:spacing w:line="276" w:lineRule="auto"/>
+              <w:jc w:val="center"/>
+              <w:rPr>
+                <w:rFonts w:ascii="Garamond" w:hAnsi="Garamond" w:cs="Calibri Light"/>
+              </w:rPr>
+            </w:pPr>
+          </w:p>
+        </w:tc>
+        <w:tc>
+          <w:tcPr>
+            <w:tcW w:w="2514" w:type="dxa"/>
+            <w:gridSpan w:val="2"/>
+            <w:tcBorders>
+              <w:top w:val="single" w:sz="4" w:space="0" w:color="A6A6A6" w:themeColor="background1" w:themeShade="A6"/>
+              <w:left w:val="nil"/>
+              <w:bottom w:val="nil"/>
+              <w:right w:val="nil"/>
+            </w:tcBorders>
+            <w:vAlign w:val="center"/>
+          </w:tcPr>
+          <w:p>
+            <w:pPr>
+              <w:spacing w:line="276" w:lineRule="auto"/>
+              <w:jc w:val="right"/>
+              <w:rPr>
+                <w:rFonts w:ascii="Garamond" w:hAnsi="Garamond" w:cs="Calibri Light"/>
+              </w:rPr>
+            </w:pPr>
+            <w:r>
+              <w:rPr>
+                <w:rFonts w:ascii="Garamond" w:hAnsi="Garamond" w:cs="Calibri Light"/>
+              </w:rPr>
+              <w:t>TOTALE T33:</w:t>
+            </w:r>
+          </w:p>
+        </w:tc>
+        <w:tc>
+          <w:tcPr>
+            <w:tcW w:w="1222" w:type="dxa"/>
+            <w:tcBorders>
+              <w:top w:val="single" w:sz="4" w:space="0" w:color="A6A6A6" w:themeColor="background1" w:themeShade="A6"/>
+              <w:left w:val="nil"/>
+              <w:bottom w:val="nil"/>
+              <w:right w:val="nil"/>
+            </w:tcBorders>
+            <w:vAlign w:val="center"/>
+          </w:tcPr>
+          <w:p>
+            <w:pPr>
+              <w:spacing w:line="276" w:lineRule="auto"/>
+              <w:jc w:val="center"/>
+              <w:rPr>
+                <w:rFonts w:ascii="Garamond" w:hAnsi="Garamond" w:cs="Calibri Light"/>
+              </w:rPr>
+            </w:pPr>
+            <w:r>
+              <w:rPr>
+                <w:rFonts w:ascii="Garamond" w:hAnsi="Garamond" w:cs="Calibri Light"/>
+              </w:rPr>
+              <w:t>317h20</w:t>
+            </w:r>
+          </w:p>
+        </w:tc>
+      </w:tr>
     </w:tbl>
     <w:p>
       <w:pPr>
-        <w:spacing w:after="240"/>
-        <w:rPr>
+        <w:rPr>
+          <w:sz w:val="6"/>
+          <w:szCs w:val="6"/>
           <w:lang w:eastAsia="en-US"/>
         </w:rPr>
       </w:pPr>
@@ -3334,7 +3825,21 @@
         <w:rPr>
           <w:rFonts w:ascii="Garamond" w:hAnsi="Garamond" w:cs="Calibri Light"/>
         </w:rPr>
-        <w:t>Le ore di lavoro sono abbastanza bilanciate, nessun membro ha prevalso rispetto agli altri. Ogni membro ha lavorato in maniera attiva e ogni momento disponibile l’abbiamo utilizzato per fare passi avanti con il nostro lavoro.</w:t>
+        <w:t xml:space="preserve">Come si evince dalla tabella sovrastante, le ore di lavoro tra i vari membri del gruppo sono abbastanza bilanciate; la suddivisione del carico di lavoro effettuata è quindi risultata efficiente ed equivalente all’interno </w:t>
+      </w:r>
+      <w:proofErr w:type="gramStart"/>
+      <w:r>
+        <w:rPr>
+          <w:rFonts w:ascii="Garamond" w:hAnsi="Garamond" w:cs="Calibri Light"/>
+        </w:rPr>
+        <w:t>del team</w:t>
+      </w:r>
+      <w:proofErr w:type="gramEnd"/>
+      <w:r>
+        <w:rPr>
+          <w:rFonts w:ascii="Garamond" w:hAnsi="Garamond" w:cs="Calibri Light"/>
+        </w:rPr>
+        <w:t xml:space="preserve">. </w:t>
       </w:r>
     </w:p>
     <w:p>
@@ -3349,6 +3854,7 @@
       </w:pPr>
       <w:bookmarkStart w:id="5" w:name="_Toc121131730"/>
       <w:r>
+        <w:lastRenderedPageBreak/>
         <w:t>Criticità</w:t>
       </w:r>
       <w:bookmarkEnd w:id="5"/>
@@ -3367,21 +3873,44 @@
           <w:rFonts w:ascii="Garamond" w:hAnsi="Garamond" w:cs="Calibri"/>
           <w:color w:val="000000" w:themeColor="text1"/>
         </w:rPr>
-        <w:t xml:space="preserve">Non abbiamo trovato moltissime criticità durante i tre mesi di lavoro, nonostante fosse la nostra prima esperienza del genere ci siamo saputi muovere in maniera abbastanza </w:t>
+        <w:t xml:space="preserve">Confrontandoci, ci siamo resi conto che alcuni dei problemi riscontrati durante la creazione e stesura dei </w:t>
+      </w:r>
+      <w:proofErr w:type="spellStart"/>
+      <w:r>
+        <w:rPr>
+          <w:rFonts w:ascii="Garamond" w:hAnsi="Garamond" w:cs="Calibri"/>
+          <w:color w:val="000000" w:themeColor="text1"/>
+        </w:rPr>
+        <w:t>deliverable</w:t>
+      </w:r>
+      <w:proofErr w:type="spellEnd"/>
+      <w:r>
+        <w:rPr>
+          <w:rFonts w:ascii="Garamond" w:hAnsi="Garamond" w:cs="Calibri"/>
+          <w:color w:val="000000" w:themeColor="text1"/>
+        </w:rPr>
+        <w:t xml:space="preserve"> erano dovuti al livello di approfondimento </w:t>
       </w:r>
       <w:r>
         <w:rPr>
           <w:rFonts w:ascii="Garamond" w:hAnsi="Garamond" w:cs="Calibri"/>
           <w:color w:val="000000" w:themeColor="text1"/>
         </w:rPr>
-        <w:t>responsabile</w:t>
+        <w:t xml:space="preserve">degli elementi da sviluppare </w:t>
       </w:r>
       <w:r>
         <w:rPr>
           <w:rFonts w:ascii="Garamond" w:hAnsi="Garamond" w:cs="Calibri"/>
           <w:color w:val="000000" w:themeColor="text1"/>
         </w:rPr>
-        <w:t>, a nostro parere.</w:t>
+        <w:t xml:space="preserve">trattato in classe. Nonostante la </w:t>
+      </w:r>
+      <w:r>
+        <w:rPr>
+          <w:rFonts w:ascii="Garamond" w:hAnsi="Garamond" w:cs="Calibri"/>
+          <w:color w:val="000000" w:themeColor="text1"/>
+        </w:rPr>
+        <w:t xml:space="preserve">Vostra disponibilità, abbiamo approfondito alcuni concetti autonomamente, cercando di realizzare il progetto al meglio delle nostre capacità. Ci rendiamo conto che il tempo disponibile non è sufficiente per trattare in maniera approfondita tutti gli elementi e i diagrammi visti durante il corso. </w:t>
       </w:r>
     </w:p>
     <w:p>
@@ -3398,45 +3927,42 @@
           <w:rFonts w:ascii="Garamond" w:hAnsi="Garamond" w:cs="Calibri"/>
           <w:color w:val="000000" w:themeColor="text1"/>
         </w:rPr>
-        <w:lastRenderedPageBreak/>
-        <w:t>Le piccole criticità che abbiamo trovato durante il nostro percorso sono dovute alla quantità di elementi da sviluppare, spesso non troppo approfondite</w:t>
+        <w:t>N</w:t>
       </w:r>
       <w:r>
         <w:rPr>
           <w:rFonts w:ascii="Garamond" w:hAnsi="Garamond" w:cs="Calibri"/>
           <w:color w:val="000000" w:themeColor="text1"/>
         </w:rPr>
-        <w:t xml:space="preserve"> (giustamente, per via del tempo e della quantità di contenuti del corso)</w:t>
+        <w:t>onostante fosse la nostra prima esperienza</w:t>
       </w:r>
       <w:r>
         <w:rPr>
           <w:rFonts w:ascii="Garamond" w:hAnsi="Garamond" w:cs="Calibri"/>
           <w:color w:val="000000" w:themeColor="text1"/>
         </w:rPr>
-        <w:t xml:space="preserve"> e che ci hanno portato a trarre </w:t>
+        <w:t xml:space="preserve">, </w:t>
       </w:r>
-      <w:proofErr w:type="gramStart"/>
       <w:r>
         <w:rPr>
           <w:rFonts w:ascii="Garamond" w:hAnsi="Garamond" w:cs="Calibri"/>
           <w:color w:val="000000" w:themeColor="text1"/>
         </w:rPr>
-        <w:t xml:space="preserve">conclusioni  </w:t>
+        <w:t xml:space="preserve">abbiamo </w:t>
       </w:r>
       <w:r>
         <w:rPr>
           <w:rFonts w:ascii="Garamond" w:hAnsi="Garamond" w:cs="Calibri"/>
           <w:color w:val="000000" w:themeColor="text1"/>
         </w:rPr>
-        <w:t>autonomamente</w:t>
+        <w:t>lavorato con impegno, costanza e determinazione per tutta la durata del lavoro</w:t>
       </w:r>
-      <w:proofErr w:type="gramEnd"/>
       <w:r>
         <w:rPr>
           <w:rFonts w:ascii="Garamond" w:hAnsi="Garamond" w:cs="Calibri"/>
           <w:color w:val="000000" w:themeColor="text1"/>
         </w:rPr>
-        <w:t xml:space="preserve"> su concetti non studiati</w:t>
+        <w:t xml:space="preserve"> e pensiamo di aver realizzato e consegnato un buon progetto</w:t>
       </w:r>
       <w:r>
         <w:rPr>
@@ -3444,23 +3970,6 @@
           <w:color w:val="000000" w:themeColor="text1"/>
         </w:rPr>
         <w:t>.</w:t>
-      </w:r>
-    </w:p>
-    <w:p>
-      <w:pPr>
-        <w:spacing w:after="240" w:line="276" w:lineRule="auto"/>
-        <w:jc w:val="both"/>
-        <w:rPr>
-          <w:rFonts w:ascii="Garamond" w:hAnsi="Garamond" w:cs="Calibri"/>
-          <w:color w:val="000000" w:themeColor="text1"/>
-        </w:rPr>
-      </w:pPr>
-      <w:r>
-        <w:rPr>
-          <w:rFonts w:ascii="Garamond" w:hAnsi="Garamond" w:cs="Calibri"/>
-          <w:color w:val="000000" w:themeColor="text1"/>
-        </w:rPr>
-        <w:t>Però abbiamo preso questa situazione non come una scusa per fermarci alla punta dell’iceberg ma piuttosto un motivo in più per approfondire i concetti e svolgere in maniera più corretta possibile la realizzazione del progetto.</w:t>
       </w:r>
     </w:p>
     <w:p>
@@ -3526,23 +4035,44 @@
           <w:rFonts w:ascii="Garamond" w:hAnsi="Garamond" w:cs="Calibri"/>
           <w:color w:val="000000" w:themeColor="text1"/>
         </w:rPr>
-        <w:t xml:space="preserve">Siamo consapevoli che non è un lavoro perfetto e ci saranno </w:t>
+        <w:t xml:space="preserve">Siamo consapevoli che </w:t>
       </w:r>
-      <w:proofErr w:type="gramStart"/>
       <w:r>
         <w:rPr>
           <w:rFonts w:ascii="Garamond" w:hAnsi="Garamond" w:cs="Calibri"/>
           <w:color w:val="000000" w:themeColor="text1"/>
         </w:rPr>
-        <w:t>errori tuttavia</w:t>
+        <w:t xml:space="preserve">il lavoro non è perfetto, e vi potrebbe essere qualche errore e qualche svista, ma </w:t>
       </w:r>
-      <w:proofErr w:type="gramEnd"/>
       <w:r>
         <w:rPr>
           <w:rFonts w:ascii="Garamond" w:hAnsi="Garamond" w:cs="Calibri"/>
           <w:color w:val="000000" w:themeColor="text1"/>
         </w:rPr>
-        <w:t xml:space="preserve"> pensiamo di aver dato il meglio di noi, senza nessuna distinzione tra un membro e l’altro.</w:t>
+        <w:t xml:space="preserve">tuttavia </w:t>
+      </w:r>
+      <w:r>
+        <w:rPr>
+          <w:rFonts w:ascii="Garamond" w:hAnsi="Garamond" w:cs="Calibri"/>
+          <w:color w:val="000000" w:themeColor="text1"/>
+        </w:rPr>
+        <w:t xml:space="preserve">ognuno di noi ha dato il meglio di </w:t>
+      </w:r>
+      <w:proofErr w:type="spellStart"/>
+      <w:r>
+        <w:rPr>
+          <w:rFonts w:ascii="Garamond" w:hAnsi="Garamond" w:cs="Calibri"/>
+          <w:color w:val="000000" w:themeColor="text1"/>
+        </w:rPr>
+        <w:t>sè</w:t>
+      </w:r>
+      <w:proofErr w:type="spellEnd"/>
+      <w:r>
+        <w:rPr>
+          <w:rFonts w:ascii="Garamond" w:hAnsi="Garamond" w:cs="Calibri"/>
+          <w:color w:val="000000" w:themeColor="text1"/>
+        </w:rPr>
+        <w:t>, senza nessuna distinzione tra un membro e l’altro.</w:t>
       </w:r>
     </w:p>
     <w:tbl>
@@ -9250,12 +9780,12 @@
     <w:rsid w:val="00255438"/>
     <w:rsid w:val="00263177"/>
     <w:rsid w:val="00270582"/>
-    <w:rsid w:val="00291199"/>
     <w:rsid w:val="00316FB7"/>
     <w:rsid w:val="0032464F"/>
     <w:rsid w:val="00391B0F"/>
     <w:rsid w:val="00393CD9"/>
     <w:rsid w:val="003A03E5"/>
+    <w:rsid w:val="003B404E"/>
     <w:rsid w:val="003C1C37"/>
     <w:rsid w:val="004348B8"/>
     <w:rsid w:val="0044526C"/>
@@ -9287,6 +9817,8 @@
     <w:rsid w:val="0072727C"/>
     <w:rsid w:val="007304CF"/>
     <w:rsid w:val="00753832"/>
+    <w:rsid w:val="00756974"/>
+    <w:rsid w:val="00770D3A"/>
     <w:rsid w:val="00785F3F"/>
     <w:rsid w:val="007A30D9"/>
     <w:rsid w:val="007A7662"/>
@@ -9345,9 +9877,9 @@
     <w:rsid w:val="00E15AE9"/>
     <w:rsid w:val="00E54921"/>
     <w:rsid w:val="00E95791"/>
-    <w:rsid w:val="00EC4639"/>
     <w:rsid w:val="00ED1F3C"/>
     <w:rsid w:val="00ED43B4"/>
+    <w:rsid w:val="00ED7760"/>
     <w:rsid w:val="00EE6A80"/>
     <w:rsid w:val="00F26774"/>
     <w:rsid w:val="00F4388B"/>

</xml_diff>